<commit_message>
FINAL FINAL REPORT & code looks nice
</commit_message>
<xml_diff>
--- a/Final Report.docx
+++ b/Final Report.docx
@@ -9,7 +9,7 @@
         <w:tblLook w:val="04A0" w:firstRow="1" w:lastRow="0" w:firstColumn="1" w:lastColumn="0" w:noHBand="0" w:noVBand="1"/>
       </w:tblPr>
       <w:tblGrid>
-        <w:gridCol w:w="9242"/>
+        <w:gridCol w:w="9026"/>
       </w:tblGrid>
       <w:tr>
         <w:trPr>
@@ -471,37 +471,142 @@
           <w:rFonts w:ascii="Times New Roman" w:hAnsi="Times New Roman" w:cs="Times New Roman"/>
           <w:sz w:val="24"/>
         </w:rPr>
-        <w:t>The group feels that overall the project was a success, as we managed to meet the vast majority of the level 2 and level 3 requirements outlined in our initial specification. We managed to exceed them in some places, such as with the maximum achievable frequency for sine and square wave generation. In places where we were unable to achieve the desired specification such as with amplitude and frequency modulation, we replaced them with alternative functionality for example frequency shift keying modulation, or added additional functionality such as an arbitrary function generator.</w:t>
-      </w:r>
-    </w:p>
-    <w:p>
-      <w:pPr>
-        <w:rPr>
-          <w:rFonts w:ascii="Times New Roman" w:hAnsi="Times New Roman" w:cs="Times New Roman"/>
-          <w:sz w:val="24"/>
-        </w:rPr>
-      </w:pPr>
-      <w:r>
-        <w:rPr>
-          <w:rFonts w:ascii="Times New Roman" w:hAnsi="Times New Roman" w:cs="Times New Roman"/>
-          <w:sz w:val="24"/>
-        </w:rPr>
-        <w:t>The software team managed to generate both sine and square waves using the DDS on the AD9850 module, which exceeded the 1MHz requirement outlined in the initial specification. This is because the DDS chip itself has an upper limit for the generation of waves at 40MHz, although they become extremely distorted above roughly 5MHz. As a software team we choose to limit the output frequency of the DDS chip to 35MHz to protect the chip itself, and to leave the decision up to the user of the system whether they would like to use the waveforms at high frequencies, even though the distortion becomes very significant the higher the frequency selected.</w:t>
-      </w:r>
-    </w:p>
-    <w:p>
-      <w:pPr>
-        <w:rPr>
-          <w:rFonts w:ascii="Times New Roman" w:hAnsi="Times New Roman" w:cs="Times New Roman"/>
-          <w:sz w:val="24"/>
-        </w:rPr>
-      </w:pPr>
-      <w:r>
-        <w:rPr>
-          <w:rFonts w:ascii="Times New Roman" w:hAnsi="Times New Roman" w:cs="Times New Roman"/>
-          <w:sz w:val="24"/>
-        </w:rPr>
-        <w:t xml:space="preserve">The software team also successfully managed to create a random noise generator, however it did not use the internal PR sequence generator. Instead while implementing the triangle wave generation using the DAC, we noticed in the data sheet </w:t>
+        <w:t xml:space="preserve">The group feels that overall the project was a success, as </w:t>
+      </w:r>
+      <w:r>
+        <w:rPr>
+          <w:rFonts w:ascii="Times New Roman" w:hAnsi="Times New Roman" w:cs="Times New Roman"/>
+          <w:sz w:val="24"/>
+        </w:rPr>
+        <w:t>it</w:t>
+      </w:r>
+      <w:r>
+        <w:rPr>
+          <w:rFonts w:ascii="Times New Roman" w:hAnsi="Times New Roman" w:cs="Times New Roman"/>
+          <w:sz w:val="24"/>
+        </w:rPr>
+        <w:t xml:space="preserve"> managed to meet the vast majority of the level 2 and level 3 requirements outlined </w:t>
+      </w:r>
+      <w:r>
+        <w:rPr>
+          <w:rFonts w:ascii="Times New Roman" w:hAnsi="Times New Roman" w:cs="Times New Roman"/>
+          <w:sz w:val="24"/>
+        </w:rPr>
+        <w:t>in our initial specification. The project managed to exceed the requirements</w:t>
+      </w:r>
+      <w:r>
+        <w:rPr>
+          <w:rFonts w:ascii="Times New Roman" w:hAnsi="Times New Roman" w:cs="Times New Roman"/>
+          <w:sz w:val="24"/>
+        </w:rPr>
+        <w:t xml:space="preserve"> in some places, such as with the maximum achievable frequency for sine and square wave generation. In places where the desired specification</w:t>
+      </w:r>
+      <w:r>
+        <w:rPr>
+          <w:rFonts w:ascii="Times New Roman" w:hAnsi="Times New Roman" w:cs="Times New Roman"/>
+          <w:sz w:val="24"/>
+        </w:rPr>
+        <w:t xml:space="preserve"> was unachievable,</w:t>
+      </w:r>
+      <w:r>
+        <w:rPr>
+          <w:rFonts w:ascii="Times New Roman" w:hAnsi="Times New Roman" w:cs="Times New Roman"/>
+          <w:sz w:val="24"/>
+        </w:rPr>
+        <w:t xml:space="preserve"> such as with amplitude and frequency modulation, </w:t>
+      </w:r>
+      <w:r>
+        <w:rPr>
+          <w:rFonts w:ascii="Times New Roman" w:hAnsi="Times New Roman" w:cs="Times New Roman"/>
+          <w:sz w:val="24"/>
+        </w:rPr>
+        <w:t>they were replaced</w:t>
+      </w:r>
+      <w:r>
+        <w:rPr>
+          <w:rFonts w:ascii="Times New Roman" w:hAnsi="Times New Roman" w:cs="Times New Roman"/>
+          <w:sz w:val="24"/>
+        </w:rPr>
+        <w:t xml:space="preserve"> with alternative functionality for example frequency sh</w:t>
+      </w:r>
+      <w:r>
+        <w:rPr>
+          <w:rFonts w:ascii="Times New Roman" w:hAnsi="Times New Roman" w:cs="Times New Roman"/>
+          <w:sz w:val="24"/>
+        </w:rPr>
+        <w:t xml:space="preserve">ift keying modulation, or </w:t>
+      </w:r>
+      <w:r>
+        <w:rPr>
+          <w:rFonts w:ascii="Times New Roman" w:hAnsi="Times New Roman" w:cs="Times New Roman"/>
+          <w:sz w:val="24"/>
+        </w:rPr>
+        <w:t>additional functionality such as an arbitrary func</w:t>
+      </w:r>
+      <w:r>
+        <w:rPr>
+          <w:rFonts w:ascii="Times New Roman" w:hAnsi="Times New Roman" w:cs="Times New Roman"/>
+          <w:sz w:val="24"/>
+        </w:rPr>
+        <w:t>tion generator were added</w:t>
+      </w:r>
+    </w:p>
+    <w:p>
+      <w:pPr>
+        <w:rPr>
+          <w:rFonts w:ascii="Times New Roman" w:hAnsi="Times New Roman" w:cs="Times New Roman"/>
+          <w:sz w:val="24"/>
+        </w:rPr>
+      </w:pPr>
+      <w:r>
+        <w:rPr>
+          <w:rFonts w:ascii="Times New Roman" w:hAnsi="Times New Roman" w:cs="Times New Roman"/>
+          <w:sz w:val="24"/>
+        </w:rPr>
+        <w:t xml:space="preserve">The software team managed to generate both sine and square waves using the DDS on the AD9850 module, which exceeded the 1MHz requirement outlined in the initial specification. This is because the DDS chip itself has an upper limit for the generation of waves at 40MHz, although they become extremely distorted above roughly 5MHz. </w:t>
+      </w:r>
+      <w:r>
+        <w:rPr>
+          <w:rFonts w:ascii="Times New Roman" w:hAnsi="Times New Roman" w:cs="Times New Roman"/>
+          <w:sz w:val="24"/>
+        </w:rPr>
+        <w:t>The software team ch</w:t>
+      </w:r>
+      <w:r>
+        <w:rPr>
+          <w:rFonts w:ascii="Times New Roman" w:hAnsi="Times New Roman" w:cs="Times New Roman"/>
+          <w:sz w:val="24"/>
+        </w:rPr>
+        <w:t>ose to limit the output frequency of the DDS chip to 35MHz to protect the chip itself, and to leave the decision up to the user of the system whether they would like to use the waveforms at high frequencies, even though the distortion becomes very significant the higher the frequency selected.</w:t>
+      </w:r>
+    </w:p>
+    <w:p>
+      <w:pPr>
+        <w:rPr>
+          <w:rFonts w:ascii="Times New Roman" w:hAnsi="Times New Roman" w:cs="Times New Roman"/>
+          <w:sz w:val="24"/>
+        </w:rPr>
+      </w:pPr>
+      <w:r>
+        <w:rPr>
+          <w:rFonts w:ascii="Times New Roman" w:hAnsi="Times New Roman" w:cs="Times New Roman"/>
+          <w:sz w:val="24"/>
+        </w:rPr>
+        <w:t>The software team also successfully managed to create a random noise generator, however it did not use the internal PR sequence generator. Instead while implementing the triangle w</w:t>
+      </w:r>
+      <w:r>
+        <w:rPr>
+          <w:rFonts w:ascii="Times New Roman" w:hAnsi="Times New Roman" w:cs="Times New Roman"/>
+          <w:sz w:val="24"/>
+        </w:rPr>
+        <w:t>ave generation using the DAC, it was</w:t>
+      </w:r>
+      <w:r>
+        <w:rPr>
+          <w:rFonts w:ascii="Times New Roman" w:hAnsi="Times New Roman" w:cs="Times New Roman"/>
+          <w:sz w:val="24"/>
+        </w:rPr>
+        <w:t xml:space="preserve"> noticed in the data sheet </w:t>
       </w:r>
       <w:sdt>
         <w:sdtPr>
@@ -556,7 +661,21 @@
           <w:rFonts w:ascii="Times New Roman" w:hAnsi="Times New Roman" w:cs="Times New Roman"/>
           <w:sz w:val="24"/>
         </w:rPr>
-        <w:t xml:space="preserve"> that the DAC has the ability to generate small amplitude noise signals that can be added to another waveform. We based our code around the example code from the peripheral examples by the ST Micro Electronics application team, provided with the CMSIS peripheral library. This resulted in a nice random noise signal that could be </w:t>
+        <w:t xml:space="preserve"> that the DAC has the ability to generate small amplitude noise signals that can be added to another waveform. </w:t>
+      </w:r>
+      <w:r>
+        <w:rPr>
+          <w:rFonts w:ascii="Times New Roman" w:hAnsi="Times New Roman" w:cs="Times New Roman"/>
+          <w:sz w:val="24"/>
+        </w:rPr>
+        <w:t>The code was based</w:t>
+      </w:r>
+      <w:r>
+        <w:rPr>
+          <w:rFonts w:ascii="Times New Roman" w:hAnsi="Times New Roman" w:cs="Times New Roman"/>
+          <w:sz w:val="24"/>
+        </w:rPr>
+        <w:t xml:space="preserve"> around the example code from the peripheral examples by the ST Micro Electronics application team, provided with the CMSIS peripheral library. This resulted in a nice random noise signal that could be </w:t>
       </w:r>
       <w:r>
         <w:rPr>
@@ -681,7 +800,21 @@
           <w:sz w:val="24"/>
         </w:rPr>
         <w:lastRenderedPageBreak/>
-        <w:t xml:space="preserve">Any input signals to the product were prevented from causing damage to either the STM32F4 board or the carrier board, by passing them through a crossing detector circuit, which shifted the amplitude of the signal to be between 0 and 3 volts, and provided an equivalent frequency square wave to input to the carrier board. This meant that theoretically any signal could be able to be used as an input to the product, including sine waves and random or arbitrary waveforms. The product also has the ability to adjust certain parameters of output signals, such as the frequency and duty cycle from the software implementation, and the voltage range and amplitude </w:t>
+        <w:t xml:space="preserve">Any input signals to the product were prevented from causing damage to either the STM32F4 board or the carrier board, by passing them through a crossing detector circuit, which shifted the amplitude of the signal to be between 0 and 3 volts, and provided an equivalent frequency square wave to input to the carrier board. This meant that theoretically any signal could be </w:t>
+      </w:r>
+      <w:r>
+        <w:rPr>
+          <w:rFonts w:ascii="Times New Roman" w:hAnsi="Times New Roman" w:cs="Times New Roman"/>
+          <w:sz w:val="24"/>
+        </w:rPr>
+        <w:t>capable of being</w:t>
+      </w:r>
+      <w:r>
+        <w:rPr>
+          <w:rFonts w:ascii="Times New Roman" w:hAnsi="Times New Roman" w:cs="Times New Roman"/>
+          <w:sz w:val="24"/>
+        </w:rPr>
+        <w:t xml:space="preserve"> used as an input to the product, including sine waves and random or arbitrary waveforms. The product also has the ability to adjust certain parameters of output signals, such as the frequency and duty cycle from the software implementation, and the voltage range and amplitude </w:t>
       </w:r>
       <w:r>
         <w:rPr>
@@ -725,7 +858,14 @@
           <w:rFonts w:ascii="Times New Roman" w:hAnsi="Times New Roman" w:cs="Times New Roman"/>
           <w:sz w:val="24"/>
         </w:rPr>
-        <w:t>Also the user interface that was available on the board for the demonstration afternoon, was not very user friendly and appeared buggy. This is mainly due to the lack of hardware de-bouncing provided on the STM32F4 board for the blue user button. This will be expanded on in the “Problems Encountered” section, however the group would really have liked to have had a much more suitable user interface for the product.</w:t>
+        <w:t>Additionally</w:t>
+      </w:r>
+      <w:r>
+        <w:rPr>
+          <w:rFonts w:ascii="Times New Roman" w:hAnsi="Times New Roman" w:cs="Times New Roman"/>
+          <w:sz w:val="24"/>
+        </w:rPr>
+        <w:t xml:space="preserve"> the user interface that was available on the board for the demonstration afternoon, was not very user friendly and appeared buggy. This is mainly due to the lack of hardware de-bouncing provided on the STM32F4 board for the blue user button. This will be expanded on in the “Problems Encountered” section, however the group would really have liked to have had a much more suitable user interface for the product.</w:t>
       </w:r>
     </w:p>
     <w:p>
@@ -778,7 +918,14 @@
           <w:rFonts w:ascii="Times New Roman" w:hAnsi="Times New Roman" w:cs="Times New Roman"/>
           <w:sz w:val="24"/>
         </w:rPr>
-        <w:t>ecuting, resulting in rather tha</w:t>
+        <w:t>ecuting. This resulted</w:t>
+      </w:r>
+      <w:r>
+        <w:rPr>
+          <w:rFonts w:ascii="Times New Roman" w:hAnsi="Times New Roman" w:cs="Times New Roman"/>
+          <w:sz w:val="24"/>
+        </w:rPr>
+        <w:t xml:space="preserve"> in rather tha</w:t>
       </w:r>
       <w:r>
         <w:rPr>
@@ -806,22 +953,218 @@
           <w:rFonts w:ascii="Times New Roman" w:hAnsi="Times New Roman" w:cs="Times New Roman"/>
           <w:sz w:val="24"/>
         </w:rPr>
-        <w:t>2 or 3 would be jumped through on each button press. The solution to this was to use the rotary switch and write an IRQ Handler for each output of the switch, eg one for each different functionality provided by the product. Therefore when the rotary switch was turned to a desired output, the desired output would always be set correctly, as each IRQ handler routine would only set 1 functionality rather than all of them like using the blue user button required. Unfortunately the company the group ordered the rotary switch from made a mistake, and shipped some accessories for the rotary switch such as the cap and a plastic ring to identify the switch positions, but failed to ship the actual switch. This meant that the switch finally arrived about 30 minutes before the demonstration afternoon was due to start, and although the software team had tried to write the appropriate IRQ handler routines and configure the EXTI lines appropriately, when we tried connecting the switch it didn’t work as expected, and we did not have time to trouble shoot the problems before the demonstration afternoon was due to start. We therefore reverted to the blue user button as a user interface for the demonstration afternoon, as at least it worked, and have since got the rotary switch working as desired.</w:t>
-      </w:r>
-    </w:p>
-    <w:p>
-      <w:pPr>
-        <w:rPr>
-          <w:rFonts w:ascii="Times New Roman" w:hAnsi="Times New Roman" w:cs="Times New Roman"/>
-          <w:sz w:val="24"/>
-        </w:rPr>
-      </w:pPr>
-      <w:r>
-        <w:rPr>
-          <w:rFonts w:ascii="Times New Roman" w:hAnsi="Times New Roman" w:cs="Times New Roman"/>
-          <w:sz w:val="24"/>
-        </w:rPr>
-        <w:t xml:space="preserve">Another problem the software team encountered was that, when they initially wrote the IRQ handler for the EXTI_Line0 (blue user button) calls were made in the IRQ handler to LCD screen functions, which in turn called the Delay() function. This caused us serious problems that took several weeks before an acceptable work-around was finally found. The problem itself was never fully resolved, although it was partially caused by the fact the in the early stages the software team had tried to change the system core clock frequency by simply changing one of the #define values in the system file. This causes problems for the board, as it makes the software program think its running at the new frequency, however it is not as the clock itself hasn’t actually been changed. The solution to this was to download the cock configuration tool provided by ST MicroElectronics, and regenerate the system file with the desired system core clock frequency set accordingly. The work-around that was suggested by Dr Andy Pomfret, wasn’t so much of a work around as more advice on best practice for coding. He outlined to the software team why calling blocking functions (functions that stop the CPU executing any other instruction while it “waits” for a period of time to elapse), even if implicitly, while inside an IRQ handler was very bad practice, and should be avoided at all cost. </w:t>
+        <w:t>2 or 3 would be jumped through on each but</w:t>
+      </w:r>
+      <w:r>
+        <w:rPr>
+          <w:rFonts w:ascii="Times New Roman" w:hAnsi="Times New Roman" w:cs="Times New Roman"/>
+          <w:sz w:val="24"/>
+        </w:rPr>
+        <w:t xml:space="preserve">ton press. The solution </w:t>
+      </w:r>
+      <w:r>
+        <w:rPr>
+          <w:rFonts w:ascii="Times New Roman" w:hAnsi="Times New Roman" w:cs="Times New Roman"/>
+          <w:sz w:val="24"/>
+        </w:rPr>
+        <w:t>was to use the rotary switch and write an IRQ Handler for each output of the switch, e</w:t>
+      </w:r>
+      <w:r>
+        <w:rPr>
+          <w:rFonts w:ascii="Times New Roman" w:hAnsi="Times New Roman" w:cs="Times New Roman"/>
+          <w:sz w:val="24"/>
+        </w:rPr>
+        <w:t>.</w:t>
+      </w:r>
+      <w:r>
+        <w:rPr>
+          <w:rFonts w:ascii="Times New Roman" w:hAnsi="Times New Roman" w:cs="Times New Roman"/>
+          <w:sz w:val="24"/>
+        </w:rPr>
+        <w:t>g</w:t>
+      </w:r>
+      <w:r>
+        <w:rPr>
+          <w:rFonts w:ascii="Times New Roman" w:hAnsi="Times New Roman" w:cs="Times New Roman"/>
+          <w:sz w:val="24"/>
+        </w:rPr>
+        <w:t>.</w:t>
+      </w:r>
+      <w:r>
+        <w:rPr>
+          <w:rFonts w:ascii="Times New Roman" w:hAnsi="Times New Roman" w:cs="Times New Roman"/>
+          <w:sz w:val="24"/>
+        </w:rPr>
+        <w:t xml:space="preserve"> one for each different functionality provided by the product. Therefore when the rotary switch was turned to a desired output, the desired output would always be set correctly, as each IRQ handler routine would only set 1 functionality rather than all of them like using the blue user button required. Unfortunately the company the group ordered the rotary switch from made a mistake, and shipped some accessories for the rotary switch such as the cap and a plastic ring to identify the switch positions, but failed to ship the actual switch. This meant that the switch finally arrived about 30 minutes before the demonstration afternoon was due to start, and although the software team had tried to write the appropriate IRQ handler routines and configure the EXTI lines appropriately, </w:t>
+      </w:r>
+      <w:r>
+        <w:rPr>
+          <w:rFonts w:ascii="Times New Roman" w:hAnsi="Times New Roman" w:cs="Times New Roman"/>
+          <w:sz w:val="24"/>
+        </w:rPr>
+        <w:t>upon trying to connect</w:t>
+      </w:r>
+      <w:r>
+        <w:rPr>
+          <w:rFonts w:ascii="Times New Roman" w:hAnsi="Times New Roman" w:cs="Times New Roman"/>
+          <w:sz w:val="24"/>
+        </w:rPr>
+        <w:t xml:space="preserve"> the switch it didn’t work as expected, and </w:t>
+      </w:r>
+      <w:r>
+        <w:rPr>
+          <w:rFonts w:ascii="Times New Roman" w:hAnsi="Times New Roman" w:cs="Times New Roman"/>
+          <w:sz w:val="24"/>
+        </w:rPr>
+        <w:t>there was not</w:t>
+      </w:r>
+      <w:r>
+        <w:rPr>
+          <w:rFonts w:ascii="Times New Roman" w:hAnsi="Times New Roman" w:cs="Times New Roman"/>
+          <w:sz w:val="24"/>
+        </w:rPr>
+        <w:t xml:space="preserve"> time to trouble shoot the problems before the demonstration </w:t>
+      </w:r>
+      <w:r>
+        <w:rPr>
+          <w:rFonts w:ascii="Times New Roman" w:hAnsi="Times New Roman" w:cs="Times New Roman"/>
+          <w:sz w:val="24"/>
+        </w:rPr>
+        <w:t>afternoon was due to start. T</w:t>
+      </w:r>
+      <w:r>
+        <w:rPr>
+          <w:rFonts w:ascii="Times New Roman" w:hAnsi="Times New Roman" w:cs="Times New Roman"/>
+          <w:sz w:val="24"/>
+        </w:rPr>
+        <w:t xml:space="preserve">herefore the blue user button </w:t>
+      </w:r>
+      <w:r>
+        <w:rPr>
+          <w:rFonts w:ascii="Times New Roman" w:hAnsi="Times New Roman" w:cs="Times New Roman"/>
+          <w:sz w:val="24"/>
+        </w:rPr>
+        <w:t xml:space="preserve">was reverted to </w:t>
+      </w:r>
+      <w:r>
+        <w:rPr>
+          <w:rFonts w:ascii="Times New Roman" w:hAnsi="Times New Roman" w:cs="Times New Roman"/>
+          <w:sz w:val="24"/>
+        </w:rPr>
+        <w:t>as a user interface for the demonstration afternoon, as at least it worked, and</w:t>
+      </w:r>
+      <w:r>
+        <w:rPr>
+          <w:rFonts w:ascii="Times New Roman" w:hAnsi="Times New Roman" w:cs="Times New Roman"/>
+          <w:sz w:val="24"/>
+        </w:rPr>
+        <w:t xml:space="preserve"> the group</w:t>
+      </w:r>
+      <w:r>
+        <w:rPr>
+          <w:rFonts w:ascii="Times New Roman" w:hAnsi="Times New Roman" w:cs="Times New Roman"/>
+          <w:sz w:val="24"/>
+        </w:rPr>
+        <w:t xml:space="preserve"> have since got the rotary switch working as desired.</w:t>
+      </w:r>
+    </w:p>
+    <w:p>
+      <w:pPr>
+        <w:rPr>
+          <w:rFonts w:ascii="Times New Roman" w:hAnsi="Times New Roman" w:cs="Times New Roman"/>
+          <w:sz w:val="24"/>
+        </w:rPr>
+      </w:pPr>
+      <w:r>
+        <w:rPr>
+          <w:rFonts w:ascii="Times New Roman" w:hAnsi="Times New Roman" w:cs="Times New Roman"/>
+          <w:sz w:val="24"/>
+        </w:rPr>
+        <w:t>Another problem the software team encountered was that, when they initially wrote the IRQ handler for the EXTI_Line0 (blue user button) calls were made in the IRQ handler to LCD screen functions, which in turn called the D</w:t>
+      </w:r>
+      <w:r>
+        <w:rPr>
+          <w:rFonts w:ascii="Times New Roman" w:hAnsi="Times New Roman" w:cs="Times New Roman"/>
+          <w:sz w:val="24"/>
+        </w:rPr>
+        <w:t xml:space="preserve">elay() function. This caused </w:t>
+      </w:r>
+      <w:r>
+        <w:rPr>
+          <w:rFonts w:ascii="Times New Roman" w:hAnsi="Times New Roman" w:cs="Times New Roman"/>
+          <w:sz w:val="24"/>
+        </w:rPr>
+        <w:t xml:space="preserve">serious problems that took several weeks before an acceptable work-around was finally found. The problem itself was never fully resolved, although it was </w:t>
+      </w:r>
+      <w:r>
+        <w:rPr>
+          <w:rFonts w:ascii="Times New Roman" w:hAnsi="Times New Roman" w:cs="Times New Roman"/>
+          <w:sz w:val="24"/>
+        </w:rPr>
+        <w:t>partially caused by the fact that</w:t>
+      </w:r>
+      <w:r>
+        <w:rPr>
+          <w:rFonts w:ascii="Times New Roman" w:hAnsi="Times New Roman" w:cs="Times New Roman"/>
+          <w:sz w:val="24"/>
+        </w:rPr>
+        <w:t xml:space="preserve"> in the early stages the software team had tried to change the system core clock frequency by simply changing one of the #define values in the system file. This causes problems for the board, as it makes the software program think it</w:t>
+      </w:r>
+      <w:r>
+        <w:rPr>
+          <w:rFonts w:ascii="Times New Roman" w:hAnsi="Times New Roman" w:cs="Times New Roman"/>
+          <w:sz w:val="24"/>
+        </w:rPr>
+        <w:t>’</w:t>
+      </w:r>
+      <w:r>
+        <w:rPr>
+          <w:rFonts w:ascii="Times New Roman" w:hAnsi="Times New Roman" w:cs="Times New Roman"/>
+          <w:sz w:val="24"/>
+        </w:rPr>
+        <w:t>s running at the new frequency, however it is not as the clock itself hasn’t actually been changed. The solution to this was to download the c</w:t>
+      </w:r>
+      <w:r>
+        <w:rPr>
+          <w:rFonts w:ascii="Times New Roman" w:hAnsi="Times New Roman" w:cs="Times New Roman"/>
+          <w:sz w:val="24"/>
+        </w:rPr>
+        <w:t>l</w:t>
+      </w:r>
+      <w:r>
+        <w:rPr>
+          <w:rFonts w:ascii="Times New Roman" w:hAnsi="Times New Roman" w:cs="Times New Roman"/>
+          <w:sz w:val="24"/>
+        </w:rPr>
+        <w:t>ock configuration tool provided by ST MicroElectronics, and regenerate the system file with the desired system core clock frequency set accor</w:t>
+      </w:r>
+      <w:r>
+        <w:rPr>
+          <w:rFonts w:ascii="Times New Roman" w:hAnsi="Times New Roman" w:cs="Times New Roman"/>
+          <w:sz w:val="24"/>
+        </w:rPr>
+        <w:t>dingly. The work-around</w:t>
+      </w:r>
+      <w:r>
+        <w:rPr>
+          <w:rFonts w:ascii="Times New Roman" w:hAnsi="Times New Roman" w:cs="Times New Roman"/>
+          <w:sz w:val="24"/>
+        </w:rPr>
+        <w:t xml:space="preserve"> suggested by Dr Andy Po</w:t>
+      </w:r>
+      <w:r>
+        <w:rPr>
+          <w:rFonts w:ascii="Times New Roman" w:hAnsi="Times New Roman" w:cs="Times New Roman"/>
+          <w:sz w:val="24"/>
+        </w:rPr>
+        <w:t>mfret, wasn’t so much of a work-around but</w:t>
+      </w:r>
+      <w:r>
+        <w:rPr>
+          <w:rFonts w:ascii="Times New Roman" w:hAnsi="Times New Roman" w:cs="Times New Roman"/>
+          <w:sz w:val="24"/>
+        </w:rPr>
+        <w:t xml:space="preserve"> more advice on best practice for coding. He outlined to the software team why calling blocking functions (functions that stop the CPU executing any other instruction while it “waits” for a period of time to elapse), even if implicitly, while inside an IRQ handler was very bad practice, and should be avoided at all cost. </w:t>
       </w:r>
       <w:r>
         <w:rPr>
@@ -878,7 +1221,39 @@
           <w:sz w:val="24"/>
           <w:szCs w:val="24"/>
         </w:rPr>
-        <w:t>This section details the hardware team’s work since the first report. It has been broken down into two main sections: the input stage and the output stage. Each section details the relevant circuits along with any problems encountered by the team. In the first report we said that we would continue to look at signal generation in hardware, this has not been the case as our software team have been capable of producing signals which meet the specifications set. The only signal they haven’t created is a triangle wave, which has instead been realised by running the square wave output through an integrator circuit.</w:t>
+        <w:t xml:space="preserve">This section details the hardware team’s work since the first report. It has been broken down into two main sections: the input stage and the output stage. Each section details the relevant circuits along with any problems encountered by the team. In the first report </w:t>
+      </w:r>
+      <w:r>
+        <w:rPr>
+          <w:rFonts w:ascii="Times New Roman" w:hAnsi="Times New Roman" w:cs="Times New Roman"/>
+          <w:sz w:val="24"/>
+          <w:szCs w:val="24"/>
+        </w:rPr>
+        <w:t xml:space="preserve">the team stated their intention to </w:t>
+      </w:r>
+      <w:r>
+        <w:rPr>
+          <w:rFonts w:ascii="Times New Roman" w:hAnsi="Times New Roman" w:cs="Times New Roman"/>
+          <w:sz w:val="24"/>
+          <w:szCs w:val="24"/>
+        </w:rPr>
+        <w:t>continue to look at signal generation in hardware, th</w:t>
+      </w:r>
+      <w:r>
+        <w:rPr>
+          <w:rFonts w:ascii="Times New Roman" w:hAnsi="Times New Roman" w:cs="Times New Roman"/>
+          <w:sz w:val="24"/>
+          <w:szCs w:val="24"/>
+        </w:rPr>
+        <w:t>is has not been the case as the software team were</w:t>
+      </w:r>
+      <w:r>
+        <w:rPr>
+          <w:rFonts w:ascii="Times New Roman" w:hAnsi="Times New Roman" w:cs="Times New Roman"/>
+          <w:sz w:val="24"/>
+          <w:szCs w:val="24"/>
+        </w:rPr>
+        <w:t xml:space="preserve"> capable of producing signals which meet the specifications set. The only signal they haven’t created is a triangle wave, which has instead been realised by running the square wave output through an integrator circuit.</w:t>
       </w:r>
     </w:p>
     <w:p>
@@ -977,10 +1352,10 @@
         <w:tblLook w:val="04A0" w:firstRow="1" w:lastRow="0" w:firstColumn="1" w:lastColumn="0" w:noHBand="0" w:noVBand="1"/>
       </w:tblPr>
       <w:tblGrid>
-        <w:gridCol w:w="2468"/>
-        <w:gridCol w:w="2060"/>
-        <w:gridCol w:w="2255"/>
-        <w:gridCol w:w="2459"/>
+        <w:gridCol w:w="2408"/>
+        <w:gridCol w:w="2024"/>
+        <w:gridCol w:w="2179"/>
+        <w:gridCol w:w="2405"/>
       </w:tblGrid>
       <w:tr>
         <w:tc>
@@ -1297,7 +1672,15 @@
           <w:sz w:val="24"/>
           <w:szCs w:val="24"/>
         </w:rPr>
-        <w:t xml:space="preserve">As our team decided to implement a mixed digital </w:t>
+        <w:t>As the</w:t>
+      </w:r>
+      <w:r>
+        <w:rPr>
+          <w:rFonts w:ascii="Times New Roman" w:hAnsi="Times New Roman" w:cs="Times New Roman"/>
+          <w:sz w:val="24"/>
+          <w:szCs w:val="24"/>
+        </w:rPr>
+        <w:t xml:space="preserve"> team decided to implement a mixed digital </w:t>
       </w:r>
       <w:r>
         <w:rPr>
@@ -1337,23 +1720,55 @@
           <w:sz w:val="24"/>
           <w:szCs w:val="24"/>
         </w:rPr>
-        <w:t>Initially we used</w:t>
-      </w:r>
-      <w:r>
-        <w:rPr>
-          <w:rFonts w:ascii="Times New Roman" w:hAnsi="Times New Roman" w:cs="Times New Roman"/>
-          <w:sz w:val="24"/>
-          <w:szCs w:val="24"/>
-        </w:rPr>
-        <w:t xml:space="preserve"> ½ of LM393 circuit </w:t>
-      </w:r>
-      <w:r>
-        <w:rPr>
-          <w:rFonts w:ascii="Times New Roman" w:hAnsi="Times New Roman" w:cs="Times New Roman"/>
-          <w:sz w:val="24"/>
-          <w:szCs w:val="24"/>
-        </w:rPr>
-        <w:t>(shown in the lecture) but found the output to be particularly</w:t>
+        <w:t xml:space="preserve">Initially </w:t>
+      </w:r>
+      <w:r>
+        <w:rPr>
+          <w:rFonts w:ascii="Times New Roman" w:hAnsi="Times New Roman" w:cs="Times New Roman"/>
+          <w:sz w:val="24"/>
+          <w:szCs w:val="24"/>
+        </w:rPr>
+        <w:t xml:space="preserve">½ of LM393 circuit </w:t>
+      </w:r>
+      <w:r>
+        <w:rPr>
+          <w:rFonts w:ascii="Times New Roman" w:hAnsi="Times New Roman" w:cs="Times New Roman"/>
+          <w:sz w:val="24"/>
+          <w:szCs w:val="24"/>
+        </w:rPr>
+        <w:t xml:space="preserve">(shown in the lecture) </w:t>
+      </w:r>
+      <w:r>
+        <w:rPr>
+          <w:rFonts w:ascii="Times New Roman" w:hAnsi="Times New Roman" w:cs="Times New Roman"/>
+          <w:sz w:val="24"/>
+          <w:szCs w:val="24"/>
+        </w:rPr>
+        <w:t xml:space="preserve">was used, </w:t>
+      </w:r>
+      <w:r>
+        <w:rPr>
+          <w:rFonts w:ascii="Times New Roman" w:hAnsi="Times New Roman" w:cs="Times New Roman"/>
+          <w:sz w:val="24"/>
+          <w:szCs w:val="24"/>
+        </w:rPr>
+        <w:t xml:space="preserve">but </w:t>
+      </w:r>
+      <w:r>
+        <w:rPr>
+          <w:rFonts w:ascii="Times New Roman" w:hAnsi="Times New Roman" w:cs="Times New Roman"/>
+          <w:sz w:val="24"/>
+          <w:szCs w:val="24"/>
+        </w:rPr>
+        <w:t xml:space="preserve">the team </w:t>
+      </w:r>
+      <w:r>
+        <w:rPr>
+          <w:rFonts w:ascii="Times New Roman" w:hAnsi="Times New Roman" w:cs="Times New Roman"/>
+          <w:sz w:val="24"/>
+          <w:szCs w:val="24"/>
+        </w:rPr>
+        <w:t>found the output to be particularly</w:t>
       </w:r>
       <w:r>
         <w:rPr>
@@ -1385,7 +1800,31 @@
           <w:sz w:val="24"/>
           <w:szCs w:val="24"/>
         </w:rPr>
-        <w:t xml:space="preserve">As an alternative, we tried comparator with Hysteresis, with the intention of improving the noise performance, however the results of testing showed it made things worse than before. </w:t>
+        <w:t>As an alternative,</w:t>
+      </w:r>
+      <w:r>
+        <w:rPr>
+          <w:rFonts w:ascii="Times New Roman" w:hAnsi="Times New Roman" w:cs="Times New Roman"/>
+          <w:sz w:val="24"/>
+          <w:szCs w:val="24"/>
+        </w:rPr>
+        <w:t xml:space="preserve"> comparator with Hysteresis</w:t>
+      </w:r>
+      <w:r>
+        <w:rPr>
+          <w:rFonts w:ascii="Times New Roman" w:hAnsi="Times New Roman" w:cs="Times New Roman"/>
+          <w:sz w:val="24"/>
+          <w:szCs w:val="24"/>
+        </w:rPr>
+        <w:t xml:space="preserve"> was tried</w:t>
+      </w:r>
+      <w:r>
+        <w:rPr>
+          <w:rFonts w:ascii="Times New Roman" w:hAnsi="Times New Roman" w:cs="Times New Roman"/>
+          <w:sz w:val="24"/>
+          <w:szCs w:val="24"/>
+        </w:rPr>
+        <w:t xml:space="preserve">, with the intention of improving the noise performance, however the results of testing showed it made things worse than before. </w:t>
       </w:r>
       <w:r>
         <w:rPr>
@@ -1409,23 +1848,31 @@
           <w:sz w:val="24"/>
           <w:szCs w:val="24"/>
         </w:rPr>
-        <w:t xml:space="preserve"> we design</w:t>
-      </w:r>
-      <w:r>
-        <w:rPr>
-          <w:rFonts w:ascii="Times New Roman" w:hAnsi="Times New Roman" w:cs="Times New Roman"/>
-          <w:sz w:val="24"/>
-          <w:szCs w:val="24"/>
-        </w:rPr>
-        <w:t>ed</w:t>
-      </w:r>
-      <w:r>
-        <w:rPr>
-          <w:rFonts w:ascii="Times New Roman" w:hAnsi="Times New Roman" w:cs="Times New Roman"/>
-          <w:sz w:val="24"/>
-          <w:szCs w:val="24"/>
-        </w:rPr>
-        <w:t xml:space="preserve"> a circuit as figure 2 shows. LM393 is replaced by LM311, </w:t>
+        <w:t xml:space="preserve"> </w:t>
+      </w:r>
+      <w:r>
+        <w:rPr>
+          <w:rFonts w:ascii="Times New Roman" w:hAnsi="Times New Roman" w:cs="Times New Roman"/>
+          <w:sz w:val="24"/>
+          <w:szCs w:val="24"/>
+        </w:rPr>
+        <w:t>a circuit</w:t>
+      </w:r>
+      <w:r>
+        <w:rPr>
+          <w:rFonts w:ascii="Times New Roman" w:hAnsi="Times New Roman" w:cs="Times New Roman"/>
+          <w:sz w:val="24"/>
+          <w:szCs w:val="24"/>
+        </w:rPr>
+        <w:t xml:space="preserve"> was designed,</w:t>
+      </w:r>
+      <w:r>
+        <w:rPr>
+          <w:rFonts w:ascii="Times New Roman" w:hAnsi="Times New Roman" w:cs="Times New Roman"/>
+          <w:sz w:val="24"/>
+          <w:szCs w:val="24"/>
+        </w:rPr>
+        <w:t xml:space="preserve"> as figure 2 shows. LM393 is replaced by LM311, </w:t>
       </w:r>
       <w:r>
         <w:rPr>
@@ -1747,7 +2194,23 @@
           <w:sz w:val="24"/>
           <w:szCs w:val="24"/>
         </w:rPr>
-        <w:t xml:space="preserve"> power consumption of LM 311 is +/- 15V. If the power supply to it is lower than that level, the circuit still could work as expected but we found that when the voltage of the input signal was larger than the twice of comparator’s working voltage an extra period of square wave appeared at the output of comparator. Figure 3 shows that effect.  Comparator got working voltage around 4V at that time when voltage of input signal is higher than 8.1V comparator didn’t operate as before.</w:t>
+        <w:t xml:space="preserve"> power consumption of LM 311 is +/- 15V. If the power supply to it is lower than that level, the circuit sti</w:t>
+      </w:r>
+      <w:r>
+        <w:rPr>
+          <w:rFonts w:ascii="Times New Roman" w:hAnsi="Times New Roman" w:cs="Times New Roman"/>
+          <w:sz w:val="24"/>
+          <w:szCs w:val="24"/>
+        </w:rPr>
+        <w:t>ll could work as expected but it was</w:t>
+      </w:r>
+      <w:r>
+        <w:rPr>
+          <w:rFonts w:ascii="Times New Roman" w:hAnsi="Times New Roman" w:cs="Times New Roman"/>
+          <w:sz w:val="24"/>
+          <w:szCs w:val="24"/>
+        </w:rPr>
+        <w:t xml:space="preserve"> found that when the voltage of the input signal was larger than the twice of comparator’s working voltage an extra period of square wave appeared at the output of comparator. Figure 3 shows that effect.  Comparator got working voltage around 4V at that time when voltage of input signal is higher than 8.1V comparator didn’t operate as before.</w:t>
       </w:r>
     </w:p>
     <w:p>
@@ -1948,7 +2411,35 @@
           <w:rFonts w:ascii="Times New Roman" w:hAnsi="Times New Roman" w:cs="Times New Roman"/>
           <w:sz w:val="24"/>
         </w:rPr>
-        <w:t xml:space="preserve"> of circuit when the frequency of input increase to a high range, the voltage of output signal will start to decrease. In our design comparator is followed by a frequency divider circuit, that circuit has a minimum voltage requirement about input signal which should be higher than 1.4V, otherwise counters would ignore that signal. </w:t>
+        <w:t xml:space="preserve"> of circuit when the frequency of input increase to a high range, the voltage of output signa</w:t>
+      </w:r>
+      <w:r>
+        <w:rPr>
+          <w:rFonts w:ascii="Times New Roman" w:hAnsi="Times New Roman" w:cs="Times New Roman"/>
+          <w:sz w:val="24"/>
+        </w:rPr>
+        <w:t>l will start to decrease. In the groups</w:t>
+      </w:r>
+      <w:r>
+        <w:rPr>
+          <w:rFonts w:ascii="Times New Roman" w:hAnsi="Times New Roman" w:cs="Times New Roman"/>
+          <w:sz w:val="24"/>
+        </w:rPr>
+        <w:t xml:space="preserve"> design</w:t>
+      </w:r>
+      <w:r>
+        <w:rPr>
+          <w:rFonts w:ascii="Times New Roman" w:hAnsi="Times New Roman" w:cs="Times New Roman"/>
+          <w:sz w:val="24"/>
+        </w:rPr>
+        <w:t>, the</w:t>
+      </w:r>
+      <w:r>
+        <w:rPr>
+          <w:rFonts w:ascii="Times New Roman" w:hAnsi="Times New Roman" w:cs="Times New Roman"/>
+          <w:sz w:val="24"/>
+        </w:rPr>
+        <w:t xml:space="preserve"> comparator is followed by a frequency divider circuit, that circuit has a minimum voltage requirement about input signal which should be higher than 1.4V, otherwise counters would ignore that signal. </w:t>
       </w:r>
     </w:p>
     <w:p>
@@ -2052,21 +2543,28 @@
           <w:rFonts w:ascii="Times New Roman" w:hAnsi="Times New Roman" w:cs="Times New Roman"/>
           <w:sz w:val="24"/>
         </w:rPr>
-        <w:t>In this case we connect</w:t>
-      </w:r>
-      <w:r>
-        <w:rPr>
-          <w:rFonts w:ascii="Times New Roman" w:hAnsi="Times New Roman" w:cs="Times New Roman"/>
-          <w:sz w:val="24"/>
-        </w:rPr>
-        <w:t>ed</w:t>
-      </w:r>
-      <w:r>
-        <w:rPr>
-          <w:rFonts w:ascii="Times New Roman" w:hAnsi="Times New Roman" w:cs="Times New Roman"/>
-          <w:sz w:val="24"/>
-        </w:rPr>
-        <w:t xml:space="preserve"> the output of comparator to the input of frequency divider during testing</w:t>
+        <w:t xml:space="preserve">In this case </w:t>
+      </w:r>
+      <w:r>
+        <w:rPr>
+          <w:rFonts w:ascii="Times New Roman" w:hAnsi="Times New Roman" w:cs="Times New Roman"/>
+          <w:sz w:val="24"/>
+        </w:rPr>
+        <w:t xml:space="preserve">the output of comparator </w:t>
+      </w:r>
+      <w:r>
+        <w:rPr>
+          <w:rFonts w:ascii="Times New Roman" w:hAnsi="Times New Roman" w:cs="Times New Roman"/>
+          <w:sz w:val="24"/>
+        </w:rPr>
+        <w:t xml:space="preserve">was connected </w:t>
+      </w:r>
+      <w:r>
+        <w:rPr>
+          <w:rFonts w:ascii="Times New Roman" w:hAnsi="Times New Roman" w:cs="Times New Roman"/>
+          <w:sz w:val="24"/>
+        </w:rPr>
+        <w:t>to the input of frequency divider during testing</w:t>
       </w:r>
       <w:r>
         <w:rPr>
@@ -2322,10 +2820,10 @@
         <w:tblLook w:val="04A0" w:firstRow="1" w:lastRow="0" w:firstColumn="1" w:lastColumn="0" w:noHBand="0" w:noVBand="1"/>
       </w:tblPr>
       <w:tblGrid>
-        <w:gridCol w:w="2468"/>
-        <w:gridCol w:w="2060"/>
-        <w:gridCol w:w="2255"/>
-        <w:gridCol w:w="2459"/>
+        <w:gridCol w:w="2409"/>
+        <w:gridCol w:w="2024"/>
+        <w:gridCol w:w="2178"/>
+        <w:gridCol w:w="2405"/>
       </w:tblGrid>
       <w:tr>
         <w:tc>
@@ -2541,7 +3039,23 @@
           <w:sz w:val="24"/>
           <w:szCs w:val="24"/>
         </w:rPr>
-        <w:t xml:space="preserve"> software team to measure high frequency waves, we designed a frequency divider circuit as </w:t>
+        <w:t xml:space="preserve"> software team to </w:t>
+      </w:r>
+      <w:r>
+        <w:rPr>
+          <w:rFonts w:ascii="Times New Roman" w:hAnsi="Times New Roman" w:cs="Times New Roman"/>
+          <w:sz w:val="24"/>
+          <w:szCs w:val="24"/>
+        </w:rPr>
+        <w:t>measure high frequency waves, the hardware team</w:t>
+      </w:r>
+      <w:r>
+        <w:rPr>
+          <w:rFonts w:ascii="Times New Roman" w:hAnsi="Times New Roman" w:cs="Times New Roman"/>
+          <w:sz w:val="24"/>
+          <w:szCs w:val="24"/>
+        </w:rPr>
+        <w:t xml:space="preserve"> designed a frequency divider circuit as </w:t>
       </w:r>
       <w:r>
         <w:rPr>
@@ -2942,7 +3456,15 @@
           <w:sz w:val="24"/>
           <w:szCs w:val="24"/>
         </w:rPr>
-        <w:t>our circuit design, the frequency divider only receives input from the comparator’s output. In this case the highest frequency that the divider circuit can produce is enslaved to the comparator’s output. The maximum frequency we recorded in that situation is shown in Figure 4.</w:t>
+        <w:t>the</w:t>
+      </w:r>
+      <w:r>
+        <w:rPr>
+          <w:rFonts w:ascii="Times New Roman" w:hAnsi="Times New Roman" w:cs="Times New Roman"/>
+          <w:sz w:val="24"/>
+          <w:szCs w:val="24"/>
+        </w:rPr>
+        <w:t xml:space="preserve"> circuit design, the frequency divider only receives input from the comparator’s output. In this case the highest frequency that the divider circuit can produce is enslaved to the comparator’s output. The maximum frequency we recorded in that situation is shown in Figure 4.</w:t>
       </w:r>
     </w:p>
     <w:p>
@@ -3068,7 +3590,55 @@
           <w:sz w:val="24"/>
           <w:szCs w:val="24"/>
         </w:rPr>
-        <w:t>Figure 7 shows the performance of when 3 decay counters were connected together. The input frequency (CH1) from comparator is 2.3MHz, for some reason that scope can’t measure it in that scale. CH2 is the output of frequency divider, measurement of ch2’s frequency proves that counters are working as expected. Problematically, the outputs of the divider are not in a perfect square wave form. There is a slight step at the peak of square wave. Whilst being unsure of what caused this, it didn’t affect our result of frequency measurement.</w:t>
+        <w:t xml:space="preserve">Figure 7 shows the performance of when 3 decay counters were connected together. The input frequency (CH1) from comparator is 2.3MHz, for some reason that scope can’t measure it in that scale. CH2 is the output of frequency divider, measurement of ch2’s frequency proves that counters are working as expected. Problematically, the outputs of the divider are not in a perfect square wave form. There is a slight step at the peak of square wave. Whilst </w:t>
+      </w:r>
+      <w:r>
+        <w:rPr>
+          <w:rFonts w:ascii="Times New Roman" w:hAnsi="Times New Roman" w:cs="Times New Roman"/>
+          <w:sz w:val="24"/>
+          <w:szCs w:val="24"/>
+        </w:rPr>
+        <w:t>there are uncertainties as to</w:t>
+      </w:r>
+      <w:r>
+        <w:rPr>
+          <w:rFonts w:ascii="Times New Roman" w:hAnsi="Times New Roman" w:cs="Times New Roman"/>
+          <w:sz w:val="24"/>
+          <w:szCs w:val="24"/>
+        </w:rPr>
+        <w:t xml:space="preserve"> what caused this, it didn’t affec</w:t>
+      </w:r>
+      <w:r>
+        <w:rPr>
+          <w:rFonts w:ascii="Times New Roman" w:hAnsi="Times New Roman" w:cs="Times New Roman"/>
+          <w:sz w:val="24"/>
+          <w:szCs w:val="24"/>
+        </w:rPr>
+        <w:t>t the</w:t>
+      </w:r>
+      <w:r>
+        <w:rPr>
+          <w:rFonts w:ascii="Times New Roman" w:hAnsi="Times New Roman" w:cs="Times New Roman"/>
+          <w:sz w:val="24"/>
+          <w:szCs w:val="24"/>
+        </w:rPr>
+        <w:t xml:space="preserve"> result of </w:t>
+      </w:r>
+      <w:r>
+        <w:rPr>
+          <w:rFonts w:ascii="Times New Roman" w:hAnsi="Times New Roman" w:cs="Times New Roman"/>
+          <w:sz w:val="24"/>
+          <w:szCs w:val="24"/>
+        </w:rPr>
+        <w:t xml:space="preserve">the </w:t>
+      </w:r>
+      <w:r>
+        <w:rPr>
+          <w:rFonts w:ascii="Times New Roman" w:hAnsi="Times New Roman" w:cs="Times New Roman"/>
+          <w:sz w:val="24"/>
+          <w:szCs w:val="24"/>
+        </w:rPr>
+        <w:t>frequency measurement.</w:t>
       </w:r>
     </w:p>
     <w:p>
@@ -3086,10 +3656,10 @@
         <w:tblLook w:val="04A0" w:firstRow="1" w:lastRow="0" w:firstColumn="1" w:lastColumn="0" w:noHBand="0" w:noVBand="1"/>
       </w:tblPr>
       <w:tblGrid>
-        <w:gridCol w:w="2468"/>
-        <w:gridCol w:w="2060"/>
-        <w:gridCol w:w="2255"/>
-        <w:gridCol w:w="2459"/>
+        <w:gridCol w:w="2409"/>
+        <w:gridCol w:w="2024"/>
+        <w:gridCol w:w="2178"/>
+        <w:gridCol w:w="2405"/>
       </w:tblGrid>
       <w:tr>
         <w:tc>
@@ -3453,7 +4023,47 @@
           <w:sz w:val="24"/>
           <w:szCs w:val="24"/>
         </w:rPr>
-        <w:t xml:space="preserve">The first circuit in the output stage is an integrator. While its operation may seem obvious from its name, it is one of the more subtle properties for which we have chosen to use this circuit; when a square wave is input into the integrator the output will be a triangle wave. We required this circuit as the software team found they were unable to generate triangle waves </w:t>
+        <w:t xml:space="preserve">The first circuit in the output stage is an integrator. While its operation may seem obvious from its name, it is one of the more subtle properties for </w:t>
+      </w:r>
+      <w:r>
+        <w:rPr>
+          <w:rFonts w:ascii="Times New Roman" w:hAnsi="Times New Roman" w:cs="Times New Roman"/>
+          <w:sz w:val="24"/>
+          <w:szCs w:val="24"/>
+        </w:rPr>
+        <w:t>which the</w:t>
+      </w:r>
+      <w:r>
+        <w:rPr>
+          <w:rFonts w:ascii="Times New Roman" w:hAnsi="Times New Roman" w:cs="Times New Roman"/>
+          <w:sz w:val="24"/>
+          <w:szCs w:val="24"/>
+        </w:rPr>
+        <w:t xml:space="preserve"> circuit</w:t>
+      </w:r>
+      <w:r>
+        <w:rPr>
+          <w:rFonts w:ascii="Times New Roman" w:hAnsi="Times New Roman" w:cs="Times New Roman"/>
+          <w:sz w:val="24"/>
+          <w:szCs w:val="24"/>
+        </w:rPr>
+        <w:t xml:space="preserve"> is to be used</w:t>
+      </w:r>
+      <w:r>
+        <w:rPr>
+          <w:rFonts w:ascii="Times New Roman" w:hAnsi="Times New Roman" w:cs="Times New Roman"/>
+          <w:sz w:val="24"/>
+          <w:szCs w:val="24"/>
+        </w:rPr>
+        <w:t xml:space="preserve">; when a square wave is input into the integrator the output will be a triangle wave. </w:t>
+      </w:r>
+      <w:r>
+        <w:rPr>
+          <w:rFonts w:ascii="Times New Roman" w:hAnsi="Times New Roman" w:cs="Times New Roman"/>
+          <w:sz w:val="24"/>
+          <w:szCs w:val="24"/>
+        </w:rPr>
+        <w:t xml:space="preserve">This circuit was </w:t>
       </w:r>
       <w:r>
         <w:rPr>
@@ -3462,7 +4072,95 @@
           <w:szCs w:val="24"/>
         </w:rPr>
         <w:lastRenderedPageBreak/>
-        <w:t>at the frequencies required by the specifications laid out, and we found that the hardware solutions also failed to operate at the required frequency (see the previous report for details of this).  With the software team able to generate very high frequency square waves this solution seemed most appropriate as the only immediately obvious limitation is the slew rate of the op-amp used. This circuit’s output is controlled by the capacitor charging and discharging which, with a square wave input, forms the triangle wave output desired. For the initial prototype of the circuit we used a 741 op-amp and a 1µF capacitor; however during testing we realised that the RC time constant became a limiting factor for the frequency range over which the integrator could operate and provide a clean triangle wave output. We decided that switching the capacitor would be the best solution for this and found that a 100pF capacitor allowed operation up to the highest frequency range while a 2.2µF capacitor was required to get a good triangle wave at 1Hz. Table 1, below, shows the useable frequency range for a selection of capacitors.</w:t>
+        <w:t xml:space="preserve">required, </w:t>
+      </w:r>
+      <w:r>
+        <w:rPr>
+          <w:rFonts w:ascii="Times New Roman" w:hAnsi="Times New Roman" w:cs="Times New Roman"/>
+          <w:sz w:val="24"/>
+          <w:szCs w:val="24"/>
+        </w:rPr>
+        <w:t>as the software team found they were unable to generate triangle waves at the frequencies required by the specificati</w:t>
+      </w:r>
+      <w:r>
+        <w:rPr>
+          <w:rFonts w:ascii="Times New Roman" w:hAnsi="Times New Roman" w:cs="Times New Roman"/>
+          <w:sz w:val="24"/>
+          <w:szCs w:val="24"/>
+        </w:rPr>
+        <w:t xml:space="preserve">ons laid out, and </w:t>
+      </w:r>
+      <w:r>
+        <w:rPr>
+          <w:rFonts w:ascii="Times New Roman" w:hAnsi="Times New Roman" w:cs="Times New Roman"/>
+          <w:sz w:val="24"/>
+          <w:szCs w:val="24"/>
+        </w:rPr>
+        <w:t>the hardware solutions also failed to operate at the required frequency (see the previous report for details of this).  With the software team able to generate very high frequency square waves this solution seemed most appropriate as the only immediately obvious limitation is the slew rate of the op-amp used. This circuit’s output is controlled by the capacitor charging and discharging which, with a square wave input, forms the triangle wave output desired. For the in</w:t>
+      </w:r>
+      <w:r>
+        <w:rPr>
+          <w:rFonts w:ascii="Times New Roman" w:hAnsi="Times New Roman" w:cs="Times New Roman"/>
+          <w:sz w:val="24"/>
+          <w:szCs w:val="24"/>
+        </w:rPr>
+        <w:t>itial prototype of the circuit the group</w:t>
+      </w:r>
+      <w:r>
+        <w:rPr>
+          <w:rFonts w:ascii="Times New Roman" w:hAnsi="Times New Roman" w:cs="Times New Roman"/>
+          <w:sz w:val="24"/>
+          <w:szCs w:val="24"/>
+        </w:rPr>
+        <w:t xml:space="preserve"> used a 741 op-amp and a 1µF capa</w:t>
+      </w:r>
+      <w:r>
+        <w:rPr>
+          <w:rFonts w:ascii="Times New Roman" w:hAnsi="Times New Roman" w:cs="Times New Roman"/>
+          <w:sz w:val="24"/>
+          <w:szCs w:val="24"/>
+        </w:rPr>
+        <w:t>citor; however during testing,</w:t>
+      </w:r>
+      <w:r>
+        <w:rPr>
+          <w:rFonts w:ascii="Times New Roman" w:hAnsi="Times New Roman" w:cs="Times New Roman"/>
+          <w:sz w:val="24"/>
+          <w:szCs w:val="24"/>
+        </w:rPr>
+        <w:t xml:space="preserve"> realised that the RC time constant became a limiting factor for the frequency range over which the integrator could operate and provide </w:t>
+      </w:r>
+      <w:r>
+        <w:rPr>
+          <w:rFonts w:ascii="Times New Roman" w:hAnsi="Times New Roman" w:cs="Times New Roman"/>
+          <w:sz w:val="24"/>
+          <w:szCs w:val="24"/>
+        </w:rPr>
+        <w:t>a clean triangle wave output. It was</w:t>
+      </w:r>
+      <w:r>
+        <w:rPr>
+          <w:rFonts w:ascii="Times New Roman" w:hAnsi="Times New Roman" w:cs="Times New Roman"/>
+          <w:sz w:val="24"/>
+          <w:szCs w:val="24"/>
+        </w:rPr>
+        <w:t xml:space="preserve"> decided that switching the capacitor would be the </w:t>
+      </w:r>
+      <w:r>
+        <w:rPr>
+          <w:rFonts w:ascii="Times New Roman" w:hAnsi="Times New Roman" w:cs="Times New Roman"/>
+          <w:sz w:val="24"/>
+          <w:szCs w:val="24"/>
+        </w:rPr>
+        <w:t>best solution for this and the group found</w:t>
+      </w:r>
+      <w:r>
+        <w:rPr>
+          <w:rFonts w:ascii="Times New Roman" w:hAnsi="Times New Roman" w:cs="Times New Roman"/>
+          <w:sz w:val="24"/>
+          <w:szCs w:val="24"/>
+        </w:rPr>
+        <w:t xml:space="preserve"> that a 100pF capacitor allowed operation up to the highest frequency range while a 2.2µF capacitor was required to get a good triangle wave at 1Hz. Table 1, below, shows the useable frequency range for a selection of capacitors.</w:t>
       </w:r>
     </w:p>
     <w:p>
@@ -3482,8 +4180,8 @@
         <w:tblLook w:val="04A0" w:firstRow="1" w:lastRow="0" w:firstColumn="1" w:lastColumn="0" w:noHBand="0" w:noVBand="1"/>
       </w:tblPr>
       <w:tblGrid>
-        <w:gridCol w:w="4621"/>
-        <w:gridCol w:w="4621"/>
+        <w:gridCol w:w="4507"/>
+        <w:gridCol w:w="4509"/>
       </w:tblGrid>
       <w:tr>
         <w:tc>
@@ -4267,7 +4965,23 @@
           <w:sz w:val="24"/>
           <w:szCs w:val="24"/>
         </w:rPr>
-        <w:t xml:space="preserve">); it was unable to handle the highest frequencies. We changed it out for a LM318 op-amp which overcame this problem due to its higher slew rate of 50V/µs </w:t>
+        <w:t>); it was unable to handle the hi</w:t>
+      </w:r>
+      <w:r>
+        <w:rPr>
+          <w:rFonts w:ascii="Times New Roman" w:hAnsi="Times New Roman" w:cs="Times New Roman"/>
+          <w:sz w:val="24"/>
+          <w:szCs w:val="24"/>
+        </w:rPr>
+        <w:t>ghest frequencies. This was changed</w:t>
+      </w:r>
+      <w:r>
+        <w:rPr>
+          <w:rFonts w:ascii="Times New Roman" w:hAnsi="Times New Roman" w:cs="Times New Roman"/>
+          <w:sz w:val="24"/>
+          <w:szCs w:val="24"/>
+        </w:rPr>
+        <w:t xml:space="preserve"> out for a LM318 op-amp which overcame this problem due to its higher slew rate of 50V/µs </w:t>
       </w:r>
       <w:sdt>
         <w:sdtPr>
@@ -4329,7 +5043,7 @@
           <w:sz w:val="24"/>
           <w:szCs w:val="24"/>
         </w:rPr>
-        <w:t xml:space="preserve">. The second major limitation is the fact that as the frequency approaches the upper limit for the capacitor being used there is a significant voltage drop. Fortunately there is a large overlap between each capacitor’s operating ranges which counters this problem, </w:t>
+        <w:t xml:space="preserve">. The second major limitation is the fact that as the frequency approaches the upper limit for the capacitor being used there is a significant voltage drop. Fortunately there </w:t>
       </w:r>
       <w:r>
         <w:rPr>
@@ -4338,7 +5052,23 @@
           <w:szCs w:val="24"/>
         </w:rPr>
         <w:lastRenderedPageBreak/>
-        <w:t>except at the highest frequencies where there is no overlap. This proved particularly problematic as the output from the board was already a very low level signal. Our solution was to run the output from the board through a gain stage first, followed by the integrator then running it through a final gain stage.</w:t>
+        <w:t>is a large overlap between each capacitor’s operating ranges which counters this problem, except at the highest frequencies where there is no overlap. This proved particularly problematic as the output from the board was alre</w:t>
+      </w:r>
+      <w:r>
+        <w:rPr>
+          <w:rFonts w:ascii="Times New Roman" w:hAnsi="Times New Roman" w:cs="Times New Roman"/>
+          <w:sz w:val="24"/>
+          <w:szCs w:val="24"/>
+        </w:rPr>
+        <w:t>ady a very low level signal. The</w:t>
+      </w:r>
+      <w:r>
+        <w:rPr>
+          <w:rFonts w:ascii="Times New Roman" w:hAnsi="Times New Roman" w:cs="Times New Roman"/>
+          <w:sz w:val="24"/>
+          <w:szCs w:val="24"/>
+        </w:rPr>
+        <w:t xml:space="preserve"> solution was to run the output from the board through a gain stage first, followed by the integrator then running it through a final gain stage.</w:t>
       </w:r>
     </w:p>
     <w:p>
@@ -4395,9 +5125,9 @@
         <w:tblLook w:val="04A0" w:firstRow="1" w:lastRow="0" w:firstColumn="1" w:lastColumn="0" w:noHBand="0" w:noVBand="1"/>
       </w:tblPr>
       <w:tblGrid>
-        <w:gridCol w:w="3080"/>
-        <w:gridCol w:w="3081"/>
-        <w:gridCol w:w="3081"/>
+        <w:gridCol w:w="3018"/>
+        <w:gridCol w:w="2996"/>
+        <w:gridCol w:w="3002"/>
       </w:tblGrid>
       <w:tr>
         <w:tc>
@@ -5682,6 +6412,7 @@
           <w:sz w:val="24"/>
           <w:szCs w:val="24"/>
         </w:rPr>
+        <w:lastRenderedPageBreak/>
         <w:t>SR is the slew rate per second</w:t>
       </w:r>
     </w:p>
@@ -5706,7 +6437,6 @@
           <w:sz w:val="24"/>
           <w:szCs w:val="24"/>
         </w:rPr>
-        <w:lastRenderedPageBreak/>
         <w:t>V is the peak to peak voltage of the output</w:t>
       </w:r>
     </w:p>
@@ -6034,7 +6764,15 @@
           <w:sz w:val="24"/>
           <w:szCs w:val="24"/>
         </w:rPr>
-        <w:t>We tried adjusting the gain of the amplifier circuit, which improved the shape of the output signal, see figure 4.</w:t>
+        <w:t>The group tried adjusting</w:t>
+      </w:r>
+      <w:r>
+        <w:rPr>
+          <w:rFonts w:ascii="Times New Roman" w:hAnsi="Times New Roman" w:cs="Times New Roman"/>
+          <w:sz w:val="24"/>
+          <w:szCs w:val="24"/>
+        </w:rPr>
+        <w:t xml:space="preserve"> the gain of the amplifier circuit, which improved the shape of the output signal, see figure 4.</w:t>
       </w:r>
     </w:p>
     <w:p>
@@ -6165,7 +6903,15 @@
           <w:sz w:val="24"/>
           <w:szCs w:val="24"/>
         </w:rPr>
-        <w:t>Unfortunately we have been unable to work out what is causing this problem.</w:t>
+        <w:t>Unfortunately the team</w:t>
+      </w:r>
+      <w:r>
+        <w:rPr>
+          <w:rFonts w:ascii="Times New Roman" w:hAnsi="Times New Roman" w:cs="Times New Roman"/>
+          <w:sz w:val="24"/>
+          <w:szCs w:val="24"/>
+        </w:rPr>
+        <w:t xml:space="preserve"> have been unable to work out what is causing this problem.</w:t>
       </w:r>
     </w:p>
     <w:p>
@@ -6201,7 +6947,23 @@
           <w:sz w:val="24"/>
           <w:szCs w:val="24"/>
         </w:rPr>
-        <w:t>The DC-offset circuit’s operation is fairly simple, taking the input signal and adding a constant DC voltage to it, allowing the user to shift the signal to the required operating level. This circuit also makes use of a LM318 op-amp with negative feedback. The offset voltage input is taken from the power supply and then run through a potentiometer to set its level. Our circuit combines an averager and an amplifier. First the input signal and the DC-offset signal are averaged, then amplified. When the gain of the op-amp is set to two the output is that of a true adder circuit.</w:t>
+        <w:t xml:space="preserve">The DC-offset circuit’s operation is fairly simple, taking the input signal and adding a constant DC voltage to it, allowing the user to shift the signal to the required operating level. This circuit also makes use of a LM318 op-amp with negative feedback. The offset voltage input is taken from the power supply and then run through a potentiometer to set its level. </w:t>
+      </w:r>
+      <w:r>
+        <w:rPr>
+          <w:rFonts w:ascii="Times New Roman" w:hAnsi="Times New Roman" w:cs="Times New Roman"/>
+          <w:sz w:val="24"/>
+          <w:szCs w:val="24"/>
+        </w:rPr>
+        <w:t>This</w:t>
+      </w:r>
+      <w:r>
+        <w:rPr>
+          <w:rFonts w:ascii="Times New Roman" w:hAnsi="Times New Roman" w:cs="Times New Roman"/>
+          <w:sz w:val="24"/>
+          <w:szCs w:val="24"/>
+        </w:rPr>
+        <w:t xml:space="preserve"> circuit combines an averager and an amplifier. First the input signal and the DC-offset signal are averaged, then amplified. When the gain of the op-amp is set to two the output is that of a true adder circuit.</w:t>
       </w:r>
     </w:p>
     <w:p>
@@ -6231,9 +6993,9 @@
         <w:tblLook w:val="04A0" w:firstRow="1" w:lastRow="0" w:firstColumn="1" w:lastColumn="0" w:noHBand="0" w:noVBand="1"/>
       </w:tblPr>
       <w:tblGrid>
-        <w:gridCol w:w="3080"/>
-        <w:gridCol w:w="3081"/>
-        <w:gridCol w:w="3081"/>
+        <w:gridCol w:w="3018"/>
+        <w:gridCol w:w="2996"/>
+        <w:gridCol w:w="3002"/>
       </w:tblGrid>
       <w:tr>
         <w:tc>
@@ -6263,7 +7025,6 @@
                 <w:sz w:val="24"/>
                 <w:szCs w:val="24"/>
               </w:rPr>
-              <w:lastRenderedPageBreak/>
               <w:t>Frequency</w:t>
             </w:r>
           </w:p>
@@ -7211,7 +7972,55 @@
           <w:sz w:val="24"/>
           <w:szCs w:val="24"/>
         </w:rPr>
-        <w:t>One of the limiting factors for the DC-offset is that it’s upper and lower limits are set by the supply voltage to the op-amp; if it reaches this point the signal saturates and becomes a constant DC level. We also encountered similar problems with this circuit to those that we had already seen in the amplifier circuit; this time, however, the input signal from the function generator also became distorted.</w:t>
+        <w:t>One of the limiting factors for the DC-offset is that it’s upper and lower limits are set by the supply voltage to the op-amp; if it reaches this point the signal saturates and</w:t>
+      </w:r>
+      <w:r>
+        <w:rPr>
+          <w:rFonts w:ascii="Times New Roman" w:hAnsi="Times New Roman" w:cs="Times New Roman"/>
+          <w:sz w:val="24"/>
+          <w:szCs w:val="24"/>
+        </w:rPr>
+        <w:t xml:space="preserve"> becomes a constant DC level. The team</w:t>
+      </w:r>
+      <w:r>
+        <w:rPr>
+          <w:rFonts w:ascii="Times New Roman" w:hAnsi="Times New Roman" w:cs="Times New Roman"/>
+          <w:sz w:val="24"/>
+          <w:szCs w:val="24"/>
+        </w:rPr>
+        <w:t xml:space="preserve"> also encountered similar problems wit</w:t>
+      </w:r>
+      <w:r>
+        <w:rPr>
+          <w:rFonts w:ascii="Times New Roman" w:hAnsi="Times New Roman" w:cs="Times New Roman"/>
+          <w:sz w:val="24"/>
+          <w:szCs w:val="24"/>
+        </w:rPr>
+        <w:t xml:space="preserve">h this circuit to those that </w:t>
+      </w:r>
+      <w:r>
+        <w:rPr>
+          <w:rFonts w:ascii="Times New Roman" w:hAnsi="Times New Roman" w:cs="Times New Roman"/>
+          <w:sz w:val="24"/>
+          <w:szCs w:val="24"/>
+        </w:rPr>
+        <w:t>had already</w:t>
+      </w:r>
+      <w:r>
+        <w:rPr>
+          <w:rFonts w:ascii="Times New Roman" w:hAnsi="Times New Roman" w:cs="Times New Roman"/>
+          <w:sz w:val="24"/>
+          <w:szCs w:val="24"/>
+        </w:rPr>
+        <w:t xml:space="preserve"> been</w:t>
+      </w:r>
+      <w:r>
+        <w:rPr>
+          <w:rFonts w:ascii="Times New Roman" w:hAnsi="Times New Roman" w:cs="Times New Roman"/>
+          <w:sz w:val="24"/>
+          <w:szCs w:val="24"/>
+        </w:rPr>
+        <w:t xml:space="preserve"> seen in the amplifier circuit; this time, however, the input signal from the function generator also became distorted.</w:t>
       </w:r>
     </w:p>
     <w:p>
@@ -7370,7 +8179,103 @@
           <w:sz w:val="24"/>
           <w:szCs w:val="24"/>
         </w:rPr>
-        <w:t>When it came to combining the circuits we realised that we could use our DC-offset circuit as an amplifier as well by replacing one of the feedback resistors with a potentiometer. We decided to keep the amplifier we had already created and use it to feed the integrator circuit, with the DC-offset/amplifier circuit being placed last in the chain. A simple bypass, consisting of a toggle switch, allows for the user to select whether the output from the board is run through the integrator stage or not. We encountered an increased noise level when the signal passed through both op-amps.</w:t>
+        <w:t xml:space="preserve">When it came to combining the circuits </w:t>
+      </w:r>
+      <w:r>
+        <w:rPr>
+          <w:rFonts w:ascii="Times New Roman" w:hAnsi="Times New Roman" w:cs="Times New Roman"/>
+          <w:sz w:val="24"/>
+          <w:szCs w:val="24"/>
+        </w:rPr>
+        <w:t>was realised that the</w:t>
+      </w:r>
+      <w:r>
+        <w:rPr>
+          <w:rFonts w:ascii="Times New Roman" w:hAnsi="Times New Roman" w:cs="Times New Roman"/>
+          <w:sz w:val="24"/>
+          <w:szCs w:val="24"/>
+        </w:rPr>
+        <w:t xml:space="preserve"> DC-offset circuit </w:t>
+      </w:r>
+      <w:r>
+        <w:rPr>
+          <w:rFonts w:ascii="Times New Roman" w:hAnsi="Times New Roman" w:cs="Times New Roman"/>
+          <w:sz w:val="24"/>
+          <w:szCs w:val="24"/>
+        </w:rPr>
+        <w:t xml:space="preserve">could be used </w:t>
+      </w:r>
+      <w:r>
+        <w:rPr>
+          <w:rFonts w:ascii="Times New Roman" w:hAnsi="Times New Roman" w:cs="Times New Roman"/>
+          <w:sz w:val="24"/>
+          <w:szCs w:val="24"/>
+        </w:rPr>
+        <w:t>as an amplifier as well by replacing one of the feedback r</w:t>
+      </w:r>
+      <w:r>
+        <w:rPr>
+          <w:rFonts w:ascii="Times New Roman" w:hAnsi="Times New Roman" w:cs="Times New Roman"/>
+          <w:sz w:val="24"/>
+          <w:szCs w:val="24"/>
+        </w:rPr>
+        <w:t>esistors with a potentiometer. It was</w:t>
+      </w:r>
+      <w:r>
+        <w:rPr>
+          <w:rFonts w:ascii="Times New Roman" w:hAnsi="Times New Roman" w:cs="Times New Roman"/>
+          <w:sz w:val="24"/>
+          <w:szCs w:val="24"/>
+        </w:rPr>
+        <w:t xml:space="preserve"> decid</w:t>
+      </w:r>
+      <w:r>
+        <w:rPr>
+          <w:rFonts w:ascii="Times New Roman" w:hAnsi="Times New Roman" w:cs="Times New Roman"/>
+          <w:sz w:val="24"/>
+          <w:szCs w:val="24"/>
+        </w:rPr>
+        <w:t xml:space="preserve">ed to keep the amplifier </w:t>
+      </w:r>
+      <w:r>
+        <w:rPr>
+          <w:rFonts w:ascii="Times New Roman" w:hAnsi="Times New Roman" w:cs="Times New Roman"/>
+          <w:sz w:val="24"/>
+          <w:szCs w:val="24"/>
+        </w:rPr>
+        <w:t>already created and use it to feed the integrator circuit, with the DC-offset/amplifier circuit being placed last in the chain. A simple bypass, consisting of a toggle switch, allows for the user to select whether the output from the board is run through the integrato</w:t>
+      </w:r>
+      <w:r>
+        <w:rPr>
+          <w:rFonts w:ascii="Times New Roman" w:hAnsi="Times New Roman" w:cs="Times New Roman"/>
+          <w:sz w:val="24"/>
+          <w:szCs w:val="24"/>
+        </w:rPr>
+        <w:t>r stage or not. A</w:t>
+      </w:r>
+      <w:r>
+        <w:rPr>
+          <w:rFonts w:ascii="Times New Roman" w:hAnsi="Times New Roman" w:cs="Times New Roman"/>
+          <w:sz w:val="24"/>
+          <w:szCs w:val="24"/>
+        </w:rPr>
+        <w:t xml:space="preserve">n increased noise level </w:t>
+      </w:r>
+      <w:r>
+        <w:rPr>
+          <w:rFonts w:ascii="Times New Roman" w:hAnsi="Times New Roman" w:cs="Times New Roman"/>
+          <w:sz w:val="24"/>
+          <w:szCs w:val="24"/>
+        </w:rPr>
+        <w:t xml:space="preserve">was encountered </w:t>
+      </w:r>
+      <w:r>
+        <w:rPr>
+          <w:rFonts w:ascii="Times New Roman" w:hAnsi="Times New Roman" w:cs="Times New Roman"/>
+          <w:sz w:val="24"/>
+          <w:szCs w:val="24"/>
+        </w:rPr>
+        <w:t>when the signal passed through both op-amps.</w:t>
       </w:r>
     </w:p>
     <w:p>
@@ -7523,7 +8428,71 @@
           <w:sz w:val="24"/>
           <w:szCs w:val="24"/>
         </w:rPr>
-        <w:t>There are a few issues with individual circuits which have already been discussed that would need to be solved before the function generator and frequency meter reach their final implementation stage; in addition to this there are a couple of other points for improvement of the overall package. With more time we would like to have been able to provide software control over all of the adjustable components (switches and potentiometers). To do this would require that all of the components be replaced with their digital counter-parts and for the software team to provide the relevant control signals. We would also have liked to create our own power supply, similar to the lab supply, which would have outputs for +/- 15V, 5V DC and 10V DC.</w:t>
+        <w:t>There are a few issues with individual circuits which have already been discussed that would need to be solved before the function generator and frequency meter reach their final implementation stage; in addition to this there are a couple of other points for improvement of the ov</w:t>
+      </w:r>
+      <w:r>
+        <w:rPr>
+          <w:rFonts w:ascii="Times New Roman" w:hAnsi="Times New Roman" w:cs="Times New Roman"/>
+          <w:sz w:val="24"/>
+          <w:szCs w:val="24"/>
+        </w:rPr>
+        <w:t>erall package. With more time the team</w:t>
+      </w:r>
+      <w:r>
+        <w:rPr>
+          <w:rFonts w:ascii="Times New Roman" w:hAnsi="Times New Roman" w:cs="Times New Roman"/>
+          <w:sz w:val="24"/>
+          <w:szCs w:val="24"/>
+        </w:rPr>
+        <w:t xml:space="preserve"> would </w:t>
+      </w:r>
+      <w:r>
+        <w:rPr>
+          <w:rFonts w:ascii="Times New Roman" w:hAnsi="Times New Roman" w:cs="Times New Roman"/>
+          <w:sz w:val="24"/>
+          <w:szCs w:val="24"/>
+        </w:rPr>
+        <w:t>have liked</w:t>
+      </w:r>
+      <w:r>
+        <w:rPr>
+          <w:rFonts w:ascii="Times New Roman" w:hAnsi="Times New Roman" w:cs="Times New Roman"/>
+          <w:sz w:val="24"/>
+          <w:szCs w:val="24"/>
+        </w:rPr>
+        <w:t xml:space="preserve"> to have been able to provide software control over all of the adjustable components (switches and potentiometers). To do this would require that all of the components be replaced with their digital counter-parts and for the software team to provide </w:t>
+      </w:r>
+      <w:r>
+        <w:rPr>
+          <w:rFonts w:ascii="Times New Roman" w:hAnsi="Times New Roman" w:cs="Times New Roman"/>
+          <w:sz w:val="24"/>
+          <w:szCs w:val="24"/>
+        </w:rPr>
+        <w:t>the relevant control signals. They</w:t>
+      </w:r>
+      <w:r>
+        <w:rPr>
+          <w:rFonts w:ascii="Times New Roman" w:hAnsi="Times New Roman" w:cs="Times New Roman"/>
+          <w:sz w:val="24"/>
+          <w:szCs w:val="24"/>
+        </w:rPr>
+        <w:t xml:space="preserve"> woul</w:t>
+      </w:r>
+      <w:r>
+        <w:rPr>
+          <w:rFonts w:ascii="Times New Roman" w:hAnsi="Times New Roman" w:cs="Times New Roman"/>
+          <w:sz w:val="24"/>
+          <w:szCs w:val="24"/>
+        </w:rPr>
+        <w:t xml:space="preserve">d also have liked to create their </w:t>
+      </w:r>
+      <w:r>
+        <w:rPr>
+          <w:rFonts w:ascii="Times New Roman" w:hAnsi="Times New Roman" w:cs="Times New Roman"/>
+          <w:sz w:val="24"/>
+          <w:szCs w:val="24"/>
+        </w:rPr>
+        <w:t>own power supply, similar to the lab supply, which would have outputs for +/- 15V, 5V DC and 10V DC.</w:t>
       </w:r>
     </w:p>
     <w:p>
@@ -7555,7 +8524,21 @@
           <w:rFonts w:ascii="Times New Roman" w:hAnsi="Times New Roman" w:cs="Times New Roman"/>
           <w:sz w:val="24"/>
         </w:rPr>
-        <w:t>After the hardware team had set up the EIModule containing the ADS9850 (DDS) on a breadboard, we started by loo</w:t>
+        <w:t>After the hardware team had set up the EIModule containing the A</w:t>
+      </w:r>
+      <w:r>
+        <w:rPr>
+          <w:rFonts w:ascii="Times New Roman" w:hAnsi="Times New Roman" w:cs="Times New Roman"/>
+          <w:sz w:val="24"/>
+        </w:rPr>
+        <w:t>DS9850 (DDS) on a breadboard, the software team</w:t>
+      </w:r>
+      <w:r>
+        <w:rPr>
+          <w:rFonts w:ascii="Times New Roman" w:hAnsi="Times New Roman" w:cs="Times New Roman"/>
+          <w:sz w:val="24"/>
+        </w:rPr>
+        <w:t xml:space="preserve"> started by loo</w:t>
       </w:r>
       <w:r>
         <w:rPr>
@@ -7617,7 +8600,14 @@
           <w:rFonts w:ascii="Times New Roman" w:hAnsi="Times New Roman" w:cs="Times New Roman"/>
           <w:sz w:val="24"/>
         </w:rPr>
-        <w:t xml:space="preserve"> so see what external signals would be required to drive the module. Obviously it required voltage and ground supplies, but additionally required a pin for the data signals, one for the frequency update signals, and one to clock the module. Looking at the</w:t>
+        <w:t xml:space="preserve"> t</w:t>
+      </w:r>
+      <w:r>
+        <w:rPr>
+          <w:rFonts w:ascii="Times New Roman" w:hAnsi="Times New Roman" w:cs="Times New Roman"/>
+          <w:sz w:val="24"/>
+        </w:rPr>
+        <w:t>o see what external signals would be required to drive the module. Obviously it required voltage and ground supplies, but additionally required a pin for the data signals, one for the frequency update signals, and one to clock the module. Looking at the</w:t>
       </w:r>
       <w:r>
         <w:rPr>
@@ -7679,7 +8669,35 @@
           <w:rFonts w:ascii="Times New Roman" w:hAnsi="Times New Roman" w:cs="Times New Roman"/>
           <w:sz w:val="24"/>
         </w:rPr>
-        <w:t xml:space="preserve"> provided on the internal webpage, we realised we would need to choose one of the GPIO peripheral ports that had connections to the board edge connectors. We therefore opted to use GPIO ports E, to control the DDS (see table below).</w:t>
+        <w:t xml:space="preserve"> provided on the internal webpage, </w:t>
+      </w:r>
+      <w:r>
+        <w:rPr>
+          <w:rFonts w:ascii="Times New Roman" w:hAnsi="Times New Roman" w:cs="Times New Roman"/>
+          <w:sz w:val="24"/>
+        </w:rPr>
+        <w:t>the team realised they</w:t>
+      </w:r>
+      <w:r>
+        <w:rPr>
+          <w:rFonts w:ascii="Times New Roman" w:hAnsi="Times New Roman" w:cs="Times New Roman"/>
+          <w:sz w:val="24"/>
+        </w:rPr>
+        <w:t xml:space="preserve"> would need to choose one of the GPIO peripheral ports that had connections to</w:t>
+      </w:r>
+      <w:r>
+        <w:rPr>
+          <w:rFonts w:ascii="Times New Roman" w:hAnsi="Times New Roman" w:cs="Times New Roman"/>
+          <w:sz w:val="24"/>
+        </w:rPr>
+        <w:t xml:space="preserve"> the board edge connectors. It was t</w:t>
+      </w:r>
+      <w:r>
+        <w:rPr>
+          <w:rFonts w:ascii="Times New Roman" w:hAnsi="Times New Roman" w:cs="Times New Roman"/>
+          <w:sz w:val="24"/>
+        </w:rPr>
+        <w:t>herefore opted to use GPIO ports E, to control the DDS (see table below).</w:t>
       </w:r>
     </w:p>
     <w:p>
@@ -8359,7 +9377,35 @@
           <w:rFonts w:ascii="Times New Roman" w:hAnsi="Times New Roman" w:cs="Times New Roman"/>
           <w:sz w:val="24"/>
         </w:rPr>
-        <w:t>After configuring the GPIO E ports appropriately, we next looked at what control signals are required by the DDS. The hardware team had configured the DDS in serial mode for us, so following the timing diagram on page 12 o</w:t>
+        <w:t>After configuring th</w:t>
+      </w:r>
+      <w:r>
+        <w:rPr>
+          <w:rFonts w:ascii="Times New Roman" w:hAnsi="Times New Roman" w:cs="Times New Roman"/>
+          <w:sz w:val="24"/>
+        </w:rPr>
+        <w:t>e GPIO E ports appropriately, the software team</w:t>
+      </w:r>
+      <w:r>
+        <w:rPr>
+          <w:rFonts w:ascii="Times New Roman" w:hAnsi="Times New Roman" w:cs="Times New Roman"/>
+          <w:sz w:val="24"/>
+        </w:rPr>
+        <w:t xml:space="preserve"> next looked at what control signals are required by the DDS. The hardware team had configur</w:t>
+      </w:r>
+      <w:r>
+        <w:rPr>
+          <w:rFonts w:ascii="Times New Roman" w:hAnsi="Times New Roman" w:cs="Times New Roman"/>
+          <w:sz w:val="24"/>
+        </w:rPr>
+        <w:t>ed the DDS in serial mode for the benefit of the software team</w:t>
+      </w:r>
+      <w:r>
+        <w:rPr>
+          <w:rFonts w:ascii="Times New Roman" w:hAnsi="Times New Roman" w:cs="Times New Roman"/>
+          <w:sz w:val="24"/>
+        </w:rPr>
+        <w:t>, so following the timing diagram on page 12 o</w:t>
       </w:r>
       <w:r>
         <w:rPr>
@@ -8421,7 +9467,77 @@
           <w:rFonts w:ascii="Times New Roman" w:hAnsi="Times New Roman" w:cs="Times New Roman"/>
           <w:sz w:val="24"/>
         </w:rPr>
-        <w:t xml:space="preserve"> for the DSS, the initialisation sequence for the DDS is pulse the clock pin, pulse the frequency update pin, then write 40 bits of frequency, phase and control data to the data pin one at a time pulsing the clock on each one, followed by a final pulse of the frequency update pin. For ease of readability we created separate methods to pulse the clock pin, pulse the frequency update pin, take the data pin low, and to write a single bit of data to the DDS.  The 40 bits of programming data comprised of 32 bits for the frequency, 3 bits of control data, and 5 bits for the phase. We decided that the easiest way to visualise this was by writing the 40 bits of data into an array, which could then be interpreted and send one bit at a time to the DDS. This allowed us to create our DDS_Default_Init() method, with an array for a 1KHz wave with 0° phase shift. After verifying that this method initialised the DDS successfully, and that a 1KHz square and sine wave were available on the outputs (using the oscilloscope), we were then able to write our DDS_Set() method. This broadly followed the same format as the DDS_Default_Init() method, but also had to interpret a requested frequency for the DDS, and construct the 40 bit “tuning word” (array) required to program the DDS. The Analog</w:t>
+        <w:t xml:space="preserve"> for the DSS, the initialisation sequence for the DDS is pulse the clock pin, pulse the frequency update pin, then write 40 bits of frequency, phase and control data to the data pin one at a time pulsing the clock on each one, followed by a final pulse of the frequency update pin. For</w:t>
+      </w:r>
+      <w:r>
+        <w:rPr>
+          <w:rFonts w:ascii="Times New Roman" w:hAnsi="Times New Roman" w:cs="Times New Roman"/>
+          <w:sz w:val="24"/>
+        </w:rPr>
+        <w:t xml:space="preserve"> ease of readability, </w:t>
+      </w:r>
+      <w:r>
+        <w:rPr>
+          <w:rFonts w:ascii="Times New Roman" w:hAnsi="Times New Roman" w:cs="Times New Roman"/>
+          <w:sz w:val="24"/>
+        </w:rPr>
+        <w:t>separate methods to pulse the clock pin, pulse the frequency update pin, take the data pin low, and to write a single bit of data to the DDS</w:t>
+      </w:r>
+      <w:r>
+        <w:rPr>
+          <w:rFonts w:ascii="Times New Roman" w:hAnsi="Times New Roman" w:cs="Times New Roman"/>
+          <w:sz w:val="24"/>
+        </w:rPr>
+        <w:t xml:space="preserve"> were created</w:t>
+      </w:r>
+      <w:r>
+        <w:rPr>
+          <w:rFonts w:ascii="Times New Roman" w:hAnsi="Times New Roman" w:cs="Times New Roman"/>
+          <w:sz w:val="24"/>
+        </w:rPr>
+        <w:t>.  The 40 bits of programming data comprised of 32 bits for the frequency, 3 bits of control dat</w:t>
+      </w:r>
+      <w:r>
+        <w:rPr>
+          <w:rFonts w:ascii="Times New Roman" w:hAnsi="Times New Roman" w:cs="Times New Roman"/>
+          <w:sz w:val="24"/>
+        </w:rPr>
+        <w:t xml:space="preserve">a, and 5 bits for the phase. It was </w:t>
+      </w:r>
+      <w:r>
+        <w:rPr>
+          <w:rFonts w:ascii="Times New Roman" w:hAnsi="Times New Roman" w:cs="Times New Roman"/>
+          <w:sz w:val="24"/>
+        </w:rPr>
+        <w:t xml:space="preserve">decided that the easiest way to visualise this was by writing the 40 bits of data into an array, which could then be interpreted and send one bit at a time to the DDS. This allowed </w:t>
+      </w:r>
+      <w:r>
+        <w:rPr>
+          <w:rFonts w:ascii="Times New Roman" w:hAnsi="Times New Roman" w:cs="Times New Roman"/>
+          <w:sz w:val="24"/>
+        </w:rPr>
+        <w:t>the creation of the</w:t>
+      </w:r>
+      <w:r>
+        <w:rPr>
+          <w:rFonts w:ascii="Times New Roman" w:hAnsi="Times New Roman" w:cs="Times New Roman"/>
+          <w:sz w:val="24"/>
+        </w:rPr>
+        <w:t xml:space="preserve"> DDS_Default_Init() method, with an array for a 1KHz wave with 0° phase shift. After verifying that this method initialised the DDS successfully, and that a 1KHz square and sine wave were available on the outputs (using the oscilloscope), </w:t>
+      </w:r>
+      <w:r>
+        <w:rPr>
+          <w:rFonts w:ascii="Times New Roman" w:hAnsi="Times New Roman" w:cs="Times New Roman"/>
+          <w:sz w:val="24"/>
+        </w:rPr>
+        <w:t>the team were then able to write thei</w:t>
+      </w:r>
+      <w:r>
+        <w:rPr>
+          <w:rFonts w:ascii="Times New Roman" w:hAnsi="Times New Roman" w:cs="Times New Roman"/>
+          <w:sz w:val="24"/>
+        </w:rPr>
+        <w:t>r DDS_Set() method. This broadly followed the same format as the DDS_Default_Init() method, but also had to interpret a requested frequency for the DDS, and construct the 40 bit “tuning word” (array) required to program the DDS. The Analog</w:t>
       </w:r>
       <w:r>
         <w:rPr>
@@ -8599,7 +9715,21 @@
           <w:rFonts w:ascii="Times New Roman" w:hAnsi="Times New Roman" w:cs="Times New Roman"/>
           <w:sz w:val="24"/>
         </w:rPr>
-        <w:t xml:space="preserve">Once the logic for calculating the 40 bit “tuning word” was implemented we had to write a way to be able to set and adjust the frequency of the DDS. This meant writing a simple user interface for the board. In the main function after all the initialisation functions for the switches, LEDs, LCD screen, and now the DDS had been called, in the while loop we called </w:t>
+        <w:t>Once the logic for calculating the 40 bit “tu</w:t>
+      </w:r>
+      <w:r>
+        <w:rPr>
+          <w:rFonts w:ascii="Times New Roman" w:hAnsi="Times New Roman" w:cs="Times New Roman"/>
+          <w:sz w:val="24"/>
+        </w:rPr>
+        <w:t>ning word” was implemented, it was necessary</w:t>
+      </w:r>
+      <w:r>
+        <w:rPr>
+          <w:rFonts w:ascii="Times New Roman" w:hAnsi="Times New Roman" w:cs="Times New Roman"/>
+          <w:sz w:val="24"/>
+        </w:rPr>
+        <w:t xml:space="preserve"> to write a way to be able to set and adjust the frequency of the DDS. This meant writing a simple user interface for the board. In the main function after all the initialisation functions </w:t>
       </w:r>
       <w:r>
         <w:rPr>
@@ -8607,7 +9737,35 @@
           <w:sz w:val="24"/>
         </w:rPr>
         <w:lastRenderedPageBreak/>
-        <w:t>the SWT_Get() method, and then tested to see which switch had been pressed with a series of if-else statements. Having only 8 buttons to play with, we decided to use 6 of them to set varying increment sizes, and 2 of them to actually increment or decrement the DDS frequency based on the increment already chosen. After looking at the current signal generators in the 4</w:t>
+        <w:t>for the switches, LEDs, LCD screen, and now the DDS had been called, in the while loo</w:t>
+      </w:r>
+      <w:r>
+        <w:rPr>
+          <w:rFonts w:ascii="Times New Roman" w:hAnsi="Times New Roman" w:cs="Times New Roman"/>
+          <w:sz w:val="24"/>
+        </w:rPr>
+        <w:t>p the team</w:t>
+      </w:r>
+      <w:r>
+        <w:rPr>
+          <w:rFonts w:ascii="Times New Roman" w:hAnsi="Times New Roman" w:cs="Times New Roman"/>
+          <w:sz w:val="24"/>
+        </w:rPr>
+        <w:t xml:space="preserve"> called the SWT_Get() method, and then tested to see which switch had been pressed with a series of if-else statements. Having</w:t>
+      </w:r>
+      <w:r>
+        <w:rPr>
+          <w:rFonts w:ascii="Times New Roman" w:hAnsi="Times New Roman" w:cs="Times New Roman"/>
+          <w:sz w:val="24"/>
+        </w:rPr>
+        <w:t xml:space="preserve"> only 8 buttons to play with, it was</w:t>
+      </w:r>
+      <w:r>
+        <w:rPr>
+          <w:rFonts w:ascii="Times New Roman" w:hAnsi="Times New Roman" w:cs="Times New Roman"/>
+          <w:sz w:val="24"/>
+        </w:rPr>
+        <w:t xml:space="preserve"> decided to use 6 of them to set varying increment sizes, and 2 of them to actually increment or decrement the DDS frequency based on the increment already chosen. After looking at the current signal generators in the 4</w:t>
       </w:r>
       <w:r>
         <w:rPr>
@@ -8622,7 +9780,77 @@
           <w:rFonts w:ascii="Times New Roman" w:hAnsi="Times New Roman" w:cs="Times New Roman"/>
           <w:sz w:val="24"/>
         </w:rPr>
-        <w:t xml:space="preserve"> floor electronics labs, we decided that appropriate increments for us would be 0.1, 1, 100, 1000, 10000, and 1000000, as our specification stated that the waveforms should range from 0.1 Hz up to at least 1M Hz. After running our new program, and verifying the DDS_Set() method was successful, and our simple user interface worked we refactored the main method to make it more generic, and added code to allow the blue user button to generate interrupts to change the “functionality” of the product, in preparation for implementing the frequency meter.</w:t>
+        <w:t xml:space="preserve"> floor electronics labs, </w:t>
+      </w:r>
+      <w:r>
+        <w:rPr>
+          <w:rFonts w:ascii="Times New Roman" w:hAnsi="Times New Roman" w:cs="Times New Roman"/>
+          <w:sz w:val="24"/>
+        </w:rPr>
+        <w:t>it was concluded</w:t>
+      </w:r>
+      <w:r>
+        <w:rPr>
+          <w:rFonts w:ascii="Times New Roman" w:hAnsi="Times New Roman" w:cs="Times New Roman"/>
+          <w:sz w:val="24"/>
+        </w:rPr>
+        <w:t xml:space="preserve"> th</w:t>
+      </w:r>
+      <w:r>
+        <w:rPr>
+          <w:rFonts w:ascii="Times New Roman" w:hAnsi="Times New Roman" w:cs="Times New Roman"/>
+          <w:sz w:val="24"/>
+        </w:rPr>
+        <w:t>at appropriate increments for this project</w:t>
+      </w:r>
+      <w:r>
+        <w:rPr>
+          <w:rFonts w:ascii="Times New Roman" w:hAnsi="Times New Roman" w:cs="Times New Roman"/>
+          <w:sz w:val="24"/>
+        </w:rPr>
+        <w:t xml:space="preserve"> would be 0.1, 1, 100, </w:t>
+      </w:r>
+      <w:r>
+        <w:rPr>
+          <w:rFonts w:ascii="Times New Roman" w:hAnsi="Times New Roman" w:cs="Times New Roman"/>
+          <w:sz w:val="24"/>
+        </w:rPr>
+        <w:t>1000, 10000, and 1000000, as the</w:t>
+      </w:r>
+      <w:r>
+        <w:rPr>
+          <w:rFonts w:ascii="Times New Roman" w:hAnsi="Times New Roman" w:cs="Times New Roman"/>
+          <w:sz w:val="24"/>
+        </w:rPr>
+        <w:t xml:space="preserve"> specification stated that the waveforms should range from 0.1 Hz up to a</w:t>
+      </w:r>
+      <w:r>
+        <w:rPr>
+          <w:rFonts w:ascii="Times New Roman" w:hAnsi="Times New Roman" w:cs="Times New Roman"/>
+          <w:sz w:val="24"/>
+        </w:rPr>
+        <w:t>t least 1M Hz. After running their</w:t>
+      </w:r>
+      <w:r>
+        <w:rPr>
+          <w:rFonts w:ascii="Times New Roman" w:hAnsi="Times New Roman" w:cs="Times New Roman"/>
+          <w:sz w:val="24"/>
+        </w:rPr>
+        <w:t xml:space="preserve"> new program, and verifying the DDS_Set(</w:t>
+      </w:r>
+      <w:r>
+        <w:rPr>
+          <w:rFonts w:ascii="Times New Roman" w:hAnsi="Times New Roman" w:cs="Times New Roman"/>
+          <w:sz w:val="24"/>
+        </w:rPr>
+        <w:t>) method was successful, and their simple user interface worked, the team</w:t>
+      </w:r>
+      <w:r>
+        <w:rPr>
+          <w:rFonts w:ascii="Times New Roman" w:hAnsi="Times New Roman" w:cs="Times New Roman"/>
+          <w:sz w:val="24"/>
+        </w:rPr>
+        <w:t xml:space="preserve"> refactored the main method to make it more generic, and added code to allow the blue user button to generate interrupts to change the “functionality” of the product, in preparation for implementing the frequency meter.</w:t>
       </w:r>
     </w:p>
     <w:p>
@@ -8645,22 +9873,57 @@
           <w:rFonts w:ascii="Times New Roman" w:hAnsi="Times New Roman" w:cs="Times New Roman"/>
           <w:sz w:val="24"/>
         </w:rPr>
-        <w:t xml:space="preserve">Revisiting the concept of using input capture to measure the frequency of waves, we found through research that our initial worries that the time delay between detecting a rising edge of a waveform, and triggering the interrupt event were found to not be an issue. The solution was to set the frequency of the timer as high as possible (84M Hz), and adjust the prescaler value for the timer to slow down the frequency, when lower frequency waves were required to be measured. </w:t>
-      </w:r>
-    </w:p>
-    <w:p>
-      <w:pPr>
-        <w:rPr>
-          <w:rFonts w:ascii="Times New Roman" w:hAnsi="Times New Roman" w:cs="Times New Roman"/>
-          <w:sz w:val="24"/>
-        </w:rPr>
-      </w:pPr>
-      <w:r>
-        <w:rPr>
-          <w:rFonts w:ascii="Times New Roman" w:hAnsi="Times New Roman" w:cs="Times New Roman"/>
-          <w:sz w:val="24"/>
-        </w:rPr>
-        <w:t xml:space="preserve">So far we had used a “direct register access” method, meaning that we cleared and set bits, and wrote values in either binary or hexadecimal format directly to the specified registers in </w:t>
+        <w:t xml:space="preserve">Revisiting the concept of using input capture to measure the frequency </w:t>
+      </w:r>
+      <w:r>
+        <w:rPr>
+          <w:rFonts w:ascii="Times New Roman" w:hAnsi="Times New Roman" w:cs="Times New Roman"/>
+          <w:sz w:val="24"/>
+        </w:rPr>
+        <w:t>of waves, researched showed that</w:t>
+      </w:r>
+      <w:r>
+        <w:rPr>
+          <w:rFonts w:ascii="Times New Roman" w:hAnsi="Times New Roman" w:cs="Times New Roman"/>
+          <w:sz w:val="24"/>
+        </w:rPr>
+        <w:t xml:space="preserve"> initial worries that the time delay between detecting a rising edge of a waveform, and triggering the interrupt event were found to not be an issue. The solution was to set the frequency of the timer as high as possible (84M Hz), and adjust the prescaler value for the timer to slow down the frequency, when lower frequency waves were required to be measured. </w:t>
+      </w:r>
+    </w:p>
+    <w:p>
+      <w:pPr>
+        <w:rPr>
+          <w:rFonts w:ascii="Times New Roman" w:hAnsi="Times New Roman" w:cs="Times New Roman"/>
+          <w:sz w:val="24"/>
+        </w:rPr>
+      </w:pPr>
+      <w:r>
+        <w:rPr>
+          <w:rFonts w:ascii="Times New Roman" w:hAnsi="Times New Roman" w:cs="Times New Roman"/>
+          <w:sz w:val="24"/>
+        </w:rPr>
+        <w:t xml:space="preserve">So far the software team </w:t>
+      </w:r>
+      <w:r>
+        <w:rPr>
+          <w:rFonts w:ascii="Times New Roman" w:hAnsi="Times New Roman" w:cs="Times New Roman"/>
+          <w:sz w:val="24"/>
+        </w:rPr>
+        <w:t>had used a “direct register</w:t>
+      </w:r>
+      <w:r>
+        <w:rPr>
+          <w:rFonts w:ascii="Times New Roman" w:hAnsi="Times New Roman" w:cs="Times New Roman"/>
+          <w:sz w:val="24"/>
+        </w:rPr>
+        <w:t xml:space="preserve"> access” method, meaning that they</w:t>
+      </w:r>
+      <w:r>
+        <w:rPr>
+          <w:rFonts w:ascii="Times New Roman" w:hAnsi="Times New Roman" w:cs="Times New Roman"/>
+          <w:sz w:val="24"/>
+        </w:rPr>
+        <w:t xml:space="preserve"> cleared and set bits, and wrote values in either binary or hexadecimal format directly to the specified registers in </w:t>
       </w:r>
       <w:r>
         <w:rPr>
@@ -8722,36 +9985,121 @@
           <w:rFonts w:ascii="Times New Roman" w:hAnsi="Times New Roman" w:cs="Times New Roman"/>
           <w:sz w:val="24"/>
         </w:rPr>
-        <w:t xml:space="preserve">. However configuring timers in this way became quite complex, as you had to ensure that exactly the right values were written to exactly the right registers, otherwise undesirable behaviour ensued. Therefore we decided to change to using the CMSIS standard peripheral library for ARM processors, as this allows the programmer to set all relevant parameters for the peripheral they want to use using a data structure, which is then passed to an Init() method which handles the complicated part of writing the parameters to the correct registers. As part of downloading and linking the CMSIS library to our project, we also found a set of peripheral example projects provided by the ST Microelectronics application team, using the CMSIS library. </w:t>
-      </w:r>
-    </w:p>
-    <w:p>
-      <w:pPr>
-        <w:rPr>
-          <w:rFonts w:ascii="Times New Roman" w:hAnsi="Times New Roman" w:cs="Times New Roman"/>
-          <w:sz w:val="24"/>
-        </w:rPr>
-      </w:pPr>
-      <w:r>
-        <w:rPr>
-          <w:rFonts w:ascii="Times New Roman" w:hAnsi="Times New Roman" w:cs="Times New Roman"/>
-          <w:sz w:val="24"/>
-        </w:rPr>
-        <w:t>Looking at the TIM_PWM_Input example project, we found that this did almost exactly what we needed our frequency meter to do. It calculated the frequency and duty cycle of a waveform input on GPIO port B7, by using the Pulse Width Modulation (PWM) input mode of the timer. The timer is configured to start counting, once an interrupt event has been generated after detecting a rising edge on the input pin. It counts continues counting until the next rising edge is detected, however by knowing how many counts happened when the input wave was “high”, and how many when it was “low”, and the frequency the counter was set to, the frequency and duty cycle can be calculated when the interrupt handler routine is called. The IRQ handler, retries the value from the capture compare register, and provided it wasn’t empty (no rising edges detected since IRQ handler last called) calculates the duty cycle and frequency as follows;</w:t>
-      </w:r>
-    </w:p>
-    <w:p>
-      <w:pPr>
-        <w:rPr>
-          <w:rFonts w:ascii="Times New Roman" w:hAnsi="Times New Roman" w:cs="Times New Roman"/>
-          <w:sz w:val="24"/>
-        </w:rPr>
-      </w:pPr>
-      <w:r>
-        <w:rPr>
-          <w:rFonts w:ascii="Times New Roman" w:hAnsi="Times New Roman" w:cs="Times New Roman"/>
-          <w:sz w:val="24"/>
-        </w:rPr>
+        <w:t xml:space="preserve">. However configuring timers in this way became quite complex, </w:t>
+      </w:r>
+      <w:r>
+        <w:rPr>
+          <w:rFonts w:ascii="Times New Roman" w:hAnsi="Times New Roman" w:cs="Times New Roman"/>
+          <w:sz w:val="24"/>
+        </w:rPr>
+        <w:t>having to</w:t>
+      </w:r>
+      <w:r>
+        <w:rPr>
+          <w:rFonts w:ascii="Times New Roman" w:hAnsi="Times New Roman" w:cs="Times New Roman"/>
+          <w:sz w:val="24"/>
+        </w:rPr>
+        <w:t xml:space="preserve"> ensure that exactly the right values were written to exactly the right registers, otherwise undesirable behaviour ensued. </w:t>
+      </w:r>
+      <w:r>
+        <w:rPr>
+          <w:rFonts w:ascii="Times New Roman" w:hAnsi="Times New Roman" w:cs="Times New Roman"/>
+          <w:sz w:val="24"/>
+        </w:rPr>
+        <w:t>It was therefore decided</w:t>
+      </w:r>
+      <w:r>
+        <w:rPr>
+          <w:rFonts w:ascii="Times New Roman" w:hAnsi="Times New Roman" w:cs="Times New Roman"/>
+          <w:sz w:val="24"/>
+        </w:rPr>
+        <w:t xml:space="preserve"> to change to using the CMSIS standard peripheral library for ARM processors, as this allows the programmer to set all relevant parameters for the peripheral they want to use using a data structure, which is then passed to an Init() method which handles the complicated part of writing the parameters to the correct registers. As part of downloading and l</w:t>
+      </w:r>
+      <w:r>
+        <w:rPr>
+          <w:rFonts w:ascii="Times New Roman" w:hAnsi="Times New Roman" w:cs="Times New Roman"/>
+          <w:sz w:val="24"/>
+        </w:rPr>
+        <w:t>inking the CMSIS library to the project, the team</w:t>
+      </w:r>
+      <w:r>
+        <w:rPr>
+          <w:rFonts w:ascii="Times New Roman" w:hAnsi="Times New Roman" w:cs="Times New Roman"/>
+          <w:sz w:val="24"/>
+        </w:rPr>
+        <w:t xml:space="preserve"> also found a set of peripheral example projects provided by the ST Microelectronics application team, using the CMSIS library. </w:t>
+      </w:r>
+    </w:p>
+    <w:p>
+      <w:pPr>
+        <w:rPr>
+          <w:rFonts w:ascii="Times New Roman" w:hAnsi="Times New Roman" w:cs="Times New Roman"/>
+          <w:sz w:val="24"/>
+        </w:rPr>
+      </w:pPr>
+      <w:r>
+        <w:rPr>
+          <w:rFonts w:ascii="Times New Roman" w:hAnsi="Times New Roman" w:cs="Times New Roman"/>
+          <w:sz w:val="24"/>
+        </w:rPr>
+        <w:t>Looking at the T</w:t>
+      </w:r>
+      <w:r>
+        <w:rPr>
+          <w:rFonts w:ascii="Times New Roman" w:hAnsi="Times New Roman" w:cs="Times New Roman"/>
+          <w:sz w:val="24"/>
+        </w:rPr>
+        <w:t>IM_PWM_Input example project, it was</w:t>
+      </w:r>
+      <w:r>
+        <w:rPr>
+          <w:rFonts w:ascii="Times New Roman" w:hAnsi="Times New Roman" w:cs="Times New Roman"/>
+          <w:sz w:val="24"/>
+        </w:rPr>
+        <w:t xml:space="preserve"> found that this did al</w:t>
+      </w:r>
+      <w:r>
+        <w:rPr>
+          <w:rFonts w:ascii="Times New Roman" w:hAnsi="Times New Roman" w:cs="Times New Roman"/>
+          <w:sz w:val="24"/>
+        </w:rPr>
+        <w:t xml:space="preserve">most exactly what the </w:t>
+      </w:r>
+      <w:r>
+        <w:rPr>
+          <w:rFonts w:ascii="Times New Roman" w:hAnsi="Times New Roman" w:cs="Times New Roman"/>
+          <w:sz w:val="24"/>
+        </w:rPr>
+        <w:t xml:space="preserve">frequency meter </w:t>
+      </w:r>
+      <w:r>
+        <w:rPr>
+          <w:rFonts w:ascii="Times New Roman" w:hAnsi="Times New Roman" w:cs="Times New Roman"/>
+          <w:sz w:val="24"/>
+        </w:rPr>
+        <w:t xml:space="preserve">was required </w:t>
+      </w:r>
+      <w:r>
+        <w:rPr>
+          <w:rFonts w:ascii="Times New Roman" w:hAnsi="Times New Roman" w:cs="Times New Roman"/>
+          <w:sz w:val="24"/>
+        </w:rPr>
+        <w:t>to do. It calculated the frequency and duty cycle of a waveform input on GPIO port B7, by using the Pulse Width Modulation (PWM) input mode of the timer. The timer is configured to start counting, once an interrupt event has been generated after detecting a rising edge on the input pin. It counts continues counting until the next rising edge is detected, however by knowing how many counts happened when the input wave was “high”, and how many when it was “low”, and the frequency the counter was set to, the frequency and duty cycle can be calculated when the interrupt handler routine is called. The IRQ handler, retries the value from the capture compare register, and provided it wasn’t empty (no rising edges detected since IRQ handler last called) calculates the duty cycle and frequency as follows;</w:t>
+      </w:r>
+    </w:p>
+    <w:p>
+      <w:pPr>
+        <w:rPr>
+          <w:rFonts w:ascii="Times New Roman" w:hAnsi="Times New Roman" w:cs="Times New Roman"/>
+          <w:sz w:val="24"/>
+        </w:rPr>
+      </w:pPr>
+      <w:r>
+        <w:rPr>
+          <w:rFonts w:ascii="Times New Roman" w:hAnsi="Times New Roman" w:cs="Times New Roman"/>
+          <w:sz w:val="24"/>
+        </w:rPr>
+        <w:lastRenderedPageBreak/>
         <w:t xml:space="preserve">  </w:t>
       </w:r>
       <w:r>
@@ -8774,11 +10122,8 @@
           <w:rFonts w:ascii="Times New Roman" w:hAnsi="Times New Roman" w:cs="Times New Roman"/>
           <w:sz w:val="24"/>
         </w:rPr>
-        <w:lastRenderedPageBreak/>
         <w:t xml:space="preserve">   </w:t>
       </w:r>
-      <w:bookmarkStart w:id="0" w:name="_GoBack"/>
-      <w:bookmarkEnd w:id="0"/>
       <w:r>
         <w:rPr>
           <w:rFonts w:ascii="Times New Roman" w:hAnsi="Times New Roman" w:cs="Times New Roman"/>
@@ -8799,22 +10144,169 @@
           <w:rFonts w:ascii="Times New Roman" w:hAnsi="Times New Roman" w:cs="Times New Roman"/>
           <w:sz w:val="24"/>
         </w:rPr>
-        <w:t xml:space="preserve">This looked very promising, so we started by copying their code into our project, and adding a call to our Freq_Meter_Init() method inside of our main method, so we could check their code still worked once integrated with our existing project. The code did work, however the accuracy of the frequency meter left something to be desired. The comments stated that the code provided would work over the rough range of 1.28K Hz up to 1M Hz. The reason for this is twofold. Firstly if the counter frequency is set too high, and the waveforms on the input are at a low frequency relative to the counter frequency, the counter will overflow by reaching its max value before the next rising edge occurs, and therefore when the capture compare register values are retrieved they will be a long way out. Secondly if the counter frequency is set too low or too high relative to the frequency of the input waveform, it is likely to miss count in the very small amount of time taken to notify the counter that the next rising edge has occurred, it will continue counting. Another problem if the counter frequency is too low, is that in order to calculate the frequency and duty cycle the counter value has to be rounded to the nearest integer when it is retrieved from the capture compare register. This means that it suffers from rounding errors, and the lower the value in the capture compare register to be rounded, the greater the error proportion will be. This means it’s effectively a trade-off between the counter frequency and the accuracy of the frequency meter (error proportion). </w:t>
-      </w:r>
-    </w:p>
-    <w:p>
-      <w:pPr>
-        <w:rPr>
-          <w:rFonts w:ascii="Times New Roman" w:hAnsi="Times New Roman" w:cs="Times New Roman"/>
-          <w:sz w:val="24"/>
-        </w:rPr>
-      </w:pPr>
-      <w:r>
-        <w:rPr>
-          <w:rFonts w:ascii="Times New Roman" w:hAnsi="Times New Roman" w:cs="Times New Roman"/>
-          <w:sz w:val="24"/>
-        </w:rPr>
-        <w:t>In order to implement the prescaler adjustments, we realised we would need to have some sort of frequency ranges, one of which would need to be selected based on the frequency of the input waveform, so the prescaler could be set accordingly, and consequently the frequency and duty cycle values would be much more accurate. We implemented this in the same way as selecting increments for the waveform generation works, by looping over if-else statements checking which switch had been pressed. We decided that our frequency ranges should roughly be 0.01-1Hz, 1-100Hz, 100-10000Hz, and 10000-1M Hz. By selecting input frequencies that were very close to the boundaries of the ranges we had selected, we were able to obtain values for the prescaler using a trial and error method. The frequency ranges and prescaler values we finally arrived at are as follows;</w:t>
+        <w:t>Due to the promise this showed, the team started by copying this</w:t>
+      </w:r>
+      <w:r>
+        <w:rPr>
+          <w:rFonts w:ascii="Times New Roman" w:hAnsi="Times New Roman" w:cs="Times New Roman"/>
+          <w:sz w:val="24"/>
+        </w:rPr>
+        <w:t xml:space="preserve"> code into</w:t>
+      </w:r>
+      <w:r>
+        <w:rPr>
+          <w:rFonts w:ascii="Times New Roman" w:hAnsi="Times New Roman" w:cs="Times New Roman"/>
+          <w:sz w:val="24"/>
+        </w:rPr>
+        <w:t xml:space="preserve"> the</w:t>
+      </w:r>
+      <w:r>
+        <w:rPr>
+          <w:rFonts w:ascii="Times New Roman" w:hAnsi="Times New Roman" w:cs="Times New Roman"/>
+          <w:sz w:val="24"/>
+        </w:rPr>
+        <w:t xml:space="preserve"> </w:t>
+      </w:r>
+      <w:r>
+        <w:rPr>
+          <w:rFonts w:ascii="Times New Roman" w:hAnsi="Times New Roman" w:cs="Times New Roman"/>
+          <w:sz w:val="24"/>
+        </w:rPr>
+        <w:t>project, and adding a call to their</w:t>
+      </w:r>
+      <w:r>
+        <w:rPr>
+          <w:rFonts w:ascii="Times New Roman" w:hAnsi="Times New Roman" w:cs="Times New Roman"/>
+          <w:sz w:val="24"/>
+        </w:rPr>
+        <w:t xml:space="preserve"> Freq_M</w:t>
+      </w:r>
+      <w:r>
+        <w:rPr>
+          <w:rFonts w:ascii="Times New Roman" w:hAnsi="Times New Roman" w:cs="Times New Roman"/>
+          <w:sz w:val="24"/>
+        </w:rPr>
+        <w:t>eter_Init() method inside of their main method, so they could check the</w:t>
+      </w:r>
+      <w:r>
+        <w:rPr>
+          <w:rFonts w:ascii="Times New Roman" w:hAnsi="Times New Roman" w:cs="Times New Roman"/>
+          <w:sz w:val="24"/>
+        </w:rPr>
+        <w:t xml:space="preserve"> code stil</w:t>
+      </w:r>
+      <w:r>
+        <w:rPr>
+          <w:rFonts w:ascii="Times New Roman" w:hAnsi="Times New Roman" w:cs="Times New Roman"/>
+          <w:sz w:val="24"/>
+        </w:rPr>
+        <w:t>l worked once integrated with the teams</w:t>
+      </w:r>
+      <w:r>
+        <w:rPr>
+          <w:rFonts w:ascii="Times New Roman" w:hAnsi="Times New Roman" w:cs="Times New Roman"/>
+          <w:sz w:val="24"/>
+        </w:rPr>
+        <w:t xml:space="preserve"> existing project. The code did work, however the accuracy of the frequency meter left something to be desired. The comments stated that the code provided would work over the rough range of 1.28K Hz up to 1M Hz. The reason for this is twofold. Firstly if the counter frequency is set too high, and the waveforms on the input are at a low frequency relative to the counter frequency, the counter will overflow by reaching its max value before the next rising edge occurs, and therefore when the capture compare register values are retrieved they will be a long way out. Secondly if the counter frequency is set too low or too high relative to the frequency of the input waveform, it is likely to miss count in the very small amount of time taken to notify the counter that the next rising edge has occurred, it will continue counting. Another problem if the counter frequency is too low, is that in order to calculate the frequency and duty cycle the counter value has to be rounded to the nearest integer when it is retrieved from the capture compare register. This means that it suffers from rounding errors, and the lower the value in the capture compare register to be rounded, the greater the error proportion will be. This means it’s effectively a trade-off between the counter frequency and the accuracy of the frequency meter (error proportion). </w:t>
+      </w:r>
+    </w:p>
+    <w:p>
+      <w:pPr>
+        <w:rPr>
+          <w:rFonts w:ascii="Times New Roman" w:hAnsi="Times New Roman" w:cs="Times New Roman"/>
+          <w:sz w:val="24"/>
+        </w:rPr>
+      </w:pPr>
+      <w:r>
+        <w:rPr>
+          <w:rFonts w:ascii="Times New Roman" w:hAnsi="Times New Roman" w:cs="Times New Roman"/>
+          <w:sz w:val="24"/>
+        </w:rPr>
+        <w:t>In order to implement the prescaler a</w:t>
+      </w:r>
+      <w:r>
+        <w:rPr>
+          <w:rFonts w:ascii="Times New Roman" w:hAnsi="Times New Roman" w:cs="Times New Roman"/>
+          <w:sz w:val="24"/>
+        </w:rPr>
+        <w:t>djustments, the</w:t>
+      </w:r>
+      <w:r>
+        <w:rPr>
+          <w:rFonts w:ascii="Times New Roman" w:hAnsi="Times New Roman" w:cs="Times New Roman"/>
+          <w:sz w:val="24"/>
+        </w:rPr>
+        <w:t xml:space="preserve"> need to have some sort of frequency ranges</w:t>
+      </w:r>
+      <w:r>
+        <w:rPr>
+          <w:rFonts w:ascii="Times New Roman" w:hAnsi="Times New Roman" w:cs="Times New Roman"/>
+          <w:sz w:val="24"/>
+        </w:rPr>
+        <w:t xml:space="preserve"> was realised</w:t>
+      </w:r>
+      <w:r>
+        <w:rPr>
+          <w:rFonts w:ascii="Times New Roman" w:hAnsi="Times New Roman" w:cs="Times New Roman"/>
+          <w:sz w:val="24"/>
+        </w:rPr>
+        <w:t>, one of which would need to be selected based on the frequency of the input waveform, so the prescaler could be set accordingly, and consequently the frequency and duty cycle values</w:t>
+      </w:r>
+      <w:r>
+        <w:rPr>
+          <w:rFonts w:ascii="Times New Roman" w:hAnsi="Times New Roman" w:cs="Times New Roman"/>
+          <w:sz w:val="24"/>
+        </w:rPr>
+        <w:t xml:space="preserve"> would be much more accurate. This was implemented i</w:t>
+      </w:r>
+      <w:r>
+        <w:rPr>
+          <w:rFonts w:ascii="Times New Roman" w:hAnsi="Times New Roman" w:cs="Times New Roman"/>
+          <w:sz w:val="24"/>
+        </w:rPr>
+        <w:t>n the same way as selecting increments for the waveform generation works, by looping over if-else statements checking w</w:t>
+      </w:r>
+      <w:r>
+        <w:rPr>
+          <w:rFonts w:ascii="Times New Roman" w:hAnsi="Times New Roman" w:cs="Times New Roman"/>
+          <w:sz w:val="24"/>
+        </w:rPr>
+        <w:t>hich switch had been pressed. It was decided that the</w:t>
+      </w:r>
+      <w:r>
+        <w:rPr>
+          <w:rFonts w:ascii="Times New Roman" w:hAnsi="Times New Roman" w:cs="Times New Roman"/>
+          <w:sz w:val="24"/>
+        </w:rPr>
+        <w:t xml:space="preserve"> frequency ranges should roughly be 0.01-1Hz, 1-100Hz, 100-10000Hz, and 10000-1M Hz. By selecting input frequencies that were very close to the</w:t>
+      </w:r>
+      <w:r>
+        <w:rPr>
+          <w:rFonts w:ascii="Times New Roman" w:hAnsi="Times New Roman" w:cs="Times New Roman"/>
+          <w:sz w:val="24"/>
+        </w:rPr>
+        <w:t xml:space="preserve"> boundaries of the ranges selected, the team</w:t>
+      </w:r>
+      <w:r>
+        <w:rPr>
+          <w:rFonts w:ascii="Times New Roman" w:hAnsi="Times New Roman" w:cs="Times New Roman"/>
+          <w:sz w:val="24"/>
+        </w:rPr>
+        <w:t xml:space="preserve"> were able to obtain values for the prescaler using a trial and error method. The frequency </w:t>
+      </w:r>
+      <w:r>
+        <w:rPr>
+          <w:rFonts w:ascii="Times New Roman" w:hAnsi="Times New Roman" w:cs="Times New Roman"/>
+          <w:sz w:val="24"/>
+        </w:rPr>
+        <w:t xml:space="preserve">ranges and prescaler values eventually </w:t>
+      </w:r>
+      <w:r>
+        <w:rPr>
+          <w:rFonts w:ascii="Times New Roman" w:hAnsi="Times New Roman" w:cs="Times New Roman"/>
+          <w:sz w:val="24"/>
+        </w:rPr>
+        <w:t>arrived at are as follows;</w:t>
       </w:r>
     </w:p>
     <w:p>
@@ -8986,7 +10478,35 @@
           <w:rFonts w:ascii="Times New Roman" w:hAnsi="Times New Roman" w:cs="Times New Roman"/>
           <w:sz w:val="24"/>
         </w:rPr>
-        <w:t>Unfortunately we couldn’t get the frequency meter to accurately measure waveforms less than 0.06Hz, so the lower limit of 0.01Hz had to be abandoned, but we managed to get pretty close. Also we chose not to specify an upper limit for the 10000 + Hz range, as although above 1M Hz the accuracy of the readings started to progressively degrade, it was still capable of measuring them, and wasn’t too far out until it hit about 10M Hz.</w:t>
+        <w:t>Unfortunately the team</w:t>
+      </w:r>
+      <w:r>
+        <w:rPr>
+          <w:rFonts w:ascii="Times New Roman" w:hAnsi="Times New Roman" w:cs="Times New Roman"/>
+          <w:sz w:val="24"/>
+        </w:rPr>
+        <w:t xml:space="preserve"> couldn’t get the frequency meter to accurately measure waveforms less than 0.06Hz, so the lower limit of 0.01Hz </w:t>
+      </w:r>
+      <w:r>
+        <w:rPr>
+          <w:rFonts w:ascii="Times New Roman" w:hAnsi="Times New Roman" w:cs="Times New Roman"/>
+          <w:sz w:val="24"/>
+        </w:rPr>
+        <w:t>had to be abandoned, but it did come pretty close. The team</w:t>
+      </w:r>
+      <w:r>
+        <w:rPr>
+          <w:rFonts w:ascii="Times New Roman" w:hAnsi="Times New Roman" w:cs="Times New Roman"/>
+          <w:sz w:val="24"/>
+        </w:rPr>
+        <w:t xml:space="preserve"> also</w:t>
+      </w:r>
+      <w:r>
+        <w:rPr>
+          <w:rFonts w:ascii="Times New Roman" w:hAnsi="Times New Roman" w:cs="Times New Roman"/>
+          <w:sz w:val="24"/>
+        </w:rPr>
+        <w:t xml:space="preserve"> chose not to specify an upper limit for the 10000 + Hz range, as although above 1M Hz the accuracy of the readings started to progressively degrade, it was still capable of measuring them, and wasn’t too far out until it hit about 10M Hz.</w:t>
       </w:r>
     </w:p>
     <w:p>
@@ -9010,7 +10530,49 @@
           <w:rFonts w:ascii="Times New Roman" w:hAnsi="Times New Roman" w:cs="Times New Roman"/>
           <w:sz w:val="24"/>
         </w:rPr>
-        <w:t>After completing the frequency meter, and having a conversation with the hardware team, who informed us that they had still not been able to achieve a triangle wave with a maximum frequency above 500 HZ. We therefore started looking into implementing a triangle wave using the DAC, which would use a counter to count up to a predefined maximum value, at which point it would generate an overflow event, and then start decrementing its count until it hit 0, when an under-run event would be generated, and it would start incrementing again. The DAC allowed us to output an analogue representation of the count onto GPIO A pin 5, which has an internal connection to the output of the second DAC channel.</w:t>
+        <w:t>After completing the frequency meter, and having a conversation with th</w:t>
+      </w:r>
+      <w:r>
+        <w:rPr>
+          <w:rFonts w:ascii="Times New Roman" w:hAnsi="Times New Roman" w:cs="Times New Roman"/>
+          <w:sz w:val="24"/>
+        </w:rPr>
+        <w:t>e hardware team, the software team were informed that the hardware team</w:t>
+      </w:r>
+      <w:r>
+        <w:rPr>
+          <w:rFonts w:ascii="Times New Roman" w:hAnsi="Times New Roman" w:cs="Times New Roman"/>
+          <w:sz w:val="24"/>
+        </w:rPr>
+        <w:t xml:space="preserve"> had still not been able to achieve a triangle wave with a max</w:t>
+      </w:r>
+      <w:r>
+        <w:rPr>
+          <w:rFonts w:ascii="Times New Roman" w:hAnsi="Times New Roman" w:cs="Times New Roman"/>
+          <w:sz w:val="24"/>
+        </w:rPr>
+        <w:t xml:space="preserve">imum frequency above 500 HZ. The software team </w:t>
+      </w:r>
+      <w:r>
+        <w:rPr>
+          <w:rFonts w:ascii="Times New Roman" w:hAnsi="Times New Roman" w:cs="Times New Roman"/>
+          <w:sz w:val="24"/>
+        </w:rPr>
+        <w:t>therefore started looking into implementing a triangle wave using the DAC, which would use a counter to count up to a predefined maximum value, at which point it would generate an overflow event, and then start decrementing its count until it hit 0, when an under-run event would be generated, and it would start increm</w:t>
+      </w:r>
+      <w:r>
+        <w:rPr>
+          <w:rFonts w:ascii="Times New Roman" w:hAnsi="Times New Roman" w:cs="Times New Roman"/>
+          <w:sz w:val="24"/>
+        </w:rPr>
+        <w:t>enting again. The DAC allowed them</w:t>
+      </w:r>
+      <w:r>
+        <w:rPr>
+          <w:rFonts w:ascii="Times New Roman" w:hAnsi="Times New Roman" w:cs="Times New Roman"/>
+          <w:sz w:val="24"/>
+        </w:rPr>
+        <w:t xml:space="preserve"> to output an analogue representation of the count onto GPIO A pin 5, which has an internal connection to the output of the second DAC channel.</w:t>
       </w:r>
     </w:p>
     <w:p>
@@ -9087,22 +10649,274 @@
           <w:rFonts w:ascii="Times New Roman" w:hAnsi="Times New Roman" w:cs="Times New Roman"/>
           <w:sz w:val="24"/>
         </w:rPr>
-        <w:t xml:space="preserve">, and understanding the relationship between the counter overflow value and the amplitude of the triangle wave, we looked at the ST Microelectronics Application Teams example DAC project to see how the DAC is enabled. We found that this gave examples of both triangle wave generation and noise generation using the 2 independent channels available on the DAC. After adding this code into our current project, then adding the appropriate initialisation calls to the start of our main method, we were able to verify that the example code did indeed give us a small amplitude triangle wave. </w:t>
-      </w:r>
-    </w:p>
-    <w:p>
-      <w:pPr>
-        <w:rPr>
-          <w:rFonts w:ascii="Times New Roman" w:hAnsi="Times New Roman" w:cs="Times New Roman"/>
-          <w:sz w:val="24"/>
-        </w:rPr>
-      </w:pPr>
-      <w:r>
-        <w:rPr>
-          <w:rFonts w:ascii="Times New Roman" w:hAnsi="Times New Roman" w:cs="Times New Roman"/>
-          <w:sz w:val="24"/>
-        </w:rPr>
-        <w:t>However the amplitude of the triangle wave generated was very small indeed, around 10 millivolts, also the maximum frequency of the generated wave was around 12.5K Hz, which although is significantly better than the hardware team had managed to achieve, is still nowhere near the 100K Hz we stated in our specification. Therefore we started adjusting the DAC_LFSRUnmask_TriangleAmplitude from the 1023 given in the example code, working through the range of values available. We discovered that a rough relationship was that by doubling the amplitude setting we would half the maximum frequency of the generated waveform. Therefore we had another trade off, this time between voltage amplitude and frequency of the waveform. The optimum setting we discovered was setting the amplitude (effectively the counter overflow value) to 255 which gave us a maximum waveform frequency of roughly 50K Hz. Although this was only half the desired frequency, we felt that going any further below this amplitude setting, resulted in the output voltage of the waveform being so low it would be almost impossible for the hardware team to do anything with it, such as level shifting and amplifying it.</w:t>
+        <w:t>, and understanding the relationship between the counter overflow value and the am</w:t>
+      </w:r>
+      <w:r>
+        <w:rPr>
+          <w:rFonts w:ascii="Times New Roman" w:hAnsi="Times New Roman" w:cs="Times New Roman"/>
+          <w:sz w:val="24"/>
+        </w:rPr>
+        <w:t xml:space="preserve">plitude of the triangle wave, </w:t>
+      </w:r>
+      <w:r>
+        <w:rPr>
+          <w:rFonts w:ascii="Times New Roman" w:hAnsi="Times New Roman" w:cs="Times New Roman"/>
+          <w:sz w:val="24"/>
+        </w:rPr>
+        <w:t xml:space="preserve"> the ST Microelectronics Application Teams example DAC project </w:t>
+      </w:r>
+      <w:r>
+        <w:rPr>
+          <w:rFonts w:ascii="Times New Roman" w:hAnsi="Times New Roman" w:cs="Times New Roman"/>
+          <w:sz w:val="24"/>
+        </w:rPr>
+        <w:t xml:space="preserve">was looked at, </w:t>
+      </w:r>
+      <w:r>
+        <w:rPr>
+          <w:rFonts w:ascii="Times New Roman" w:hAnsi="Times New Roman" w:cs="Times New Roman"/>
+          <w:sz w:val="24"/>
+        </w:rPr>
+        <w:t>t</w:t>
+      </w:r>
+      <w:r>
+        <w:rPr>
+          <w:rFonts w:ascii="Times New Roman" w:hAnsi="Times New Roman" w:cs="Times New Roman"/>
+          <w:sz w:val="24"/>
+        </w:rPr>
+        <w:t>o see how the DAC is enabled. It was</w:t>
+      </w:r>
+      <w:r>
+        <w:rPr>
+          <w:rFonts w:ascii="Times New Roman" w:hAnsi="Times New Roman" w:cs="Times New Roman"/>
+          <w:sz w:val="24"/>
+        </w:rPr>
+        <w:t xml:space="preserve"> found that this gave examples of both triangle wave generation and noise generation using the 2 independent channels available on the D</w:t>
+      </w:r>
+      <w:r>
+        <w:rPr>
+          <w:rFonts w:ascii="Times New Roman" w:hAnsi="Times New Roman" w:cs="Times New Roman"/>
+          <w:sz w:val="24"/>
+        </w:rPr>
+        <w:t>AC. After adding this code into the</w:t>
+      </w:r>
+      <w:r>
+        <w:rPr>
+          <w:rFonts w:ascii="Times New Roman" w:hAnsi="Times New Roman" w:cs="Times New Roman"/>
+          <w:sz w:val="24"/>
+        </w:rPr>
+        <w:t xml:space="preserve"> current project, then adding the appropriate initiali</w:t>
+      </w:r>
+      <w:r>
+        <w:rPr>
+          <w:rFonts w:ascii="Times New Roman" w:hAnsi="Times New Roman" w:cs="Times New Roman"/>
+          <w:sz w:val="24"/>
+        </w:rPr>
+        <w:t>sation calls to the start of the main method, th</w:t>
+      </w:r>
+      <w:r>
+        <w:rPr>
+          <w:rFonts w:ascii="Times New Roman" w:hAnsi="Times New Roman" w:cs="Times New Roman"/>
+          <w:sz w:val="24"/>
+        </w:rPr>
+        <w:t>e</w:t>
+      </w:r>
+      <w:r>
+        <w:rPr>
+          <w:rFonts w:ascii="Times New Roman" w:hAnsi="Times New Roman" w:cs="Times New Roman"/>
+          <w:sz w:val="24"/>
+        </w:rPr>
+        <w:t xml:space="preserve"> software team</w:t>
+      </w:r>
+      <w:r>
+        <w:rPr>
+          <w:rFonts w:ascii="Times New Roman" w:hAnsi="Times New Roman" w:cs="Times New Roman"/>
+          <w:sz w:val="24"/>
+        </w:rPr>
+        <w:t xml:space="preserve"> were able to verify that the </w:t>
+      </w:r>
+      <w:r>
+        <w:rPr>
+          <w:rFonts w:ascii="Times New Roman" w:hAnsi="Times New Roman" w:cs="Times New Roman"/>
+          <w:sz w:val="24"/>
+        </w:rPr>
+        <w:t xml:space="preserve">example code did indeed give </w:t>
+      </w:r>
+      <w:r>
+        <w:rPr>
+          <w:rFonts w:ascii="Times New Roman" w:hAnsi="Times New Roman" w:cs="Times New Roman"/>
+          <w:sz w:val="24"/>
+        </w:rPr>
+        <w:t xml:space="preserve">a small amplitude triangle wave. </w:t>
+      </w:r>
+    </w:p>
+    <w:p>
+      <w:pPr>
+        <w:rPr>
+          <w:rFonts w:ascii="Times New Roman" w:hAnsi="Times New Roman" w:cs="Times New Roman"/>
+          <w:sz w:val="24"/>
+        </w:rPr>
+      </w:pPr>
+      <w:r>
+        <w:rPr>
+          <w:rFonts w:ascii="Times New Roman" w:hAnsi="Times New Roman" w:cs="Times New Roman"/>
+          <w:sz w:val="24"/>
+        </w:rPr>
+        <w:t>However the amplitude of the triangle wave generated was very small indeed, around 10 millivolts, also the maximum frequency of the generated wave was around 12.5K Hz, which altho</w:t>
+      </w:r>
+      <w:r>
+        <w:rPr>
+          <w:rFonts w:ascii="Times New Roman" w:hAnsi="Times New Roman" w:cs="Times New Roman"/>
+          <w:sz w:val="24"/>
+        </w:rPr>
+        <w:t>ugh being</w:t>
+      </w:r>
+      <w:r>
+        <w:rPr>
+          <w:rFonts w:ascii="Times New Roman" w:hAnsi="Times New Roman" w:cs="Times New Roman"/>
+          <w:sz w:val="24"/>
+        </w:rPr>
+        <w:t xml:space="preserve"> significantly better than the hardware team had managed to achieve, is st</w:t>
+      </w:r>
+      <w:r>
+        <w:rPr>
+          <w:rFonts w:ascii="Times New Roman" w:hAnsi="Times New Roman" w:cs="Times New Roman"/>
+          <w:sz w:val="24"/>
+        </w:rPr>
+        <w:t xml:space="preserve">ill nowhere near the 100K Hz </w:t>
+      </w:r>
+      <w:r>
+        <w:rPr>
+          <w:rFonts w:ascii="Times New Roman" w:hAnsi="Times New Roman" w:cs="Times New Roman"/>
+          <w:sz w:val="24"/>
+        </w:rPr>
+        <w:t xml:space="preserve">stated </w:t>
+      </w:r>
+      <w:r>
+        <w:rPr>
+          <w:rFonts w:ascii="Times New Roman" w:hAnsi="Times New Roman" w:cs="Times New Roman"/>
+          <w:sz w:val="24"/>
+        </w:rPr>
+        <w:t xml:space="preserve">in the </w:t>
+      </w:r>
+      <w:r>
+        <w:rPr>
+          <w:rFonts w:ascii="Times New Roman" w:hAnsi="Times New Roman" w:cs="Times New Roman"/>
+          <w:sz w:val="24"/>
+        </w:rPr>
+        <w:t xml:space="preserve">specification. </w:t>
+      </w:r>
+      <w:r>
+        <w:rPr>
+          <w:rFonts w:ascii="Times New Roman" w:hAnsi="Times New Roman" w:cs="Times New Roman"/>
+          <w:sz w:val="24"/>
+        </w:rPr>
+        <w:t>As a result, the team began</w:t>
+      </w:r>
+      <w:r>
+        <w:rPr>
+          <w:rFonts w:ascii="Times New Roman" w:hAnsi="Times New Roman" w:cs="Times New Roman"/>
+          <w:sz w:val="24"/>
+        </w:rPr>
+        <w:t xml:space="preserve"> adjusting the DAC_LFSRUnmask_TriangleAmplitude from the 1023 given in the example code, working through t</w:t>
+      </w:r>
+      <w:r>
+        <w:rPr>
+          <w:rFonts w:ascii="Times New Roman" w:hAnsi="Times New Roman" w:cs="Times New Roman"/>
+          <w:sz w:val="24"/>
+        </w:rPr>
+        <w:t>he range of values available. They</w:t>
+      </w:r>
+      <w:r>
+        <w:rPr>
+          <w:rFonts w:ascii="Times New Roman" w:hAnsi="Times New Roman" w:cs="Times New Roman"/>
+          <w:sz w:val="24"/>
+        </w:rPr>
+        <w:t xml:space="preserve"> discovered that a rough relationship was that by d</w:t>
+      </w:r>
+      <w:r>
+        <w:rPr>
+          <w:rFonts w:ascii="Times New Roman" w:hAnsi="Times New Roman" w:cs="Times New Roman"/>
+          <w:sz w:val="24"/>
+        </w:rPr>
+        <w:t>oubling the amplitude setting they</w:t>
+      </w:r>
+      <w:r>
+        <w:rPr>
+          <w:rFonts w:ascii="Times New Roman" w:hAnsi="Times New Roman" w:cs="Times New Roman"/>
+          <w:sz w:val="24"/>
+        </w:rPr>
+        <w:t xml:space="preserve"> would half the maximum frequency of the generated waveform. </w:t>
+      </w:r>
+      <w:r>
+        <w:rPr>
+          <w:rFonts w:ascii="Times New Roman" w:hAnsi="Times New Roman" w:cs="Times New Roman"/>
+          <w:sz w:val="24"/>
+        </w:rPr>
+        <w:t>Consequently</w:t>
+      </w:r>
+      <w:r>
+        <w:rPr>
+          <w:rFonts w:ascii="Times New Roman" w:hAnsi="Times New Roman" w:cs="Times New Roman"/>
+          <w:sz w:val="24"/>
+        </w:rPr>
+        <w:t xml:space="preserve"> </w:t>
+      </w:r>
+      <w:r>
+        <w:rPr>
+          <w:rFonts w:ascii="Times New Roman" w:hAnsi="Times New Roman" w:cs="Times New Roman"/>
+          <w:sz w:val="24"/>
+        </w:rPr>
+        <w:t>there was</w:t>
+      </w:r>
+      <w:r>
+        <w:rPr>
+          <w:rFonts w:ascii="Times New Roman" w:hAnsi="Times New Roman" w:cs="Times New Roman"/>
+          <w:sz w:val="24"/>
+        </w:rPr>
+        <w:t xml:space="preserve"> another trade off, this time between voltage amplitude and frequency of the w</w:t>
+      </w:r>
+      <w:r>
+        <w:rPr>
+          <w:rFonts w:ascii="Times New Roman" w:hAnsi="Times New Roman" w:cs="Times New Roman"/>
+          <w:sz w:val="24"/>
+        </w:rPr>
+        <w:t xml:space="preserve">aveform. The optimum setting the team </w:t>
+      </w:r>
+      <w:r>
+        <w:rPr>
+          <w:rFonts w:ascii="Times New Roman" w:hAnsi="Times New Roman" w:cs="Times New Roman"/>
+          <w:sz w:val="24"/>
+        </w:rPr>
+        <w:t>discovered was setting the amplitude (effectively the counter overflow v</w:t>
+      </w:r>
+      <w:r>
+        <w:rPr>
+          <w:rFonts w:ascii="Times New Roman" w:hAnsi="Times New Roman" w:cs="Times New Roman"/>
+          <w:sz w:val="24"/>
+        </w:rPr>
+        <w:t>alue) to 255 which gave them</w:t>
+      </w:r>
+      <w:r>
+        <w:rPr>
+          <w:rFonts w:ascii="Times New Roman" w:hAnsi="Times New Roman" w:cs="Times New Roman"/>
+          <w:sz w:val="24"/>
+        </w:rPr>
+        <w:t xml:space="preserve"> a maximum waveform frequency of roughly 50K Hz. Although this was onl</w:t>
+      </w:r>
+      <w:r>
+        <w:rPr>
+          <w:rFonts w:ascii="Times New Roman" w:hAnsi="Times New Roman" w:cs="Times New Roman"/>
+          <w:sz w:val="24"/>
+        </w:rPr>
+        <w:t>y half the desired frequency, it was</w:t>
+      </w:r>
+      <w:r>
+        <w:rPr>
+          <w:rFonts w:ascii="Times New Roman" w:hAnsi="Times New Roman" w:cs="Times New Roman"/>
+          <w:sz w:val="24"/>
+        </w:rPr>
+        <w:t xml:space="preserve"> felt that going any further below this amplitude setting, resulted in the output voltage of the waveform being so low it would be almost impossible for the hardware team to do anything with it, such as level shifting and amplifying it.</w:t>
       </w:r>
     </w:p>
     <w:p>
@@ -9140,7 +10954,91 @@
           <w:rFonts w:ascii="Times New Roman" w:hAnsi="Times New Roman" w:cs="Times New Roman"/>
           <w:sz w:val="24"/>
         </w:rPr>
-        <w:t xml:space="preserve">While looking at the DAC signals generation example project from the ST Microelectronics Application Team, we also noticed example code to generate noise. Although we stated in our specification we were going to use the internal PR sequence generator, after testing the example code and confirming that it did generate random noise, we decided it would be simpler to use thee example code. After copying it into the existing project, and adding the appropriate calls in our main method to add it as a new “function”, we inspected the result on </w:t>
+        <w:t xml:space="preserve">While looking at the DAC signals generation example project from the ST Microelectronics Application Team, </w:t>
+      </w:r>
+      <w:r>
+        <w:rPr>
+          <w:rFonts w:ascii="Times New Roman" w:hAnsi="Times New Roman" w:cs="Times New Roman"/>
+          <w:sz w:val="24"/>
+        </w:rPr>
+        <w:t>the software team</w:t>
+      </w:r>
+      <w:r>
+        <w:rPr>
+          <w:rFonts w:ascii="Times New Roman" w:hAnsi="Times New Roman" w:cs="Times New Roman"/>
+          <w:sz w:val="24"/>
+        </w:rPr>
+        <w:t xml:space="preserve"> also noticed example code</w:t>
+      </w:r>
+      <w:r>
+        <w:rPr>
+          <w:rFonts w:ascii="Times New Roman" w:hAnsi="Times New Roman" w:cs="Times New Roman"/>
+          <w:sz w:val="24"/>
+        </w:rPr>
+        <w:t xml:space="preserve"> to generate noise. Although </w:t>
+      </w:r>
+      <w:r>
+        <w:rPr>
+          <w:rFonts w:ascii="Times New Roman" w:hAnsi="Times New Roman" w:cs="Times New Roman"/>
+          <w:sz w:val="24"/>
+        </w:rPr>
+        <w:t>the</w:t>
+      </w:r>
+      <w:r>
+        <w:rPr>
+          <w:rFonts w:ascii="Times New Roman" w:hAnsi="Times New Roman" w:cs="Times New Roman"/>
+          <w:sz w:val="24"/>
+        </w:rPr>
+        <w:t xml:space="preserve"> use of</w:t>
+      </w:r>
+      <w:r>
+        <w:rPr>
+          <w:rFonts w:ascii="Times New Roman" w:hAnsi="Times New Roman" w:cs="Times New Roman"/>
+          <w:sz w:val="24"/>
+        </w:rPr>
+        <w:t xml:space="preserve"> internal PR sequence generator</w:t>
+      </w:r>
+      <w:r>
+        <w:rPr>
+          <w:rFonts w:ascii="Times New Roman" w:hAnsi="Times New Roman" w:cs="Times New Roman"/>
+          <w:sz w:val="24"/>
+        </w:rPr>
+        <w:t xml:space="preserve"> was stated in the specification</w:t>
+      </w:r>
+      <w:r>
+        <w:rPr>
+          <w:rFonts w:ascii="Times New Roman" w:hAnsi="Times New Roman" w:cs="Times New Roman"/>
+          <w:sz w:val="24"/>
+        </w:rPr>
+        <w:t>, after testing the example code and confirming that i</w:t>
+      </w:r>
+      <w:r>
+        <w:rPr>
+          <w:rFonts w:ascii="Times New Roman" w:hAnsi="Times New Roman" w:cs="Times New Roman"/>
+          <w:sz w:val="24"/>
+        </w:rPr>
+        <w:t xml:space="preserve">t did generate random noise, the team </w:t>
+      </w:r>
+      <w:r>
+        <w:rPr>
+          <w:rFonts w:ascii="Times New Roman" w:hAnsi="Times New Roman" w:cs="Times New Roman"/>
+          <w:sz w:val="24"/>
+        </w:rPr>
+        <w:t>decided</w:t>
+      </w:r>
+      <w:r>
+        <w:rPr>
+          <w:rFonts w:ascii="Times New Roman" w:hAnsi="Times New Roman" w:cs="Times New Roman"/>
+          <w:sz w:val="24"/>
+        </w:rPr>
+        <w:t xml:space="preserve"> it would be simpler to use the</w:t>
+      </w:r>
+      <w:r>
+        <w:rPr>
+          <w:rFonts w:ascii="Times New Roman" w:hAnsi="Times New Roman" w:cs="Times New Roman"/>
+          <w:sz w:val="24"/>
+        </w:rPr>
+        <w:t xml:space="preserve"> example code. After copying it into the existing project, and adding the </w:t>
       </w:r>
       <w:r>
         <w:rPr>
@@ -9148,7 +11046,63 @@
           <w:sz w:val="24"/>
         </w:rPr>
         <w:lastRenderedPageBreak/>
-        <w:t>the oscilloscope. We noted that because it was another signal generated from the DAC, its voltage amplitude was again quite small. As the amplitude of the noise couldn’t be adjusted in software and it was a case of being on or off, we consulted the hardware team, who agreed that we would be able pass the signal through the same level shifting and amplifying circuit they were already planning on using for the sine and square waves from the DDS.</w:t>
+        <w:t>appropriate calls in their</w:t>
+      </w:r>
+      <w:r>
+        <w:rPr>
+          <w:rFonts w:ascii="Times New Roman" w:hAnsi="Times New Roman" w:cs="Times New Roman"/>
+          <w:sz w:val="24"/>
+        </w:rPr>
+        <w:t xml:space="preserve"> main method </w:t>
+      </w:r>
+      <w:r>
+        <w:rPr>
+          <w:rFonts w:ascii="Times New Roman" w:hAnsi="Times New Roman" w:cs="Times New Roman"/>
+          <w:sz w:val="24"/>
+        </w:rPr>
+        <w:t>to add it as a new “function”, the team</w:t>
+      </w:r>
+      <w:r>
+        <w:rPr>
+          <w:rFonts w:ascii="Times New Roman" w:hAnsi="Times New Roman" w:cs="Times New Roman"/>
+          <w:sz w:val="24"/>
+        </w:rPr>
+        <w:t xml:space="preserve"> inspected th</w:t>
+      </w:r>
+      <w:r>
+        <w:rPr>
+          <w:rFonts w:ascii="Times New Roman" w:hAnsi="Times New Roman" w:cs="Times New Roman"/>
+          <w:sz w:val="24"/>
+        </w:rPr>
+        <w:t>e result on the oscilloscope. It was</w:t>
+      </w:r>
+      <w:r>
+        <w:rPr>
+          <w:rFonts w:ascii="Times New Roman" w:hAnsi="Times New Roman" w:cs="Times New Roman"/>
+          <w:sz w:val="24"/>
+        </w:rPr>
+        <w:t xml:space="preserve"> noted that because it was another signal generated from the DAC, its voltage amplitude was again quite small. As the amplitude of the noise couldn’t be adjusted in software and it w</w:t>
+      </w:r>
+      <w:r>
+        <w:rPr>
+          <w:rFonts w:ascii="Times New Roman" w:hAnsi="Times New Roman" w:cs="Times New Roman"/>
+          <w:sz w:val="24"/>
+        </w:rPr>
+        <w:t>as a case of being on or off, the hardware team were consulted</w:t>
+      </w:r>
+      <w:r>
+        <w:rPr>
+          <w:rFonts w:ascii="Times New Roman" w:hAnsi="Times New Roman" w:cs="Times New Roman"/>
+          <w:sz w:val="24"/>
+        </w:rPr>
+        <w:t>, who agreed that the software team</w:t>
+      </w:r>
+      <w:r>
+        <w:rPr>
+          <w:rFonts w:ascii="Times New Roman" w:hAnsi="Times New Roman" w:cs="Times New Roman"/>
+          <w:sz w:val="24"/>
+        </w:rPr>
+        <w:t xml:space="preserve"> would be able pass the signal through the same level shifting and amplifying circuit they were already planning on using for the sine and square waves from the DDS.</w:t>
       </w:r>
     </w:p>
     <w:p>
@@ -9171,7 +11125,91 @@
           <w:rFonts w:ascii="Times New Roman" w:hAnsi="Times New Roman" w:cs="Times New Roman"/>
           <w:sz w:val="24"/>
         </w:rPr>
-        <w:t>Although we had not originally planned to include an arbitrary function as part of our product, when looking through the DAC signal generation example project, we also noticed that it used the DAC to produce a sine wave. After inspecting this code we initially didn’t fully understand how it worked. After conducting some research on the internet, we found an article by someone called Sergey Ostrikov</w:t>
+        <w:t xml:space="preserve">Although </w:t>
+      </w:r>
+      <w:r>
+        <w:rPr>
+          <w:rFonts w:ascii="Times New Roman" w:hAnsi="Times New Roman" w:cs="Times New Roman"/>
+          <w:sz w:val="24"/>
+        </w:rPr>
+        <w:t>the original plans were not</w:t>
+      </w:r>
+      <w:r>
+        <w:rPr>
+          <w:rFonts w:ascii="Times New Roman" w:hAnsi="Times New Roman" w:cs="Times New Roman"/>
+          <w:sz w:val="24"/>
+        </w:rPr>
+        <w:t xml:space="preserve"> to include an a</w:t>
+      </w:r>
+      <w:r>
+        <w:rPr>
+          <w:rFonts w:ascii="Times New Roman" w:hAnsi="Times New Roman" w:cs="Times New Roman"/>
+          <w:sz w:val="24"/>
+        </w:rPr>
+        <w:t>rbitrary function as part of this</w:t>
+      </w:r>
+      <w:r>
+        <w:rPr>
+          <w:rFonts w:ascii="Times New Roman" w:hAnsi="Times New Roman" w:cs="Times New Roman"/>
+          <w:sz w:val="24"/>
+        </w:rPr>
+        <w:t xml:space="preserve"> product, when looking through the DAC signa</w:t>
+      </w:r>
+      <w:r>
+        <w:rPr>
+          <w:rFonts w:ascii="Times New Roman" w:hAnsi="Times New Roman" w:cs="Times New Roman"/>
+          <w:sz w:val="24"/>
+        </w:rPr>
+        <w:t>l generation example project, it was</w:t>
+      </w:r>
+      <w:r>
+        <w:rPr>
+          <w:rFonts w:ascii="Times New Roman" w:hAnsi="Times New Roman" w:cs="Times New Roman"/>
+          <w:sz w:val="24"/>
+        </w:rPr>
+        <w:t xml:space="preserve"> also noticed that it used the DAC to produce a sine wav</w:t>
+      </w:r>
+      <w:r>
+        <w:rPr>
+          <w:rFonts w:ascii="Times New Roman" w:hAnsi="Times New Roman" w:cs="Times New Roman"/>
+          <w:sz w:val="24"/>
+        </w:rPr>
+        <w:t>e. After inspecting this code there was some initial lack of full understanding</w:t>
+      </w:r>
+      <w:r>
+        <w:rPr>
+          <w:rFonts w:ascii="Times New Roman" w:hAnsi="Times New Roman" w:cs="Times New Roman"/>
+          <w:sz w:val="24"/>
+        </w:rPr>
+        <w:t xml:space="preserve"> </w:t>
+      </w:r>
+      <w:r>
+        <w:rPr>
+          <w:rFonts w:ascii="Times New Roman" w:hAnsi="Times New Roman" w:cs="Times New Roman"/>
+          <w:sz w:val="24"/>
+        </w:rPr>
+        <w:t>as to</w:t>
+      </w:r>
+      <w:r>
+        <w:rPr>
+          <w:rFonts w:ascii="Times New Roman" w:hAnsi="Times New Roman" w:cs="Times New Roman"/>
+          <w:sz w:val="24"/>
+        </w:rPr>
+        <w:t xml:space="preserve"> how it worked. After conducting some re</w:t>
+      </w:r>
+      <w:r>
+        <w:rPr>
+          <w:rFonts w:ascii="Times New Roman" w:hAnsi="Times New Roman" w:cs="Times New Roman"/>
+          <w:sz w:val="24"/>
+        </w:rPr>
+        <w:t>search on the internet,</w:t>
+      </w:r>
+      <w:r>
+        <w:rPr>
+          <w:rFonts w:ascii="Times New Roman" w:hAnsi="Times New Roman" w:cs="Times New Roman"/>
+          <w:sz w:val="24"/>
+        </w:rPr>
+        <w:t xml:space="preserve"> an article by Sergey Ostrikov</w:t>
       </w:r>
       <w:r>
         <w:rPr>
@@ -9233,6 +11271,13 @@
           <w:rFonts w:ascii="Times New Roman" w:hAnsi="Times New Roman" w:cs="Times New Roman"/>
           <w:sz w:val="24"/>
         </w:rPr>
+        <w:t xml:space="preserve"> was consulted</w:t>
+      </w:r>
+      <w:r>
+        <w:rPr>
+          <w:rFonts w:ascii="Times New Roman" w:hAnsi="Times New Roman" w:cs="Times New Roman"/>
+          <w:sz w:val="24"/>
+        </w:rPr>
         <w:t>, which explained in detail how the example code worked, and provided some small further modifications. Rather than hardcoding values in the initialisation steps for the output frequency, wave resolution, and period of the timer used, the article suggested making them #define statements so that they could be easily modified, and have the potential further down the line to allow them to be adjusted “on the fly”.</w:t>
       </w:r>
     </w:p>
@@ -9248,22 +11293,191 @@
           <w:rFonts w:ascii="Times New Roman" w:hAnsi="Times New Roman" w:cs="Times New Roman"/>
           <w:sz w:val="24"/>
         </w:rPr>
-        <w:t>The code works setting a timer to generate interrupt events at predefined intervals. Every time an interrupt event is triggered, the DAC would request the next set of data to be loaded into its data holding register, by a Direct Memory Access (DMA) request. DMA requests allow blocks of data to be transferred to either peripherals or other memory locations, at high speed without using any CPU resources. The reason the DAC uses DMA requests in this case is that the frequency at which it requests new data to be loaded is so high, that it could potentially cripple the system by using all the available CPU time, hence blocking other actions from happening such the SysTick_Handler which controls the timing aspects of the Delay() method. The contents of the DAC data holding register are then transferred to its data output register, 3 APB1 (peripheral) clock cycles later. The value stored in the data output register is then converted to an analogue voltage by the DAC, and output on the appropriately configured GPIO pin (GPIO A pin 4 in this case).</w:t>
-      </w:r>
-    </w:p>
-    <w:p>
-      <w:pPr>
-        <w:rPr>
-          <w:rFonts w:ascii="Times New Roman" w:hAnsi="Times New Roman" w:cs="Times New Roman"/>
-          <w:sz w:val="24"/>
-        </w:rPr>
-      </w:pPr>
-      <w:r>
-        <w:rPr>
-          <w:rFonts w:ascii="Times New Roman" w:hAnsi="Times New Roman" w:cs="Times New Roman"/>
-          <w:sz w:val="24"/>
-        </w:rPr>
-        <w:t>We loaded up MatLab and modelled a sinc function, which we then cast to a 12-bit data array. Pasting this data array into the WaveForm[] array in our arbitraryFunc.c file, we were then able to run the arbitrary function after again adding the appropriate calls into our main method. After some very small refinements we opted to leave the arbitrary function as it was, and come back to it at the end of the project if we had time, as we still had a pulse generator, amplitude modulation and frequency modulation that needed implementing. However we planned two stages of further development, firstly adapting the code to allow the output frequency, counter frequency, wave resolution, and counter time period to be adjusted. This would provide full flexibility to be able to output any waveform we liked via the arbitrary function. The second stage was to make the waveform truly arbitrary, so that a PC could be connected to the ARM processor board, and any waveform that could be modelled in MatLab could subsequently be downloaded onto the board and output. This would however require us to implement one of the available communication protocols such as I</w:t>
+        <w:t xml:space="preserve">The code works </w:t>
+      </w:r>
+      <w:r>
+        <w:rPr>
+          <w:rFonts w:ascii="Times New Roman" w:hAnsi="Times New Roman" w:cs="Times New Roman"/>
+          <w:sz w:val="24"/>
+        </w:rPr>
+        <w:t xml:space="preserve">by </w:t>
+      </w:r>
+      <w:r>
+        <w:rPr>
+          <w:rFonts w:ascii="Times New Roman" w:hAnsi="Times New Roman" w:cs="Times New Roman"/>
+          <w:sz w:val="24"/>
+        </w:rPr>
+        <w:t>setting a timer to generate interrupt events at predefined intervals. Every time an interrupt event is triggered, the DAC would request the next set of data to be loaded into its data holding register, by a Direct Memory Access (DMA) request. DMA requests allow blocks of data to be transferred to either peripherals or other memory locations, at high speed without using any CPU resources. The reason the DAC uses DMA requests in this case is that the frequency at which it requests new data to be loaded is so high, that it could potentially cripple the system by using all the available CPU time, hence blocking other actions from happening such the SysTick_Handler which controls the timing aspects of the Delay() method. The contents of the DAC data holding register are then transferred to its data output register, 3 APB1 (peripheral) clock cycles later. The value stored in the data output register is then converted to an analogue voltage by the DAC, and output on the appropriately configured GPIO pin (GPIO A pin 4 in this case).</w:t>
+      </w:r>
+    </w:p>
+    <w:p>
+      <w:pPr>
+        <w:rPr>
+          <w:rFonts w:ascii="Times New Roman" w:hAnsi="Times New Roman" w:cs="Times New Roman"/>
+          <w:sz w:val="24"/>
+        </w:rPr>
+      </w:pPr>
+      <w:r>
+        <w:rPr>
+          <w:rFonts w:ascii="Times New Roman" w:hAnsi="Times New Roman" w:cs="Times New Roman"/>
+          <w:sz w:val="24"/>
+        </w:rPr>
+        <w:t xml:space="preserve">The software team loaded up </w:t>
+      </w:r>
+      <w:r>
+        <w:rPr>
+          <w:rFonts w:ascii="Times New Roman" w:hAnsi="Times New Roman" w:cs="Times New Roman"/>
+          <w:sz w:val="24"/>
+        </w:rPr>
+        <w:t>MatLab and mode</w:t>
+      </w:r>
+      <w:r>
+        <w:rPr>
+          <w:rFonts w:ascii="Times New Roman" w:hAnsi="Times New Roman" w:cs="Times New Roman"/>
+          <w:sz w:val="24"/>
+        </w:rPr>
+        <w:t>lled a sinc function, which they t</w:t>
+      </w:r>
+      <w:r>
+        <w:rPr>
+          <w:rFonts w:ascii="Times New Roman" w:hAnsi="Times New Roman" w:cs="Times New Roman"/>
+          <w:sz w:val="24"/>
+        </w:rPr>
+        <w:t xml:space="preserve">hen cast to a 12-bit data array. Pasting this data array </w:t>
+      </w:r>
+      <w:r>
+        <w:rPr>
+          <w:rFonts w:ascii="Times New Roman" w:hAnsi="Times New Roman" w:cs="Times New Roman"/>
+          <w:sz w:val="24"/>
+        </w:rPr>
+        <w:t xml:space="preserve">into the WaveForm[] array in their arbitraryFunc.c file, they </w:t>
+      </w:r>
+      <w:r>
+        <w:rPr>
+          <w:rFonts w:ascii="Times New Roman" w:hAnsi="Times New Roman" w:cs="Times New Roman"/>
+          <w:sz w:val="24"/>
+        </w:rPr>
+        <w:t>were then able to run the arbitrary function after again addi</w:t>
+      </w:r>
+      <w:r>
+        <w:rPr>
+          <w:rFonts w:ascii="Times New Roman" w:hAnsi="Times New Roman" w:cs="Times New Roman"/>
+          <w:sz w:val="24"/>
+        </w:rPr>
+        <w:t>ng the appropriate calls into thei</w:t>
+      </w:r>
+      <w:r>
+        <w:rPr>
+          <w:rFonts w:ascii="Times New Roman" w:hAnsi="Times New Roman" w:cs="Times New Roman"/>
+          <w:sz w:val="24"/>
+        </w:rPr>
+        <w:t>r main method. Afte</w:t>
+      </w:r>
+      <w:r>
+        <w:rPr>
+          <w:rFonts w:ascii="Times New Roman" w:hAnsi="Times New Roman" w:cs="Times New Roman"/>
+          <w:sz w:val="24"/>
+        </w:rPr>
+        <w:t>r some very small refinements the team</w:t>
+      </w:r>
+      <w:r>
+        <w:rPr>
+          <w:rFonts w:ascii="Times New Roman" w:hAnsi="Times New Roman" w:cs="Times New Roman"/>
+          <w:sz w:val="24"/>
+        </w:rPr>
+        <w:t xml:space="preserve"> opted to leave the arbitrary function as it was, and come back to it at the end of the project if </w:t>
+      </w:r>
+      <w:r>
+        <w:rPr>
+          <w:rFonts w:ascii="Times New Roman" w:hAnsi="Times New Roman" w:cs="Times New Roman"/>
+          <w:sz w:val="24"/>
+        </w:rPr>
+        <w:t xml:space="preserve">time permitted, as </w:t>
+      </w:r>
+      <w:r>
+        <w:rPr>
+          <w:rFonts w:ascii="Times New Roman" w:hAnsi="Times New Roman" w:cs="Times New Roman"/>
+          <w:sz w:val="24"/>
+        </w:rPr>
+        <w:t>a pulse generator, amplitude modulati</w:t>
+      </w:r>
+      <w:r>
+        <w:rPr>
+          <w:rFonts w:ascii="Times New Roman" w:hAnsi="Times New Roman" w:cs="Times New Roman"/>
+          <w:sz w:val="24"/>
+        </w:rPr>
+        <w:t>on and frequency modulation still</w:t>
+      </w:r>
+      <w:r>
+        <w:rPr>
+          <w:rFonts w:ascii="Times New Roman" w:hAnsi="Times New Roman" w:cs="Times New Roman"/>
+          <w:sz w:val="24"/>
+        </w:rPr>
+        <w:t xml:space="preserve"> needed i</w:t>
+      </w:r>
+      <w:r>
+        <w:rPr>
+          <w:rFonts w:ascii="Times New Roman" w:hAnsi="Times New Roman" w:cs="Times New Roman"/>
+          <w:sz w:val="24"/>
+        </w:rPr>
+        <w:t xml:space="preserve">mplementing. However </w:t>
+      </w:r>
+      <w:r>
+        <w:rPr>
+          <w:rFonts w:ascii="Times New Roman" w:hAnsi="Times New Roman" w:cs="Times New Roman"/>
+          <w:sz w:val="24"/>
+        </w:rPr>
+        <w:t>two stages of further development</w:t>
+      </w:r>
+      <w:r>
+        <w:rPr>
+          <w:rFonts w:ascii="Times New Roman" w:hAnsi="Times New Roman" w:cs="Times New Roman"/>
+          <w:sz w:val="24"/>
+        </w:rPr>
+        <w:t xml:space="preserve"> were planned</w:t>
+      </w:r>
+      <w:r>
+        <w:rPr>
+          <w:rFonts w:ascii="Times New Roman" w:hAnsi="Times New Roman" w:cs="Times New Roman"/>
+          <w:sz w:val="24"/>
+        </w:rPr>
+        <w:t xml:space="preserve">, firstly adapting the code to allow the output frequency, counter frequency, wave resolution, and counter time period to be adjusted. This would provide full flexibility to be able to output any waveform </w:t>
+      </w:r>
+      <w:r>
+        <w:rPr>
+          <w:rFonts w:ascii="Times New Roman" w:hAnsi="Times New Roman" w:cs="Times New Roman"/>
+          <w:sz w:val="24"/>
+        </w:rPr>
+        <w:t>desired</w:t>
+      </w:r>
+      <w:r>
+        <w:rPr>
+          <w:rFonts w:ascii="Times New Roman" w:hAnsi="Times New Roman" w:cs="Times New Roman"/>
+          <w:sz w:val="24"/>
+        </w:rPr>
+        <w:t xml:space="preserve"> via the arbitrary function. The second stage was to make the waveform truly arbitrary, so that a PC could be connected to the ARM processor board, and any waveform that could be modelled in MatLab could subsequently be downloaded onto the board and output. This </w:t>
+      </w:r>
+      <w:r>
+        <w:rPr>
+          <w:rFonts w:ascii="Times New Roman" w:hAnsi="Times New Roman" w:cs="Times New Roman"/>
+          <w:sz w:val="24"/>
+        </w:rPr>
+        <w:lastRenderedPageBreak/>
+        <w:t xml:space="preserve">would however require </w:t>
+      </w:r>
+      <w:r>
+        <w:rPr>
+          <w:rFonts w:ascii="Times New Roman" w:hAnsi="Times New Roman" w:cs="Times New Roman"/>
+          <w:sz w:val="24"/>
+        </w:rPr>
+        <w:t>the implementation of</w:t>
+      </w:r>
+      <w:r>
+        <w:rPr>
+          <w:rFonts w:ascii="Times New Roman" w:hAnsi="Times New Roman" w:cs="Times New Roman"/>
+          <w:sz w:val="24"/>
+        </w:rPr>
+        <w:t xml:space="preserve"> one of the available communication protocols such as I</w:t>
       </w:r>
       <w:r>
         <w:rPr>
@@ -9286,7 +11500,6 @@
         <w:pStyle w:val="Heading2"/>
       </w:pPr>
       <w:r>
-        <w:lastRenderedPageBreak/>
         <w:t>Pulse Generator</w:t>
       </w:r>
     </w:p>
@@ -9302,7 +11515,77 @@
           <w:rFonts w:ascii="Times New Roman" w:hAnsi="Times New Roman" w:cs="Times New Roman"/>
           <w:sz w:val="24"/>
         </w:rPr>
-        <w:t>In our initial report we stated that we were going to use the DDS to create our pulse generator, as at the time our initial research showed that the duty cycle of the DDS could be varied. This is true however it can’t be controlled via software, instead it’s a pre-set potentiometer located on the DDS module, so requires manual intervention. Therefore we had to look for an alternative way to implement the pulse generator, as it wouldn’t be much use if the duty cycle couldn’t be varied.</w:t>
+        <w:t>In the initial report it was stated that the team</w:t>
+      </w:r>
+      <w:r>
+        <w:rPr>
+          <w:rFonts w:ascii="Times New Roman" w:hAnsi="Times New Roman" w:cs="Times New Roman"/>
+          <w:sz w:val="24"/>
+        </w:rPr>
+        <w:t xml:space="preserve"> were g</w:t>
+      </w:r>
+      <w:r>
+        <w:rPr>
+          <w:rFonts w:ascii="Times New Roman" w:hAnsi="Times New Roman" w:cs="Times New Roman"/>
+          <w:sz w:val="24"/>
+        </w:rPr>
+        <w:t>oing to use the DDS to create thei</w:t>
+      </w:r>
+      <w:r>
+        <w:rPr>
+          <w:rFonts w:ascii="Times New Roman" w:hAnsi="Times New Roman" w:cs="Times New Roman"/>
+          <w:sz w:val="24"/>
+        </w:rPr>
+        <w:t>r pul</w:t>
+      </w:r>
+      <w:r>
+        <w:rPr>
+          <w:rFonts w:ascii="Times New Roman" w:hAnsi="Times New Roman" w:cs="Times New Roman"/>
+          <w:sz w:val="24"/>
+        </w:rPr>
+        <w:t>se generator, as at the time</w:t>
+      </w:r>
+      <w:r>
+        <w:rPr>
+          <w:rFonts w:ascii="Times New Roman" w:hAnsi="Times New Roman" w:cs="Times New Roman"/>
+          <w:sz w:val="24"/>
+        </w:rPr>
+        <w:t xml:space="preserve"> initial research showed that the duty cycle of the DDS could be varied. This is true</w:t>
+      </w:r>
+      <w:r>
+        <w:rPr>
+          <w:rFonts w:ascii="Times New Roman" w:hAnsi="Times New Roman" w:cs="Times New Roman"/>
+          <w:sz w:val="24"/>
+        </w:rPr>
+        <w:t>,</w:t>
+      </w:r>
+      <w:r>
+        <w:rPr>
+          <w:rFonts w:ascii="Times New Roman" w:hAnsi="Times New Roman" w:cs="Times New Roman"/>
+          <w:sz w:val="24"/>
+        </w:rPr>
+        <w:t xml:space="preserve"> however it can’t be controlled via software, instead it’s a pre-set potentiometer located on the DDS module, so requires manual intervention. </w:t>
+      </w:r>
+      <w:r>
+        <w:rPr>
+          <w:rFonts w:ascii="Times New Roman" w:hAnsi="Times New Roman" w:cs="Times New Roman"/>
+          <w:sz w:val="24"/>
+        </w:rPr>
+        <w:t>For that reason</w:t>
+      </w:r>
+      <w:r>
+        <w:rPr>
+          <w:rFonts w:ascii="Times New Roman" w:hAnsi="Times New Roman" w:cs="Times New Roman"/>
+          <w:sz w:val="24"/>
+        </w:rPr>
+        <w:t xml:space="preserve"> the team</w:t>
+      </w:r>
+      <w:r>
+        <w:rPr>
+          <w:rFonts w:ascii="Times New Roman" w:hAnsi="Times New Roman" w:cs="Times New Roman"/>
+          <w:sz w:val="24"/>
+        </w:rPr>
+        <w:t xml:space="preserve"> had to look for an alternative way to implement the pulse generator, as it wouldn’t be much use if the duty cycle couldn’t be varied.</w:t>
       </w:r>
     </w:p>
     <w:p>
@@ -9379,7 +11662,14 @@
           <w:rFonts w:ascii="Times New Roman" w:hAnsi="Times New Roman" w:cs="Times New Roman"/>
           <w:sz w:val="24"/>
         </w:rPr>
-        <w:t>, we noticed that the timers also have a pulse width modulation output compare mode. This mode allows the programmer to control the frequency and duty cycle of a waveform they are generating. It works by setting the period (ARR) of the associated timer as follows;</w:t>
+        <w:t>, it was</w:t>
+      </w:r>
+      <w:r>
+        <w:rPr>
+          <w:rFonts w:ascii="Times New Roman" w:hAnsi="Times New Roman" w:cs="Times New Roman"/>
+          <w:sz w:val="24"/>
+        </w:rPr>
+        <w:t xml:space="preserve"> noticed that the timers also have a pulse width modulation output compare mode. This mode allows the programmer to control the frequency and duty cycle of a waveform they are generating. It works by setting the period (ARR) of the associated timer as follows;</w:t>
       </w:r>
     </w:p>
     <w:p>
@@ -9448,22 +11738,183 @@
           <w:rFonts w:ascii="Times New Roman" w:hAnsi="Times New Roman" w:cs="Times New Roman"/>
           <w:sz w:val="24"/>
         </w:rPr>
-        <w:t>Using GPIO C pin 6 in alternate function mode, the output compare initialisation structure allows you to set both the output state (high or low), and the value at which the associated counter will change the output polarity. The counter is started and the output waveform goes high, using the capture compare functionality it timer constantly checks if the counter has reached the value pre-loaded into the capture compare register. When do match, it stops and clears the counter, and flips the polarity of the output waveform until the ARR value (period) of the timer has elapsed. Once it has elapsed it again takes the output waveform high, restarts the counter and starts checking the capture compare register value again for a match.</w:t>
-      </w:r>
-    </w:p>
-    <w:p>
-      <w:pPr>
-        <w:rPr>
-          <w:rFonts w:ascii="Times New Roman" w:hAnsi="Times New Roman" w:cs="Times New Roman"/>
-          <w:sz w:val="24"/>
-        </w:rPr>
-      </w:pPr>
-      <w:r>
-        <w:rPr>
-          <w:rFonts w:ascii="Times New Roman" w:hAnsi="Times New Roman" w:cs="Times New Roman"/>
-          <w:sz w:val="24"/>
-        </w:rPr>
-        <w:t>We found an example project that did something similar to what we required, again by the ST MicroElectronics Application Team. However this code used pre-set duty cycles that weren’t variable, and had been calculated manually and hardcoded into the capture compare register. Therefore it required significant changes, based around calculating and changing the duty cycle “on the fly”. We were able to copy a portion of the code that initialised the GPIO port, and the timer into output compare mode. We created #defines for the timer ARR value, timer clock frequencies and a 50% duty cycle value. This meant it was easy to make the additional changes required. We initialised the timer to a 50% duty cycle, and created PWM_SetDC() method which took in the desired duty cycle as a parameter, and calculated the value to write to the capture compare register as follows;</w:t>
+        <w:t>Using GPIO C pin 6 in alternate function mode, the output compare initialisa</w:t>
+      </w:r>
+      <w:r>
+        <w:rPr>
+          <w:rFonts w:ascii="Times New Roman" w:hAnsi="Times New Roman" w:cs="Times New Roman"/>
+          <w:sz w:val="24"/>
+        </w:rPr>
+        <w:t>tion structure allows for the setting of</w:t>
+      </w:r>
+      <w:r>
+        <w:rPr>
+          <w:rFonts w:ascii="Times New Roman" w:hAnsi="Times New Roman" w:cs="Times New Roman"/>
+          <w:sz w:val="24"/>
+        </w:rPr>
+        <w:t xml:space="preserve"> both the output state (high or low), and the value at which the associated counter will change the output polarity. The counter is started and the output waveform goes high, using the capture compare functionality it</w:t>
+      </w:r>
+      <w:r>
+        <w:rPr>
+          <w:rFonts w:ascii="Times New Roman" w:hAnsi="Times New Roman" w:cs="Times New Roman"/>
+          <w:sz w:val="24"/>
+        </w:rPr>
+        <w:t>s</w:t>
+      </w:r>
+      <w:r>
+        <w:rPr>
+          <w:rFonts w:ascii="Times New Roman" w:hAnsi="Times New Roman" w:cs="Times New Roman"/>
+          <w:sz w:val="24"/>
+        </w:rPr>
+        <w:t xml:space="preserve"> timer constantly checks if the counter has reached the value pre-loaded into the capture compare register. When </w:t>
+      </w:r>
+      <w:r>
+        <w:rPr>
+          <w:rFonts w:ascii="Times New Roman" w:hAnsi="Times New Roman" w:cs="Times New Roman"/>
+          <w:sz w:val="24"/>
+        </w:rPr>
+        <w:t xml:space="preserve">they </w:t>
+      </w:r>
+      <w:r>
+        <w:rPr>
+          <w:rFonts w:ascii="Times New Roman" w:hAnsi="Times New Roman" w:cs="Times New Roman"/>
+          <w:sz w:val="24"/>
+        </w:rPr>
+        <w:t>do match, it stops and clears the counter, and flips the polarity of the output waveform until the ARR value (period) of the timer has elapsed. Once it has elapsed it again takes the output waveform high, restarts the counter and starts checking the capture compare register value again for a match.</w:t>
+      </w:r>
+    </w:p>
+    <w:p>
+      <w:pPr>
+        <w:rPr>
+          <w:rFonts w:ascii="Times New Roman" w:hAnsi="Times New Roman" w:cs="Times New Roman"/>
+          <w:sz w:val="24"/>
+        </w:rPr>
+      </w:pPr>
+      <w:r>
+        <w:rPr>
+          <w:rFonts w:ascii="Times New Roman" w:hAnsi="Times New Roman" w:cs="Times New Roman"/>
+          <w:sz w:val="24"/>
+        </w:rPr>
+        <w:t>A</w:t>
+      </w:r>
+      <w:r>
+        <w:rPr>
+          <w:rFonts w:ascii="Times New Roman" w:hAnsi="Times New Roman" w:cs="Times New Roman"/>
+          <w:sz w:val="24"/>
+        </w:rPr>
+        <w:t xml:space="preserve">n example project </w:t>
+      </w:r>
+      <w:r>
+        <w:rPr>
+          <w:rFonts w:ascii="Times New Roman" w:hAnsi="Times New Roman" w:cs="Times New Roman"/>
+          <w:sz w:val="24"/>
+        </w:rPr>
+        <w:t xml:space="preserve">was found </w:t>
+      </w:r>
+      <w:r>
+        <w:rPr>
+          <w:rFonts w:ascii="Times New Roman" w:hAnsi="Times New Roman" w:cs="Times New Roman"/>
+          <w:sz w:val="24"/>
+        </w:rPr>
+        <w:t>that d</w:t>
+      </w:r>
+      <w:r>
+        <w:rPr>
+          <w:rFonts w:ascii="Times New Roman" w:hAnsi="Times New Roman" w:cs="Times New Roman"/>
+          <w:sz w:val="24"/>
+        </w:rPr>
+        <w:t xml:space="preserve">id something similar to that </w:t>
+      </w:r>
+      <w:r>
+        <w:rPr>
+          <w:rFonts w:ascii="Times New Roman" w:hAnsi="Times New Roman" w:cs="Times New Roman"/>
+          <w:sz w:val="24"/>
+        </w:rPr>
+        <w:t xml:space="preserve">required, again by the ST MicroElectronics Application Team. However this code used pre-set duty cycles that weren’t variable, and had been calculated manually and hardcoded into the capture </w:t>
+      </w:r>
+      <w:r>
+        <w:rPr>
+          <w:rFonts w:ascii="Times New Roman" w:hAnsi="Times New Roman" w:cs="Times New Roman"/>
+          <w:sz w:val="24"/>
+        </w:rPr>
+        <w:t>compare register. Therefore it necessitated</w:t>
+      </w:r>
+      <w:r>
+        <w:rPr>
+          <w:rFonts w:ascii="Times New Roman" w:hAnsi="Times New Roman" w:cs="Times New Roman"/>
+          <w:sz w:val="24"/>
+        </w:rPr>
+        <w:t xml:space="preserve"> significant changes, based around calculating and changing</w:t>
+      </w:r>
+      <w:r>
+        <w:rPr>
+          <w:rFonts w:ascii="Times New Roman" w:hAnsi="Times New Roman" w:cs="Times New Roman"/>
+          <w:sz w:val="24"/>
+        </w:rPr>
+        <w:t xml:space="preserve"> the duty cycle “on the fly”. The team</w:t>
+      </w:r>
+      <w:r>
+        <w:rPr>
+          <w:rFonts w:ascii="Times New Roman" w:hAnsi="Times New Roman" w:cs="Times New Roman"/>
+          <w:sz w:val="24"/>
+        </w:rPr>
+        <w:t xml:space="preserve"> were able to copy a portion of the code that initialised the GPIO port, and the timer into</w:t>
+      </w:r>
+      <w:r>
+        <w:rPr>
+          <w:rFonts w:ascii="Times New Roman" w:hAnsi="Times New Roman" w:cs="Times New Roman"/>
+          <w:sz w:val="24"/>
+        </w:rPr>
+        <w:t xml:space="preserve"> output compare mode. </w:t>
+      </w:r>
+      <w:r>
+        <w:rPr>
+          <w:rFonts w:ascii="Times New Roman" w:hAnsi="Times New Roman" w:cs="Times New Roman"/>
+          <w:sz w:val="24"/>
+        </w:rPr>
+        <w:t xml:space="preserve"> #defines for the timer ARR value, timer clock frequencies and a 50% duty cycle value</w:t>
+      </w:r>
+      <w:r>
+        <w:rPr>
+          <w:rFonts w:ascii="Times New Roman" w:hAnsi="Times New Roman" w:cs="Times New Roman"/>
+          <w:sz w:val="24"/>
+        </w:rPr>
+        <w:t xml:space="preserve"> were created</w:t>
+      </w:r>
+      <w:r>
+        <w:rPr>
+          <w:rFonts w:ascii="Times New Roman" w:hAnsi="Times New Roman" w:cs="Times New Roman"/>
+          <w:sz w:val="24"/>
+        </w:rPr>
+        <w:t>. This meant it was easy to make the additional c</w:t>
+      </w:r>
+      <w:r>
+        <w:rPr>
+          <w:rFonts w:ascii="Times New Roman" w:hAnsi="Times New Roman" w:cs="Times New Roman"/>
+          <w:sz w:val="24"/>
+        </w:rPr>
+        <w:t>hanges required. T</w:t>
+      </w:r>
+      <w:r>
+        <w:rPr>
+          <w:rFonts w:ascii="Times New Roman" w:hAnsi="Times New Roman" w:cs="Times New Roman"/>
+          <w:sz w:val="24"/>
+        </w:rPr>
+        <w:t xml:space="preserve">he timer </w:t>
+      </w:r>
+      <w:r>
+        <w:rPr>
+          <w:rFonts w:ascii="Times New Roman" w:hAnsi="Times New Roman" w:cs="Times New Roman"/>
+          <w:sz w:val="24"/>
+        </w:rPr>
+        <w:t xml:space="preserve">was initialised </w:t>
+      </w:r>
+      <w:r>
+        <w:rPr>
+          <w:rFonts w:ascii="Times New Roman" w:hAnsi="Times New Roman" w:cs="Times New Roman"/>
+          <w:sz w:val="24"/>
+        </w:rPr>
+        <w:t>to a 50% duty cycle, and created PWM_SetDC() method which took in the desired duty cycle as a parameter, and calculated the value to write to the capture compare register as follows;</w:t>
       </w:r>
     </w:p>
     <w:p>
@@ -9487,6 +11938,7 @@
         <w:pStyle w:val="Heading2"/>
       </w:pPr>
       <w:r>
+        <w:lastRenderedPageBreak/>
         <w:t>Frequency Shift Keying Modulation</w:t>
       </w:r>
     </w:p>
@@ -9502,30 +11954,218 @@
           <w:rFonts w:ascii="Times New Roman" w:hAnsi="Times New Roman" w:cs="Times New Roman"/>
           <w:sz w:val="24"/>
         </w:rPr>
-        <w:t xml:space="preserve">In our initial report we stated we would implement frequency modulation by multiplying the input waveform by a fixed frequency sine wave. After further investigation it became apparent that this would not be possible in software, without taking the sine wave output from the DDS and the input waveform, running both through separate ADC channels </w:t>
-      </w:r>
-      <w:r>
-        <w:rPr>
-          <w:rFonts w:ascii="Times New Roman" w:hAnsi="Times New Roman" w:cs="Times New Roman"/>
-          <w:sz w:val="24"/>
-        </w:rPr>
-        <w:lastRenderedPageBreak/>
-        <w:t>simultaneously, then multiplying the two resultant analogue signals together, then running the result of this through the DAC to get back to an analogue waveform. Which would in turn still require level shifting and amplifying by the hardware team. As we were running very short on time before the demonstration afternoon by this stage, realistically this wasn’t going to be feasible in the time left. However in the last Design &amp; Construction lecture, Dr Dave Chesmore mentioned using Frequency Shift Keying (FSK) as a simpler alternative to frequency modulation. As we had never come across FSK before, some research ensued. The result of which was that we discovered FSK meant taking an input waveform, and when it was high outputting a sine wave with one frequency, and when it was low outputting a sine wave with a second frequency.</w:t>
-      </w:r>
-    </w:p>
-    <w:p>
-      <w:pPr>
-        <w:rPr>
-          <w:rFonts w:ascii="Times New Roman" w:hAnsi="Times New Roman" w:cs="Times New Roman"/>
-          <w:sz w:val="24"/>
-        </w:rPr>
-      </w:pPr>
-      <w:r>
-        <w:rPr>
-          <w:rFonts w:ascii="Times New Roman" w:hAnsi="Times New Roman" w:cs="Times New Roman"/>
-          <w:sz w:val="24"/>
-        </w:rPr>
-        <w:t xml:space="preserve">To do this initially seemed reasonably simple, as the code we used for our frequency meter used input PWM to detect when rising edges appeared on the relevant GPIO port. Therefore we thought this would be a good place to start, so started by copying the frequency meter code wholesale into our FSK.c file. The first obvious change to make was that we needed to be able to detect both rising edges and falling edges, not just rising ones. This was a simple change and involved changing the TIM_ICPolarity in the initialisation structure to detect both edge types. However we were faced with a difficult decision to make, as using the input PWM mode appeared to require the use of the same timer and GPIO pin (B7) in alternate function mode. We spent a while experimenting with trying to use an alternate timer, and input pin, namely GPIO B pin 8, as this was also available on the board edge connectors mentioned earlier. However after quite some time attempting this, it became apparent that it simply wasn’t going to be possible. Speaking to a fellow student, they pointed us in the right direction by directing us to look in ST MicroElectronics </w:t>
+        <w:t>In the</w:t>
+      </w:r>
+      <w:r>
+        <w:rPr>
+          <w:rFonts w:ascii="Times New Roman" w:hAnsi="Times New Roman" w:cs="Times New Roman"/>
+          <w:sz w:val="24"/>
+        </w:rPr>
+        <w:t xml:space="preserve"> initial report the team stated they</w:t>
+      </w:r>
+      <w:r>
+        <w:rPr>
+          <w:rFonts w:ascii="Times New Roman" w:hAnsi="Times New Roman" w:cs="Times New Roman"/>
+          <w:sz w:val="24"/>
+        </w:rPr>
+        <w:t xml:space="preserve"> would implement frequency modulation by multiplying the input waveform by a fixed frequency sine wave. After further investigation it became apparent that this would not be possible in software, without taking the sine wave output from the DDS and the input waveform, running both through separate ADC channels simultaneously, then multiplying the two resultant analogue signals together, then running the result of this through the DAC to get back to an analogue waveform. </w:t>
+      </w:r>
+      <w:r>
+        <w:rPr>
+          <w:rFonts w:ascii="Times New Roman" w:hAnsi="Times New Roman" w:cs="Times New Roman"/>
+          <w:sz w:val="24"/>
+        </w:rPr>
+        <w:t>This</w:t>
+      </w:r>
+      <w:r>
+        <w:rPr>
+          <w:rFonts w:ascii="Times New Roman" w:hAnsi="Times New Roman" w:cs="Times New Roman"/>
+          <w:sz w:val="24"/>
+        </w:rPr>
+        <w:t xml:space="preserve"> in turn </w:t>
+      </w:r>
+      <w:r>
+        <w:rPr>
+          <w:rFonts w:ascii="Times New Roman" w:hAnsi="Times New Roman" w:cs="Times New Roman"/>
+          <w:sz w:val="24"/>
+        </w:rPr>
+        <w:t xml:space="preserve">would </w:t>
+      </w:r>
+      <w:r>
+        <w:rPr>
+          <w:rFonts w:ascii="Times New Roman" w:hAnsi="Times New Roman" w:cs="Times New Roman"/>
+          <w:sz w:val="24"/>
+        </w:rPr>
+        <w:t xml:space="preserve">still require level shifting and amplifying by the hardware team. As </w:t>
+      </w:r>
+      <w:r>
+        <w:rPr>
+          <w:rFonts w:ascii="Times New Roman" w:hAnsi="Times New Roman" w:cs="Times New Roman"/>
+          <w:sz w:val="24"/>
+        </w:rPr>
+        <w:t>time was running short</w:t>
+      </w:r>
+      <w:r>
+        <w:rPr>
+          <w:rFonts w:ascii="Times New Roman" w:hAnsi="Times New Roman" w:cs="Times New Roman"/>
+          <w:sz w:val="24"/>
+        </w:rPr>
+        <w:t xml:space="preserve"> before the demonstration afternoon by this stage, realistically this wasn’t going to be feasible in the time left. However in the last Design &amp; Construction lecture, Dr Dave Chesmore mentioned using Frequency Shift Keying (FSK) as a simpler alternativ</w:t>
+      </w:r>
+      <w:r>
+        <w:rPr>
+          <w:rFonts w:ascii="Times New Roman" w:hAnsi="Times New Roman" w:cs="Times New Roman"/>
+          <w:sz w:val="24"/>
+        </w:rPr>
+        <w:t>e to frequency modulation. Having never</w:t>
+      </w:r>
+      <w:r>
+        <w:rPr>
+          <w:rFonts w:ascii="Times New Roman" w:hAnsi="Times New Roman" w:cs="Times New Roman"/>
+          <w:sz w:val="24"/>
+        </w:rPr>
+        <w:t xml:space="preserve"> come across FSK before, some research ensued. The result of which was th</w:t>
+      </w:r>
+      <w:r>
+        <w:rPr>
+          <w:rFonts w:ascii="Times New Roman" w:hAnsi="Times New Roman" w:cs="Times New Roman"/>
+          <w:sz w:val="24"/>
+        </w:rPr>
+        <w:t xml:space="preserve">e discovery that </w:t>
+      </w:r>
+      <w:r>
+        <w:rPr>
+          <w:rFonts w:ascii="Times New Roman" w:hAnsi="Times New Roman" w:cs="Times New Roman"/>
+          <w:sz w:val="24"/>
+        </w:rPr>
+        <w:t>FSK meant taking an input waveform, and when it was high outputting a sine wave with one frequency, and when it was low outputting a sine wave with a second frequency.</w:t>
+      </w:r>
+    </w:p>
+    <w:p>
+      <w:pPr>
+        <w:rPr>
+          <w:rFonts w:ascii="Times New Roman" w:hAnsi="Times New Roman" w:cs="Times New Roman"/>
+          <w:sz w:val="24"/>
+        </w:rPr>
+      </w:pPr>
+      <w:r>
+        <w:rPr>
+          <w:rFonts w:ascii="Times New Roman" w:hAnsi="Times New Roman" w:cs="Times New Roman"/>
+          <w:sz w:val="24"/>
+        </w:rPr>
+        <w:t xml:space="preserve">To do this initially seemed reasonably simple, as the code </w:t>
+      </w:r>
+      <w:r>
+        <w:rPr>
+          <w:rFonts w:ascii="Times New Roman" w:hAnsi="Times New Roman" w:cs="Times New Roman"/>
+          <w:sz w:val="24"/>
+        </w:rPr>
+        <w:t>used for the</w:t>
+      </w:r>
+      <w:r>
+        <w:rPr>
+          <w:rFonts w:ascii="Times New Roman" w:hAnsi="Times New Roman" w:cs="Times New Roman"/>
+          <w:sz w:val="24"/>
+        </w:rPr>
+        <w:t xml:space="preserve"> frequency meter used input PWM to detect when rising edges appeared on the </w:t>
+      </w:r>
+      <w:r>
+        <w:rPr>
+          <w:rFonts w:ascii="Times New Roman" w:hAnsi="Times New Roman" w:cs="Times New Roman"/>
+          <w:sz w:val="24"/>
+        </w:rPr>
+        <w:t>relevant GPIO port. Therefore the team concluded</w:t>
+      </w:r>
+      <w:r>
+        <w:rPr>
+          <w:rFonts w:ascii="Times New Roman" w:hAnsi="Times New Roman" w:cs="Times New Roman"/>
+          <w:sz w:val="24"/>
+        </w:rPr>
+        <w:t xml:space="preserve"> this would be a good place to start, so </w:t>
+      </w:r>
+      <w:r>
+        <w:rPr>
+          <w:rFonts w:ascii="Times New Roman" w:hAnsi="Times New Roman" w:cs="Times New Roman"/>
+          <w:sz w:val="24"/>
+        </w:rPr>
+        <w:t>began</w:t>
+      </w:r>
+      <w:r>
+        <w:rPr>
+          <w:rFonts w:ascii="Times New Roman" w:hAnsi="Times New Roman" w:cs="Times New Roman"/>
+          <w:sz w:val="24"/>
+        </w:rPr>
+        <w:t xml:space="preserve"> by copying the frequen</w:t>
+      </w:r>
+      <w:r>
+        <w:rPr>
+          <w:rFonts w:ascii="Times New Roman" w:hAnsi="Times New Roman" w:cs="Times New Roman"/>
+          <w:sz w:val="24"/>
+        </w:rPr>
+        <w:t>cy meter code wholesale into their</w:t>
+      </w:r>
+      <w:r>
+        <w:rPr>
+          <w:rFonts w:ascii="Times New Roman" w:hAnsi="Times New Roman" w:cs="Times New Roman"/>
+          <w:sz w:val="24"/>
+        </w:rPr>
+        <w:t xml:space="preserve"> FSK.c file. The first obvious change to make was </w:t>
+      </w:r>
+      <w:r>
+        <w:rPr>
+          <w:rFonts w:ascii="Times New Roman" w:hAnsi="Times New Roman" w:cs="Times New Roman"/>
+          <w:sz w:val="24"/>
+        </w:rPr>
+        <w:t>the need</w:t>
+      </w:r>
+      <w:r>
+        <w:rPr>
+          <w:rFonts w:ascii="Times New Roman" w:hAnsi="Times New Roman" w:cs="Times New Roman"/>
+          <w:sz w:val="24"/>
+        </w:rPr>
+        <w:t xml:space="preserve"> to be able to detect both rising edges and falling edges, not just rising ones. This was a simple change and involved changing the TIM_ICPolarity in the initialisation structure to detect both edge ty</w:t>
+      </w:r>
+      <w:r>
+        <w:rPr>
+          <w:rFonts w:ascii="Times New Roman" w:hAnsi="Times New Roman" w:cs="Times New Roman"/>
+          <w:sz w:val="24"/>
+        </w:rPr>
+        <w:t xml:space="preserve">pes. However there was also </w:t>
+      </w:r>
+      <w:r>
+        <w:rPr>
+          <w:rFonts w:ascii="Times New Roman" w:hAnsi="Times New Roman" w:cs="Times New Roman"/>
+          <w:sz w:val="24"/>
+        </w:rPr>
+        <w:t>a difficult decision to make, as using the input PWM mode appeared to require the use of the same timer and GPIO pin (B7</w:t>
+      </w:r>
+      <w:r>
+        <w:rPr>
+          <w:rFonts w:ascii="Times New Roman" w:hAnsi="Times New Roman" w:cs="Times New Roman"/>
+          <w:sz w:val="24"/>
+        </w:rPr>
+        <w:t>) in alternate function mode. The software team</w:t>
+      </w:r>
+      <w:r>
+        <w:rPr>
+          <w:rFonts w:ascii="Times New Roman" w:hAnsi="Times New Roman" w:cs="Times New Roman"/>
+          <w:sz w:val="24"/>
+        </w:rPr>
+        <w:t xml:space="preserve"> spent a while experimenting with trying to use an alternate timer, and input pin, namely GPIO B pin 8, as this was also available on the board edge connectors mentioned earlier. However after quite some time attempting this, it became apparent that it simply wasn’t going to be possible. </w:t>
+      </w:r>
+      <w:r>
+        <w:rPr>
+          <w:rFonts w:ascii="Times New Roman" w:hAnsi="Times New Roman" w:cs="Times New Roman"/>
+          <w:sz w:val="24"/>
+        </w:rPr>
+        <w:t>Upon speaking to a fellow student, the team were directed to</w:t>
+      </w:r>
+      <w:r>
+        <w:rPr>
+          <w:rFonts w:ascii="Times New Roman" w:hAnsi="Times New Roman" w:cs="Times New Roman"/>
+          <w:sz w:val="24"/>
+        </w:rPr>
+        <w:t xml:space="preserve"> look in ST MicroElectronics </w:t>
       </w:r>
       <w:r>
         <w:rPr>
@@ -9587,37 +12227,71 @@
           <w:rFonts w:ascii="Times New Roman" w:hAnsi="Times New Roman" w:cs="Times New Roman"/>
           <w:sz w:val="24"/>
         </w:rPr>
-        <w:t>. Looking through the manual, table 5 lists which GPIO ports have internal connections to which peripherals, and what alternate functions are available for each GPIO port. On page 25, we noted that the only combination that would be of use is Timer 4 Channel 2, with GPIO B pin 7. Due to the fact that pin B7 was the only pin with the correct alternate function, whose associated timer was not already in use (excluding frequency meter). Which left us with the problem that both the frequency meter and FSK functionality wanted to use the same timer and input pin.</w:t>
-      </w:r>
-    </w:p>
-    <w:p>
-      <w:pPr>
-        <w:rPr>
-          <w:rFonts w:ascii="Times New Roman" w:hAnsi="Times New Roman" w:cs="Times New Roman"/>
-          <w:sz w:val="24"/>
-        </w:rPr>
-      </w:pPr>
-      <w:r>
-        <w:rPr>
-          <w:rFonts w:ascii="Times New Roman" w:hAnsi="Times New Roman" w:cs="Times New Roman"/>
-          <w:sz w:val="24"/>
-        </w:rPr>
-        <w:t xml:space="preserve">A solution to this was to combine parts of the frequency meter and FSK code. The initialisation for timer 4 was exactly the same, so was only required to be called once, and was best suited in the frequency meter section. The initialisation for the PWM and interrupts needed to be different, due to the need to detect both rising and falling edges for the FSK code. Obviously the actions taken by the interrupt handler routine for timer 4 would also need to differ depending on which functionality was being run at the time. At first this seemed like a problem, however we already had a global variable called “function” which held a reference to the current functionality of the product. By testing the value of this variable inside the IRQ handler, it allowed us to execute the 2 different paths appropriately.  </w:t>
-      </w:r>
-    </w:p>
-    <w:p>
-      <w:pPr>
-        <w:rPr>
-          <w:rFonts w:ascii="Times New Roman" w:hAnsi="Times New Roman" w:cs="Times New Roman"/>
-          <w:sz w:val="24"/>
-        </w:rPr>
-      </w:pPr>
-      <w:r>
-        <w:rPr>
-          <w:rFonts w:ascii="Times New Roman" w:hAnsi="Times New Roman" w:cs="Times New Roman"/>
-          <w:sz w:val="24"/>
-        </w:rPr>
-        <w:t xml:space="preserve">However now we had to find a way of changing the output frequency of the sine wave on the DDS, whenever the IRQ handler was called, and it was in the FSK functionality mode. This turned out to be fairly simple, by using a variable that was initialised to 1, and then executing </w:t>
+        <w:t>. Looking through the manual, table 5 lists which GPIO ports have internal connections to which peripherals, and what alternate functions are available fo</w:t>
+      </w:r>
+      <w:r>
+        <w:rPr>
+          <w:rFonts w:ascii="Times New Roman" w:hAnsi="Times New Roman" w:cs="Times New Roman"/>
+          <w:sz w:val="24"/>
+        </w:rPr>
+        <w:t>r each GPIO port. On page 25, it was</w:t>
+      </w:r>
+      <w:r>
+        <w:rPr>
+          <w:rFonts w:ascii="Times New Roman" w:hAnsi="Times New Roman" w:cs="Times New Roman"/>
+          <w:sz w:val="24"/>
+        </w:rPr>
+        <w:t xml:space="preserve"> noted that the only combination that would be of use is Timer 4 Channel 2, with GPIO B pin 7. Due to the fact that pin B7 was the only pin with the correct alternate function, whose associated timer was not already in use (excluding frequency met</w:t>
+      </w:r>
+      <w:r>
+        <w:rPr>
+          <w:rFonts w:ascii="Times New Roman" w:hAnsi="Times New Roman" w:cs="Times New Roman"/>
+          <w:sz w:val="24"/>
+        </w:rPr>
+        <w:t xml:space="preserve">er). This </w:t>
+      </w:r>
+      <w:r>
+        <w:rPr>
+          <w:rFonts w:ascii="Times New Roman" w:hAnsi="Times New Roman" w:cs="Times New Roman"/>
+          <w:sz w:val="24"/>
+        </w:rPr>
+        <w:t>left</w:t>
+      </w:r>
+      <w:r>
+        <w:rPr>
+          <w:rFonts w:ascii="Times New Roman" w:hAnsi="Times New Roman" w:cs="Times New Roman"/>
+          <w:sz w:val="24"/>
+        </w:rPr>
+        <w:t xml:space="preserve"> the problem that both the frequency meter and FSK functionality wanted to use the same timer and input pin.</w:t>
+      </w:r>
+    </w:p>
+    <w:p>
+      <w:pPr>
+        <w:rPr>
+          <w:rFonts w:ascii="Times New Roman" w:hAnsi="Times New Roman" w:cs="Times New Roman"/>
+          <w:sz w:val="24"/>
+        </w:rPr>
+      </w:pPr>
+      <w:r>
+        <w:rPr>
+          <w:rFonts w:ascii="Times New Roman" w:hAnsi="Times New Roman" w:cs="Times New Roman"/>
+          <w:sz w:val="24"/>
+        </w:rPr>
+        <w:t>A solution to this was to combine parts of the frequency meter and FSK code. The initialisation for timer 4 was exactly the same, so was only required to be called once, and was best suited in the frequency meter section. The initialisation for the PWM and interrupts needed to be different, due to the need to detect both rising and falling edges for the FSK code. Obviously the actions taken by the interrupt handler routine for timer 4 would also need to differ depending on which functionality was being run at the time. At first this s</w:t>
+      </w:r>
+      <w:r>
+        <w:rPr>
+          <w:rFonts w:ascii="Times New Roman" w:hAnsi="Times New Roman" w:cs="Times New Roman"/>
+          <w:sz w:val="24"/>
+        </w:rPr>
+        <w:t>eemed like a problem, however the team</w:t>
+      </w:r>
+      <w:r>
+        <w:rPr>
+          <w:rFonts w:ascii="Times New Roman" w:hAnsi="Times New Roman" w:cs="Times New Roman"/>
+          <w:sz w:val="24"/>
+        </w:rPr>
+        <w:t xml:space="preserve"> already had a global variable called “function” which held a </w:t>
       </w:r>
       <w:r>
         <w:rPr>
@@ -9625,37 +12299,153 @@
           <w:sz w:val="24"/>
         </w:rPr>
         <w:lastRenderedPageBreak/>
-        <w:t xml:space="preserve">an if-else statement which checked the current value of the variable. If it was equal to 1, then the higher sine wave frequency was set, and the variable was set to 0, so that the next time it passed through the IRQ handler the variable equalled 0, and the lower sine wave frequency was set, with the variable being set back to 1. This worked lovely in theory, except that the DDS frequencies couldn’t be set directly inside an IRQ handler, as these implicitly called the Delay() method which caused the lock-up problems described earlier in the introduction section. The solution to this was to set another global variable inside the IRQ handler, the value of which could then be tested back in the main method, and the DDS frequency set accordingly. </w:t>
-      </w:r>
-    </w:p>
-    <w:p>
-      <w:pPr>
-        <w:rPr>
-          <w:rFonts w:ascii="Times New Roman" w:hAnsi="Times New Roman" w:cs="Times New Roman"/>
-          <w:sz w:val="24"/>
-        </w:rPr>
-      </w:pPr>
-      <w:r>
-        <w:rPr>
-          <w:rFonts w:ascii="Times New Roman" w:hAnsi="Times New Roman" w:cs="Times New Roman"/>
-          <w:sz w:val="24"/>
-        </w:rPr>
-        <w:t>This brought around another problem for us, as in our main method once all the initialisations had occurred and we were inside the while loop, we then tested which functionality we were executing with a series of if-else statements. This caused the problem as while the CPU was testing the if-else conditions, the time 4 IRQ handler had been called and supposedly changed the DDS frequency accordingly. However back in the main method, by the time processor had entered into the FSK section, the DDS frequency had been changed back, meaning that the user never actually saw the frequency change on the oscilloscope. The solution to this was twofold, firstly changing the if-else statement inside the while loop in the main method to be individual while loops. This was possible because the functionality was set using the interrupt handler associated with EXTI_Line0 (the blue user button). This meant that even though the processor would appear to be in an endless while loop (the condition would never become false without external intervention), it could exit and almost immediately as when the blue user button was pressed the value of the “function” variable would be changed, meaning the condition of the while loop would no longer be true, causing the main method to re-evaluate which while loop to enter. Secondly was to create another global variable called FSK_Change which was set to true when timer 4 IRQ handler was called. Back in the FSK while loop this was then checked, and only if it equalled true were either of the DDS frequencies set, followed by setting it back to false ready to enter into the IRQ handler again.</w:t>
-      </w:r>
-    </w:p>
-    <w:p>
-      <w:pPr>
-        <w:rPr>
-          <w:rFonts w:ascii="Times New Roman" w:hAnsi="Times New Roman" w:cs="Times New Roman"/>
-          <w:sz w:val="24"/>
-        </w:rPr>
-      </w:pPr>
-      <w:r>
-        <w:rPr>
-          <w:rFonts w:ascii="Times New Roman" w:hAnsi="Times New Roman" w:cs="Times New Roman"/>
-          <w:sz w:val="24"/>
-        </w:rPr>
-        <w:t>The result of this was that FSK actually appeared to work on the scope, however it had taken so long to fix the problems we had encountered with it, we had run out of time before the demonstration afternoon, and were unable to refine it, so that a wide range of input frequencies could be used. The result of this was that it only worked at around 9-10Hz, and the two sine wave frequencies were not ideal at all. The low one was set to 1K Hz and the high one to 1M Hz. The contrast between the 2 being far too great, so that when the lower frequency was selected it would appear almost like a straight line on the oscilloscope, as it changed back to the higher frequency before even 1 cycle had completed at the lower frequency. Ideally the two frequencies would have been much closer together, at around 2.5M Hz and 1M Hz, but we simply ran out of time to make any further adjustments or refinements.</w:t>
+        <w:t xml:space="preserve">reference to the current functionality of the product. By testing the value of this variable inside the IRQ handler, it allowed </w:t>
+      </w:r>
+      <w:r>
+        <w:rPr>
+          <w:rFonts w:ascii="Times New Roman" w:hAnsi="Times New Roman" w:cs="Times New Roman"/>
+          <w:sz w:val="24"/>
+        </w:rPr>
+        <w:t>the execution of</w:t>
+      </w:r>
+      <w:r>
+        <w:rPr>
+          <w:rFonts w:ascii="Times New Roman" w:hAnsi="Times New Roman" w:cs="Times New Roman"/>
+          <w:sz w:val="24"/>
+        </w:rPr>
+        <w:t xml:space="preserve"> the 2 different paths appropriately.  </w:t>
+      </w:r>
+    </w:p>
+    <w:p>
+      <w:pPr>
+        <w:rPr>
+          <w:rFonts w:ascii="Times New Roman" w:hAnsi="Times New Roman" w:cs="Times New Roman"/>
+          <w:sz w:val="24"/>
+        </w:rPr>
+      </w:pPr>
+      <w:r>
+        <w:rPr>
+          <w:rFonts w:ascii="Times New Roman" w:hAnsi="Times New Roman" w:cs="Times New Roman"/>
+          <w:sz w:val="24"/>
+        </w:rPr>
+        <w:t xml:space="preserve">However </w:t>
+      </w:r>
+      <w:r>
+        <w:rPr>
+          <w:rFonts w:ascii="Times New Roman" w:hAnsi="Times New Roman" w:cs="Times New Roman"/>
+          <w:sz w:val="24"/>
+        </w:rPr>
+        <w:t>it was now necessary</w:t>
+      </w:r>
+      <w:r>
+        <w:rPr>
+          <w:rFonts w:ascii="Times New Roman" w:hAnsi="Times New Roman" w:cs="Times New Roman"/>
+          <w:sz w:val="24"/>
+        </w:rPr>
+        <w:t xml:space="preserve"> to find a way of changing the output frequency of the sine wave on the DDS, whenever the IRQ handler was called, and it was in the FSK functionality mode. This turned out to be fairly simple, by using a variable that was initialised to 1, and then executing an if-else statement which checked the current value of the variable. If it was equal to 1, then the higher sine wave frequency was set, and the variable was set to 0, so that the next time it passed through the IRQ handler the variable equalled 0, and the lower sine wave frequency was set, with the variable being set back to 1. This worked lovely in theory, except that the DDS frequencies couldn’t be set directly inside an IRQ handler, as these implicitly called the Delay() method which caused the lock-up problems described earlier in the introduction section. The solution to this was to set another global variable inside the IRQ handler, the value of which could then be tested back in the main method, and the DDS frequency set accordingly. </w:t>
+      </w:r>
+    </w:p>
+    <w:p>
+      <w:pPr>
+        <w:rPr>
+          <w:rFonts w:ascii="Times New Roman" w:hAnsi="Times New Roman" w:cs="Times New Roman"/>
+          <w:sz w:val="24"/>
+        </w:rPr>
+      </w:pPr>
+      <w:r>
+        <w:rPr>
+          <w:rFonts w:ascii="Times New Roman" w:hAnsi="Times New Roman" w:cs="Times New Roman"/>
+          <w:sz w:val="24"/>
+        </w:rPr>
+        <w:t>This broug</w:t>
+      </w:r>
+      <w:r>
+        <w:rPr>
+          <w:rFonts w:ascii="Times New Roman" w:hAnsi="Times New Roman" w:cs="Times New Roman"/>
+          <w:sz w:val="24"/>
+        </w:rPr>
+        <w:t>ht around another problem, as in the</w:t>
+      </w:r>
+      <w:r>
+        <w:rPr>
+          <w:rFonts w:ascii="Times New Roman" w:hAnsi="Times New Roman" w:cs="Times New Roman"/>
+          <w:sz w:val="24"/>
+        </w:rPr>
+        <w:t xml:space="preserve"> main method once all the ini</w:t>
+      </w:r>
+      <w:r>
+        <w:rPr>
+          <w:rFonts w:ascii="Times New Roman" w:hAnsi="Times New Roman" w:cs="Times New Roman"/>
+          <w:sz w:val="24"/>
+        </w:rPr>
+        <w:t>tialisations had occurred and the team were inside the while loop, they</w:t>
+      </w:r>
+      <w:r>
+        <w:rPr>
+          <w:rFonts w:ascii="Times New Roman" w:hAnsi="Times New Roman" w:cs="Times New Roman"/>
+          <w:sz w:val="24"/>
+        </w:rPr>
+        <w:t xml:space="preserve"> t</w:t>
+      </w:r>
+      <w:r>
+        <w:rPr>
+          <w:rFonts w:ascii="Times New Roman" w:hAnsi="Times New Roman" w:cs="Times New Roman"/>
+          <w:sz w:val="24"/>
+        </w:rPr>
+        <w:t>hen tested which functionality they</w:t>
+      </w:r>
+      <w:r>
+        <w:rPr>
+          <w:rFonts w:ascii="Times New Roman" w:hAnsi="Times New Roman" w:cs="Times New Roman"/>
+          <w:sz w:val="24"/>
+        </w:rPr>
+        <w:t xml:space="preserve"> were executing with a series of if-else statements. This caused the problem as while the CPU was testing the if-else conditions, the time 4 IRQ handler had been called and supposedly changed the DDS frequency accordingly. However back in the main method, by the time processor had entered into the FSK section, the DDS frequency had been changed back, meaning that the user never actually saw the frequency change on the oscilloscope. The solution to this was twofold, firstly changing the if-else statement inside the while loop in the main method to be individual while loops. This was possible because the functionality was set using the interrupt handler associated with EXTI_Line0 (the blue user button). This meant that even though the processor would appear to be in an endless while loop (the condition would never become false without external intervention), it could exit and almost immediately as when the blue user button was pressed the value of the “function” variable would be changed, meaning the condition of the while loop would no longer be true, causing the main method to re-evaluate which while loop to enter. Secondly was to create another global variable called FSK_Change which was set to true when timer 4 IRQ handler was called. Back in the FSK while loop this was then checked, and only if it equalled true were either of the DDS frequencies set, followed by setting it back to false ready to enter into the IRQ handler again.</w:t>
+      </w:r>
+    </w:p>
+    <w:p>
+      <w:pPr>
+        <w:rPr>
+          <w:rFonts w:ascii="Times New Roman" w:hAnsi="Times New Roman" w:cs="Times New Roman"/>
+          <w:sz w:val="24"/>
+        </w:rPr>
+      </w:pPr>
+      <w:r>
+        <w:rPr>
+          <w:rFonts w:ascii="Times New Roman" w:hAnsi="Times New Roman" w:cs="Times New Roman"/>
+          <w:sz w:val="24"/>
+        </w:rPr>
+        <w:t>The result of this was that FSK actually appeared to work on the scope, however it had tak</w:t>
+      </w:r>
+      <w:r>
+        <w:rPr>
+          <w:rFonts w:ascii="Times New Roman" w:hAnsi="Times New Roman" w:cs="Times New Roman"/>
+          <w:sz w:val="24"/>
+        </w:rPr>
+        <w:t>en so long to fix the problems encountered with it, the team</w:t>
+      </w:r>
+      <w:r>
+        <w:rPr>
+          <w:rFonts w:ascii="Times New Roman" w:hAnsi="Times New Roman" w:cs="Times New Roman"/>
+          <w:sz w:val="24"/>
+        </w:rPr>
+        <w:t xml:space="preserve"> had run out of time before the demonstration afternoon, and were unable to refine it, so that a wide range of input frequencies could be used. The result of this was that it only worked at around 9-10Hz, and the two sine wave frequencies were not ideal at all. The low one was set to 1K Hz and the high one to 1M Hz. The contrast between the 2 being far too great, so that when the lower frequency was selected it would appe</w:t>
+      </w:r>
+      <w:bookmarkStart w:id="0" w:name="_GoBack"/>
+      <w:bookmarkEnd w:id="0"/>
+      <w:r>
+        <w:rPr>
+          <w:rFonts w:ascii="Times New Roman" w:hAnsi="Times New Roman" w:cs="Times New Roman"/>
+          <w:sz w:val="24"/>
+        </w:rPr>
+        <w:t xml:space="preserve">ar almost like a straight line on the oscilloscope, as it changed back to the higher frequency before even 1 cycle had completed at the lower frequency. Ideally the two frequencies would have been much closer together, at around </w:t>
+      </w:r>
+      <w:r>
+        <w:rPr>
+          <w:rFonts w:ascii="Times New Roman" w:hAnsi="Times New Roman" w:cs="Times New Roman"/>
+          <w:sz w:val="24"/>
+        </w:rPr>
+        <w:lastRenderedPageBreak/>
+        <w:t>2.5M Hz and 1M Hz, but we simply ran out of time to make any further adjustments or refinements.</w:t>
       </w:r>
     </w:p>
     <w:p>
@@ -9683,22 +12473,20 @@
     </w:p>
     <w:sdt>
       <w:sdtPr>
+        <w:rPr>
+          <w:rFonts w:asciiTheme="minorHAnsi" w:eastAsiaTheme="minorEastAsia" w:hAnsiTheme="minorHAnsi" w:cstheme="minorBidi"/>
+          <w:b w:val="0"/>
+          <w:bCs w:val="0"/>
+          <w:color w:val="auto"/>
+          <w:sz w:val="22"/>
+          <w:szCs w:val="22"/>
+        </w:rPr>
         <w:id w:val="1393316731"/>
         <w:docPartObj>
           <w:docPartGallery w:val="Bibliographies"/>
           <w:docPartUnique/>
         </w:docPartObj>
       </w:sdtPr>
-      <w:sdtEndPr>
-        <w:rPr>
-          <w:rFonts w:asciiTheme="minorHAnsi" w:eastAsiaTheme="minorEastAsia" w:hAnsiTheme="minorHAnsi" w:cstheme="minorBidi"/>
-          <w:b w:val="0"/>
-          <w:bCs w:val="0"/>
-          <w:color w:val="auto"/>
-          <w:sz w:val="22"/>
-          <w:szCs w:val="22"/>
-        </w:rPr>
-      </w:sdtEndPr>
       <w:sdtContent>
         <w:p>
           <w:pPr>
@@ -9744,8 +12532,8 @@
                 <w:tblLook w:val="04A0" w:firstRow="1" w:lastRow="0" w:firstColumn="1" w:lastColumn="0" w:noHBand="0" w:noVBand="1"/>
               </w:tblPr>
               <w:tblGrid>
-                <w:gridCol w:w="471"/>
-                <w:gridCol w:w="8645"/>
+                <w:gridCol w:w="467"/>
+                <w:gridCol w:w="8559"/>
               </w:tblGrid>
               <w:tr>
                 <w:trPr>
@@ -10250,7 +13038,14 @@
                       <w:rPr>
                         <w:noProof/>
                       </w:rPr>
-                      <w:t>ST MicroElectronics, “UM1472 User Manual,” 29 Januray 2014. [Online]. Available: http://www.st.com/st-web-ui/static/active/en/resource/technical/document/user_manual/DM00039084.pdf?s_searchtype=keyword. [Accessed 8 May 2014].</w:t>
+                      <w:t>ST MicroElectronics, “UM1472 User Manual,” 29 Januray 2014. [Online]. Available: http://www.st.com/st-web-</w:t>
+                    </w:r>
+                    <w:r>
+                      <w:rPr>
+                        <w:noProof/>
+                      </w:rPr>
+                      <w:lastRenderedPageBreak/>
+                      <w:t>ui/static/active/en/resource/technical/document/user_manual/DM00039084.pdf?s_searchtype=keyword. [Accessed 8 May 2014].</w:t>
                     </w:r>
                   </w:p>
                 </w:tc>
@@ -10277,7 +13072,6 @@
                   <w:bCs/>
                   <w:noProof/>
                 </w:rPr>
-                <w:lastRenderedPageBreak/>
                 <w:fldChar w:fldCharType="end"/>
               </w:r>
               <w:r>
@@ -10366,6 +13160,7 @@
         <w:rPr>
           <w:noProof/>
         </w:rPr>
+        <w:lastRenderedPageBreak/>
         <w:drawing>
           <wp:inline distT="0" distB="0" distL="0" distR="0" wp14:anchorId="17F2800F" wp14:editId="4D277A7E">
             <wp:extent cx="2430048" cy="2028825"/>
@@ -12726,7 +15521,7 @@
 </file>
 
 <file path=customXml/itemProps1.xml><?xml version="1.0" encoding="utf-8"?>
-<ds:datastoreItem xmlns:ds="http://schemas.openxmlformats.org/officeDocument/2006/customXml" ds:itemID="{95A3876A-4B8F-4A88-ACA7-671D0BA1DAEA}">
+<ds:datastoreItem xmlns:ds="http://schemas.openxmlformats.org/officeDocument/2006/customXml" ds:itemID="{D740E341-C177-4E56-A2CE-5AE9475B968A}">
   <ds:schemaRefs>
     <ds:schemaRef ds:uri="http://schemas.openxmlformats.org/officeDocument/2006/bibliography"/>
   </ds:schemaRefs>

</xml_diff>